<commit_message>
Chaning to Change Nearby Connections Architekture
</commit_message>
<xml_diff>
--- a/Bachelorarbeit.docx
+++ b/Bachelorarbeit.docx
@@ -673,7 +673,11 @@
           </mc:Choice>
           <mc:Fallback>
             <w:pict>
-              <v:shape w14:anchorId="78903616" id="Textfeld 9" o:spid="_x0000_s1027" type="#_x0000_t202" style="width:424.5pt;height:343.9pt;visibility:visible;mso-wrap-style:square;mso-left-percent:-10001;mso-top-percent:-10001;mso-position-horizontal:absolute;mso-position-horizontal-relative:char;mso-position-vertical:absolute;mso-position-vertical-relative:line;mso-left-percent:-10001;mso-top-percent:-10001;v-text-anchor:bottom" o:gfxdata="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" filled="f" stroked="f">
+              <v:shapetype w14:anchorId="78903616" id="_x0000_t202" coordsize="21600,21600" o:spt="202" path="m,l,21600r21600,l21600,xe">
+                <v:stroke joinstyle="miter"/>
+                <v:path gradientshapeok="t" o:connecttype="rect"/>
+              </v:shapetype>
+              <v:shape id="Textfeld 9" o:spid="_x0000_s1027" type="#_x0000_t202" style="width:424.5pt;height:343.9pt;visibility:visible;mso-wrap-style:square;mso-left-percent:-10001;mso-top-percent:-10001;mso-position-horizontal:absolute;mso-position-horizontal-relative:char;mso-position-vertical:absolute;mso-position-vertical-relative:line;mso-left-percent:-10001;mso-top-percent:-10001;v-text-anchor:bottom" o:gfxdata="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" filled="f" stroked="f">
                 <o:lock v:ext="edit" aspectratio="t"/>
                 <v:textbox inset="0,0,0,0">
                   <w:txbxContent>
@@ -973,7 +977,7 @@
                                     <w:rPr>
                                       <w:noProof/>
                                     </w:rPr>
-                                    <w:t>21.03.2020</w:t>
+                                    <w:t>24.03.2020</w:t>
                                   </w:r>
                                   <w:r>
                                     <w:fldChar w:fldCharType="end"/>
@@ -1099,7 +1103,7 @@
                               <w:rPr>
                                 <w:noProof/>
                               </w:rPr>
-                              <w:t>21.03.2020</w:t>
+                              <w:t>24.03.2020</w:t>
                             </w:r>
                             <w:r>
                               <w:fldChar w:fldCharType="end"/>
@@ -1208,7 +1212,7 @@
               <w:rPr>
                 <w:noProof/>
               </w:rPr>
-              <w:t>21.03.2020</w:t>
+              <w:t>24.03.2020</w:t>
             </w:r>
             <w:r>
               <w:fldChar w:fldCharType="end"/>
@@ -1240,7 +1244,15 @@
           </w:tcPr>
           <w:p>
             <w:r>
-              <w:t>Alexis Danilo Morgado dos Santos</w:t>
+              <w:t xml:space="preserve">Alexis Danilo </w:t>
+            </w:r>
+            <w:proofErr w:type="spellStart"/>
+            <w:r>
+              <w:t>Morgado</w:t>
+            </w:r>
+            <w:proofErr w:type="spellEnd"/>
+            <w:r>
+              <w:t xml:space="preserve"> dos Santos</w:t>
             </w:r>
           </w:p>
         </w:tc>
@@ -1326,7 +1338,21 @@
         <w:rPr>
           <w:lang w:val="en-US"/>
         </w:rPr>
-        <w:t>The present work deals with the realization of a demonstrator for partial automation and thus modernization and optimization of a laboratory. For this purpose, a network will be created, which is managed by a Raspi router and should provide a visualization of the connected devices. Furthermore, a terminal will be implemented, which will provide an RFID registration system and speed up the ordering process by using a 2d scanner, which can be controlled via a user interface.</w:t>
+        <w:t xml:space="preserve">The present work deals with the realization of a demonstrator for partial automation and thus modernization and optimization of a laboratory. For this purpose, a network will be created, which is managed by a </w:t>
+      </w:r>
+      <w:proofErr w:type="spellStart"/>
+      <w:r>
+        <w:rPr>
+          <w:lang w:val="en-US"/>
+        </w:rPr>
+        <w:t>Raspi</w:t>
+      </w:r>
+      <w:proofErr w:type="spellEnd"/>
+      <w:r>
+        <w:rPr>
+          <w:lang w:val="en-US"/>
+        </w:rPr>
+        <w:t xml:space="preserve"> router and should provide a visualization of the connected devices. Furthermore, a terminal will be implemented, which will provide an RFID registration system and speed up the ordering process by using a 2d scanner, which can be controlled via a user interface.</w:t>
       </w:r>
       <w:r>
         <w:rPr>
@@ -2306,9 +2332,19 @@
           <w:numId w:val="24"/>
         </w:numPr>
       </w:pPr>
-      <w:r>
-        <w:t>Vorallem Nachvollziehbarere SW Entwurf z.B. durch Verwendung bekannten Entwurfmuster</w:t>
-      </w:r>
+      <w:proofErr w:type="spellStart"/>
+      <w:r>
+        <w:t>Vorallem</w:t>
+      </w:r>
+      <w:proofErr w:type="spellEnd"/>
+      <w:r>
+        <w:t xml:space="preserve"> Nachvollziehbarere SW Entwurf z.B. durch Verwendung bekannten </w:t>
+      </w:r>
+      <w:proofErr w:type="spellStart"/>
+      <w:r>
+        <w:t>Entwurfmuster</w:t>
+      </w:r>
+      <w:proofErr w:type="spellEnd"/>
     </w:p>
     <w:p>
       <w:pPr>
@@ -2359,7 +2395,15 @@
         <w:t>Middleware für Androi</w:t>
       </w:r>
       <w:r>
-        <w:t>d, die MQTT und Nearby verwendet</w:t>
+        <w:t xml:space="preserve">d, die MQTT und </w:t>
+      </w:r>
+      <w:proofErr w:type="spellStart"/>
+      <w:r>
+        <w:t>Nearby</w:t>
+      </w:r>
+      <w:proofErr w:type="spellEnd"/>
+      <w:r>
+        <w:t xml:space="preserve"> verwendet</w:t>
       </w:r>
       <w:r>
         <w:t>.</w:t>
@@ -2374,7 +2418,23 @@
         </w:numPr>
       </w:pPr>
       <w:r>
-        <w:t>Wie auch MQTT und Nearby soll das zu entwerfende System eine Publish/ Subscribe API anbieten.</w:t>
+        <w:t xml:space="preserve">Wie auch MQTT und </w:t>
+      </w:r>
+      <w:proofErr w:type="spellStart"/>
+      <w:r>
+        <w:t>Nearby</w:t>
+      </w:r>
+      <w:proofErr w:type="spellEnd"/>
+      <w:r>
+        <w:t xml:space="preserve"> soll das zu entwerfende System eine Publish/ </w:t>
+      </w:r>
+      <w:proofErr w:type="spellStart"/>
+      <w:r>
+        <w:t>Subscribe</w:t>
+      </w:r>
+      <w:proofErr w:type="spellEnd"/>
+      <w:r>
+        <w:t xml:space="preserve"> API anbieten.</w:t>
       </w:r>
     </w:p>
     <w:p>
@@ -2448,7 +2508,21 @@
         <w:rPr>
           <w:color w:val="A6A6A6" w:themeColor="background1" w:themeShade="A6"/>
         </w:rPr>
-        <w:t>Entsprechend der MoSCoW-Methode werden die</w:t>
+        <w:t xml:space="preserve">Entsprechend der </w:t>
+      </w:r>
+      <w:proofErr w:type="spellStart"/>
+      <w:r>
+        <w:rPr>
+          <w:color w:val="A6A6A6" w:themeColor="background1" w:themeShade="A6"/>
+        </w:rPr>
+        <w:t>MoSCoW</w:t>
+      </w:r>
+      <w:proofErr w:type="spellEnd"/>
+      <w:r>
+        <w:rPr>
+          <w:color w:val="A6A6A6" w:themeColor="background1" w:themeShade="A6"/>
+        </w:rPr>
+        <w:t>-Methode werden die</w:t>
       </w:r>
       <w:r>
         <w:rPr>
@@ -2520,7 +2594,35 @@
         <w:rPr>
           <w:color w:val="A6A6A6" w:themeColor="background1" w:themeShade="A6"/>
         </w:rPr>
-        <w:t>M – Must have: Kernanforderungen, welche umgedingt umzusetzen sind</w:t>
+        <w:t xml:space="preserve">M – Must </w:t>
+      </w:r>
+      <w:proofErr w:type="spellStart"/>
+      <w:r>
+        <w:rPr>
+          <w:color w:val="A6A6A6" w:themeColor="background1" w:themeShade="A6"/>
+        </w:rPr>
+        <w:t>have</w:t>
+      </w:r>
+      <w:proofErr w:type="spellEnd"/>
+      <w:r>
+        <w:rPr>
+          <w:color w:val="A6A6A6" w:themeColor="background1" w:themeShade="A6"/>
+        </w:rPr>
+        <w:t xml:space="preserve">: Kernanforderungen, welche </w:t>
+      </w:r>
+      <w:proofErr w:type="spellStart"/>
+      <w:r>
+        <w:rPr>
+          <w:color w:val="A6A6A6" w:themeColor="background1" w:themeShade="A6"/>
+        </w:rPr>
+        <w:t>umgedingt</w:t>
+      </w:r>
+      <w:proofErr w:type="spellEnd"/>
+      <w:r>
+        <w:rPr>
+          <w:color w:val="A6A6A6" w:themeColor="background1" w:themeShade="A6"/>
+        </w:rPr>
+        <w:t xml:space="preserve"> umzusetzen sind</w:t>
       </w:r>
     </w:p>
     <w:p>
@@ -2538,13 +2640,55 @@
         <w:rPr>
           <w:color w:val="A6A6A6" w:themeColor="background1" w:themeShade="A6"/>
         </w:rPr>
-        <w:t xml:space="preserve">S – Should have: </w:t>
-      </w:r>
+        <w:t xml:space="preserve">S – </w:t>
+      </w:r>
+      <w:proofErr w:type="spellStart"/>
       <w:r>
         <w:rPr>
           <w:color w:val="A6A6A6" w:themeColor="background1" w:themeShade="A6"/>
         </w:rPr>
-        <w:t>Sollten im best-case umgesetzt werden</w:t>
+        <w:t>Should</w:t>
+      </w:r>
+      <w:proofErr w:type="spellEnd"/>
+      <w:r>
+        <w:rPr>
+          <w:color w:val="A6A6A6" w:themeColor="background1" w:themeShade="A6"/>
+        </w:rPr>
+        <w:t xml:space="preserve"> </w:t>
+      </w:r>
+      <w:proofErr w:type="spellStart"/>
+      <w:r>
+        <w:rPr>
+          <w:color w:val="A6A6A6" w:themeColor="background1" w:themeShade="A6"/>
+        </w:rPr>
+        <w:t>have</w:t>
+      </w:r>
+      <w:proofErr w:type="spellEnd"/>
+      <w:r>
+        <w:rPr>
+          <w:color w:val="A6A6A6" w:themeColor="background1" w:themeShade="A6"/>
+        </w:rPr>
+        <w:t xml:space="preserve">: </w:t>
+      </w:r>
+      <w:r>
+        <w:rPr>
+          <w:color w:val="A6A6A6" w:themeColor="background1" w:themeShade="A6"/>
+        </w:rPr>
+        <w:t>Sollten im best-</w:t>
+      </w:r>
+      <w:proofErr w:type="spellStart"/>
+      <w:r>
+        <w:rPr>
+          <w:color w:val="A6A6A6" w:themeColor="background1" w:themeShade="A6"/>
+        </w:rPr>
+        <w:t>case</w:t>
+      </w:r>
+      <w:proofErr w:type="spellEnd"/>
+      <w:r>
+        <w:rPr>
+          <w:color w:val="A6A6A6" w:themeColor="background1" w:themeShade="A6"/>
+        </w:rPr>
+        <w:t xml:space="preserve"> umgesetzt werden</w:t>
       </w:r>
     </w:p>
     <w:p>
@@ -2562,7 +2706,35 @@
         <w:rPr>
           <w:color w:val="A6A6A6" w:themeColor="background1" w:themeShade="A6"/>
         </w:rPr>
-        <w:t xml:space="preserve">C – could have: </w:t>
+        <w:t xml:space="preserve">C – </w:t>
+      </w:r>
+      <w:proofErr w:type="spellStart"/>
+      <w:r>
+        <w:rPr>
+          <w:color w:val="A6A6A6" w:themeColor="background1" w:themeShade="A6"/>
+        </w:rPr>
+        <w:t>could</w:t>
+      </w:r>
+      <w:proofErr w:type="spellEnd"/>
+      <w:r>
+        <w:rPr>
+          <w:color w:val="A6A6A6" w:themeColor="background1" w:themeShade="A6"/>
+        </w:rPr>
+        <w:t xml:space="preserve"> </w:t>
+      </w:r>
+      <w:proofErr w:type="spellStart"/>
+      <w:r>
+        <w:rPr>
+          <w:color w:val="A6A6A6" w:themeColor="background1" w:themeShade="A6"/>
+        </w:rPr>
+        <w:t>have</w:t>
+      </w:r>
+      <w:proofErr w:type="spellEnd"/>
+      <w:r>
+        <w:rPr>
+          <w:color w:val="A6A6A6" w:themeColor="background1" w:themeShade="A6"/>
+        </w:rPr>
+        <w:t xml:space="preserve">: </w:t>
       </w:r>
       <w:r>
         <w:rPr>
@@ -2598,12 +2770,48 @@
         <w:rPr>
           <w:color w:val="A6A6A6" w:themeColor="background1" w:themeShade="A6"/>
         </w:rPr>
-        <w:t>W – Won’t have: Können in Zukunft umgesetzt werden</w:t>
+        <w:t xml:space="preserve">W – </w:t>
+      </w:r>
+      <w:proofErr w:type="spellStart"/>
+      <w:r>
+        <w:rPr>
+          <w:color w:val="A6A6A6" w:themeColor="background1" w:themeShade="A6"/>
+        </w:rPr>
+        <w:t>Won’t</w:t>
+      </w:r>
+      <w:proofErr w:type="spellEnd"/>
+      <w:r>
+        <w:rPr>
+          <w:color w:val="A6A6A6" w:themeColor="background1" w:themeShade="A6"/>
+        </w:rPr>
+        <w:t xml:space="preserve"> </w:t>
+      </w:r>
+      <w:proofErr w:type="spellStart"/>
+      <w:r>
+        <w:rPr>
+          <w:color w:val="A6A6A6" w:themeColor="background1" w:themeShade="A6"/>
+        </w:rPr>
+        <w:t>have</w:t>
+      </w:r>
+      <w:proofErr w:type="spellEnd"/>
+      <w:r>
+        <w:rPr>
+          <w:color w:val="A6A6A6" w:themeColor="background1" w:themeShade="A6"/>
+        </w:rPr>
+        <w:t>: Können in Zukunft umgesetzt werden</w:t>
       </w:r>
     </w:p>
     <w:p>
       <w:r>
-        <w:t>Da die zu entwickelnde Neafly-</w:t>
+        <w:t xml:space="preserve">Da die zu entwickelnde </w:t>
+      </w:r>
+      <w:proofErr w:type="spellStart"/>
+      <w:r>
+        <w:t>Neafly</w:t>
+      </w:r>
+      <w:proofErr w:type="spellEnd"/>
+      <w:r>
+        <w:t>-</w:t>
       </w:r>
       <w:r>
         <w:t xml:space="preserve"> </w:t>
@@ -2636,7 +2844,15 @@
         <w:t>Verifikation</w:t>
       </w:r>
       <w:r>
-        <w:t xml:space="preserve"> der Nearfly-</w:t>
+        <w:t xml:space="preserve"> der </w:t>
+      </w:r>
+      <w:proofErr w:type="spellStart"/>
+      <w:r>
+        <w:t>Nearfly</w:t>
+      </w:r>
+      <w:proofErr w:type="spellEnd"/>
+      <w:r>
+        <w:t>-</w:t>
       </w:r>
       <w:r>
         <w:t xml:space="preserve"> </w:t>
@@ -2666,7 +2882,15 @@
         <w:t>room</w:t>
       </w:r>
       <w:r>
-        <w:t xml:space="preserve"> (Anforderungnen nach Schema?)</w:t>
+        <w:t xml:space="preserve"> (</w:t>
+      </w:r>
+      <w:proofErr w:type="spellStart"/>
+      <w:r>
+        <w:t>Anforderungnen</w:t>
+      </w:r>
+      <w:proofErr w:type="spellEnd"/>
+      <w:r>
+        <w:t xml:space="preserve"> nach Schema?)</w:t>
       </w:r>
     </w:p>
     <w:p>
@@ -2832,8 +3056,13 @@
       <w:r>
         <w:t xml:space="preserve"> </w:t>
       </w:r>
-      <w:r>
-        <w:t>Shared Touchpoint Canvas</w:t>
+      <w:proofErr w:type="spellStart"/>
+      <w:r>
+        <w:t>Shared</w:t>
+      </w:r>
+      <w:proofErr w:type="spellEnd"/>
+      <w:r>
+        <w:t xml:space="preserve"> Touchpoint Canvas</w:t>
       </w:r>
     </w:p>
     <w:p>
@@ -2876,10 +3105,7 @@
         <w:t>Beginn</w:t>
       </w:r>
       <w:r>
-        <w:t xml:space="preserve"> eine Farbe zugeteilt. </w:t>
-      </w:r>
-      <w:r>
-        <w:t xml:space="preserve">Berührt ein Benutzer die Leinwand, entsteht ein </w:t>
+        <w:t xml:space="preserve"> eine Farbe zugeteilt. Berührt ein Benutzer die Leinwand, entsteht ein </w:t>
       </w:r>
       <w:r>
         <w:t xml:space="preserve">kolorierter </w:t>
@@ -2959,8 +3185,6 @@
       <w:r>
         <w:t>muss den Raumbeitritt eines neuen Benutzers ankündigen</w:t>
       </w:r>
-      <w:bookmarkStart w:id="12" w:name="_GoBack"/>
-      <w:bookmarkEnd w:id="12"/>
       <w:r>
         <w:t>.</w:t>
       </w:r>
@@ -2973,7 +3197,15 @@
         <w:t>Szenario 3</w:t>
       </w:r>
       <w:r>
-        <w:t xml:space="preserve"> – Bouncing </w:t>
+        <w:t xml:space="preserve"> – </w:t>
+      </w:r>
+      <w:proofErr w:type="spellStart"/>
+      <w:r>
+        <w:t>Bouncing</w:t>
+      </w:r>
+      <w:proofErr w:type="spellEnd"/>
+      <w:r>
+        <w:t xml:space="preserve"> </w:t>
       </w:r>
       <w:r>
         <w:t>Ball</w:t>
@@ -3134,11 +3366,24 @@
       <w:pPr>
         <w:pStyle w:val="Tabellenberschrift"/>
       </w:pPr>
-      <w:bookmarkStart w:id="13" w:name="_Ref17765864"/>
-      <w:bookmarkStart w:id="14" w:name="_Ref17765857"/>
-      <w:r>
-        <w:t>Die Ermittelten Anfoderungen können nun, daz</w:t>
-      </w:r>
+      <w:bookmarkStart w:id="12" w:name="_Ref17765864"/>
+      <w:bookmarkStart w:id="13" w:name="_Ref17765857"/>
+      <w:r>
+        <w:t xml:space="preserve">Die Ermittelten </w:t>
+      </w:r>
+      <w:proofErr w:type="spellStart"/>
+      <w:r>
+        <w:t>Anfoderungen</w:t>
+      </w:r>
+      <w:proofErr w:type="spellEnd"/>
+      <w:r>
+        <w:t xml:space="preserve"> können nun, </w:t>
+      </w:r>
+      <w:proofErr w:type="spellStart"/>
+      <w:r>
+        <w:t>daz</w:t>
+      </w:r>
+      <w:proofErr w:type="spellEnd"/>
     </w:p>
     <w:p>
       <w:pPr>
@@ -3177,11 +3422,11 @@
         </w:rPr>
         <w:fldChar w:fldCharType="end"/>
       </w:r>
+      <w:bookmarkEnd w:id="12"/>
+      <w:r>
+        <w:t xml:space="preserve">: </w:t>
+      </w:r>
       <w:bookmarkEnd w:id="13"/>
-      <w:r>
-        <w:t xml:space="preserve">: </w:t>
-      </w:r>
-      <w:bookmarkEnd w:id="14"/>
       <w:r>
         <w:t>Anforderungsliste</w:t>
       </w:r>
@@ -3263,8 +3508,13 @@
               </w:rPr>
             </w:pPr>
             <w:r>
-              <w:t>Must have</w:t>
+              <w:t xml:space="preserve">Must </w:t>
             </w:r>
+            <w:proofErr w:type="spellStart"/>
+            <w:r>
+              <w:t>have</w:t>
+            </w:r>
+            <w:proofErr w:type="spellEnd"/>
           </w:p>
         </w:tc>
         <w:tc>
@@ -3272,8 +3522,13 @@
             <w:tcW w:w="1842" w:type="dxa"/>
           </w:tcPr>
           <w:p>
+            <w:proofErr w:type="spellStart"/>
             <w:r>
-              <w:t>Flawless Switch</w:t>
+              <w:t>Flawless</w:t>
+            </w:r>
+            <w:proofErr w:type="spellEnd"/>
+            <w:r>
+              <w:t xml:space="preserve"> Switch</w:t>
             </w:r>
           </w:p>
         </w:tc>
@@ -3390,7 +3645,21 @@
         <w:rPr>
           <w:color w:val="BFBFBF" w:themeColor="background1" w:themeShade="BF"/>
         </w:rPr>
-        <w:t xml:space="preserve">öglichkeit haben alle Kanäle durch ein wildcard-Symbol zu </w:t>
+        <w:t xml:space="preserve">öglichkeit haben alle Kanäle durch ein </w:t>
+      </w:r>
+      <w:proofErr w:type="spellStart"/>
+      <w:r>
+        <w:rPr>
+          <w:color w:val="BFBFBF" w:themeColor="background1" w:themeShade="BF"/>
+        </w:rPr>
+        <w:t>wildcard</w:t>
+      </w:r>
+      <w:proofErr w:type="spellEnd"/>
+      <w:r>
+        <w:rPr>
+          <w:color w:val="BFBFBF" w:themeColor="background1" w:themeShade="BF"/>
+        </w:rPr>
+        <w:t xml:space="preserve">-Symbol zu </w:t>
       </w:r>
       <w:r>
         <w:rPr>
@@ -3599,8 +3868,13 @@
       <w:r>
         <w:t>(</w:t>
       </w:r>
-      <w:r>
-        <w:t>Flawless Switch</w:t>
+      <w:proofErr w:type="spellStart"/>
+      <w:r>
+        <w:t>Flawless</w:t>
+      </w:r>
+      <w:proofErr w:type="spellEnd"/>
+      <w:r>
+        <w:t xml:space="preserve"> Switch</w:t>
       </w:r>
       <w:r>
         <w:t>)</w:t>
@@ -3685,8 +3959,13 @@
       <w:pPr>
         <w:pStyle w:val="berschrift2"/>
       </w:pPr>
-      <w:r>
-        <w:t>Nichfunktionale Anforderungen</w:t>
+      <w:proofErr w:type="spellStart"/>
+      <w:r>
+        <w:t>Nichfunktionale</w:t>
+      </w:r>
+      <w:proofErr w:type="spellEnd"/>
+      <w:r>
+        <w:t xml:space="preserve"> Anforderungen</w:t>
       </w:r>
     </w:p>
     <w:p>
@@ -3837,7 +4116,15 @@
         <w:t xml:space="preserve"> </w:t>
       </w:r>
       <w:r>
-        <w:t xml:space="preserve">(Nearby/ MQTT), soll sich das System </w:t>
+        <w:t>(</w:t>
+      </w:r>
+      <w:proofErr w:type="spellStart"/>
+      <w:r>
+        <w:t>Nearby</w:t>
+      </w:r>
+      <w:proofErr w:type="spellEnd"/>
+      <w:r>
+        <w:t xml:space="preserve">/ MQTT), soll sich das System </w:t>
       </w:r>
       <w:r>
         <w:t>möglichst ähnlich verhalten</w:t>
@@ -3851,13 +4138,13 @@
       <w:pPr>
         <w:pStyle w:val="berschrift1"/>
       </w:pPr>
-      <w:bookmarkStart w:id="15" w:name="_Toc35526969"/>
-      <w:bookmarkStart w:id="16" w:name="_Toc35526977"/>
+      <w:bookmarkStart w:id="14" w:name="_Toc35526969"/>
+      <w:bookmarkStart w:id="15" w:name="_Toc35526977"/>
       <w:r>
         <w:lastRenderedPageBreak/>
         <w:t>Grundlagen</w:t>
       </w:r>
-      <w:bookmarkEnd w:id="15"/>
+      <w:bookmarkEnd w:id="14"/>
     </w:p>
     <w:p/>
     <w:p>
@@ -3865,43 +4152,45 @@
         <w:pStyle w:val="berschrift2"/>
         <w:ind w:left="1071" w:hanging="1071"/>
       </w:pPr>
-      <w:bookmarkStart w:id="17" w:name="_Toc35526970"/>
+      <w:bookmarkStart w:id="16" w:name="_Toc35526970"/>
       <w:r>
         <w:t>JAR vs. AAR</w:t>
       </w:r>
-      <w:bookmarkEnd w:id="17"/>
+      <w:bookmarkEnd w:id="16"/>
     </w:p>
     <w:p>
       <w:pPr>
         <w:pStyle w:val="berschrift2"/>
         <w:ind w:left="1071" w:hanging="1071"/>
       </w:pPr>
-      <w:bookmarkStart w:id="18" w:name="_Toc35526971"/>
+      <w:bookmarkStart w:id="17" w:name="_Toc35526971"/>
+      <w:proofErr w:type="spellStart"/>
       <w:r>
         <w:t>Nearby</w:t>
+      </w:r>
+      <w:bookmarkEnd w:id="17"/>
+      <w:proofErr w:type="spellEnd"/>
+    </w:p>
+    <w:p>
+      <w:pPr>
+        <w:pStyle w:val="berschrift2"/>
+        <w:ind w:left="1071" w:hanging="1071"/>
+      </w:pPr>
+      <w:bookmarkStart w:id="18" w:name="_Toc35526972"/>
+      <w:r>
+        <w:t>MQTT</w:t>
       </w:r>
       <w:bookmarkEnd w:id="18"/>
     </w:p>
     <w:p>
       <w:pPr>
-        <w:pStyle w:val="berschrift2"/>
-        <w:ind w:left="1071" w:hanging="1071"/>
-      </w:pPr>
-      <w:bookmarkStart w:id="19" w:name="_Toc35526972"/>
-      <w:r>
-        <w:t>MQTT</w:t>
-      </w:r>
-      <w:bookmarkEnd w:id="19"/>
-    </w:p>
-    <w:p>
-      <w:pPr>
         <w:pStyle w:val="berschrift1"/>
       </w:pPr>
       <w:r>
         <w:lastRenderedPageBreak/>
         <w:t>Software-Design</w:t>
       </w:r>
-      <w:bookmarkEnd w:id="16"/>
+      <w:bookmarkEnd w:id="15"/>
     </w:p>
     <w:p>
       <w:pPr>
@@ -3918,14 +4207,24 @@
       </w:r>
     </w:p>
     <w:p>
-      <w:r>
-        <w:t xml:space="preserve">ExtMessage: Erweiterte Nachricht, welche </w:t>
+      <w:proofErr w:type="spellStart"/>
+      <w:r>
+        <w:t>ExtMessage</w:t>
+      </w:r>
+      <w:proofErr w:type="spellEnd"/>
+      <w:r>
+        <w:t xml:space="preserve">: Erweiterte Nachricht, welche </w:t>
       </w:r>
       <w:r>
         <w:t xml:space="preserve">hilft </w:t>
       </w:r>
-      <w:r>
-        <w:t>Nearby-Messsages an MQTT-Messages assimilieren.</w:t>
+      <w:proofErr w:type="spellStart"/>
+      <w:r>
+        <w:t>Nearby-Messsages</w:t>
+      </w:r>
+      <w:proofErr w:type="spellEnd"/>
+      <w:r>
+        <w:t xml:space="preserve"> an MQTT-Messages assimilieren.</w:t>
       </w:r>
       <w:r>
         <w:t xml:space="preserve"> Beinhaltet </w:t>
@@ -3939,9 +4238,19 @@
       <w:r>
         <w:t xml:space="preserve">… zukünftig wahrscheinlich noch </w:t>
       </w:r>
-      <w:r>
-        <w:t>sequence number</w:t>
-      </w:r>
+      <w:proofErr w:type="spellStart"/>
+      <w:r>
+        <w:t>sequence</w:t>
+      </w:r>
+      <w:proofErr w:type="spellEnd"/>
+      <w:r>
+        <w:t xml:space="preserve"> </w:t>
+      </w:r>
+      <w:proofErr w:type="spellStart"/>
+      <w:r>
+        <w:t>number</w:t>
+      </w:r>
+      <w:proofErr w:type="spellEnd"/>
       <w:r>
         <w:t xml:space="preserve">, </w:t>
       </w:r>
@@ -3961,25 +4270,76 @@
         <w:t xml:space="preserve">, </w:t>
       </w:r>
       <w:r>
-        <w:t xml:space="preserve">Priorität, sendLatest </w:t>
+        <w:t xml:space="preserve">Priorität, </w:t>
+      </w:r>
+      <w:proofErr w:type="spellStart"/>
+      <w:r>
+        <w:t>sendLatest</w:t>
+      </w:r>
+      <w:proofErr w:type="spellEnd"/>
+      <w:r>
+        <w:t xml:space="preserve"> </w:t>
       </w:r>
       <w:r>
         <w:t xml:space="preserve">+ evtl. </w:t>
       </w:r>
+      <w:proofErr w:type="spellStart"/>
       <w:r>
         <w:t>timestamp</w:t>
       </w:r>
+      <w:proofErr w:type="spellEnd"/>
     </w:p>
     <w:p>
+      <w:proofErr w:type="spellStart"/>
       <w:r>
         <w:rPr>
           <w:b/>
           <w:bCs/>
         </w:rPr>
-        <w:t>Nearby Unpublisher:</w:t>
-      </w:r>
-      <w:r>
-        <w:t xml:space="preserve"> Wird gebraucht, da Nearby im gegensatz zu</w:t>
+        <w:t>Nearby</w:t>
+      </w:r>
+      <w:proofErr w:type="spellEnd"/>
+      <w:r>
+        <w:rPr>
+          <w:b/>
+          <w:bCs/>
+        </w:rPr>
+        <w:t xml:space="preserve"> </w:t>
+      </w:r>
+      <w:proofErr w:type="spellStart"/>
+      <w:r>
+        <w:rPr>
+          <w:b/>
+          <w:bCs/>
+        </w:rPr>
+        <w:t>Unpublisher</w:t>
+      </w:r>
+      <w:proofErr w:type="spellEnd"/>
+      <w:r>
+        <w:rPr>
+          <w:b/>
+          <w:bCs/>
+        </w:rPr>
+        <w:t>:</w:t>
+      </w:r>
+      <w:r>
+        <w:t xml:space="preserve"> Wird gebraucht, da </w:t>
+      </w:r>
+      <w:proofErr w:type="spellStart"/>
+      <w:r>
+        <w:t>Nearby</w:t>
+      </w:r>
+      <w:proofErr w:type="spellEnd"/>
+      <w:r>
+        <w:t xml:space="preserve"> im </w:t>
+      </w:r>
+      <w:proofErr w:type="spellStart"/>
+      <w:r>
+        <w:t>gegensatz</w:t>
+      </w:r>
+      <w:proofErr w:type="spellEnd"/>
+      <w:r>
+        <w:t xml:space="preserve"> zu</w:t>
       </w:r>
       <w:r>
         <w:t>m</w:t>
@@ -4003,7 +4363,71 @@
         <w:t>publisht</w:t>
       </w:r>
       <w:r>
-        <w:t>. Damit werden gepublishte Nachrichten, ähnlich MQTT publishes mit aktiver retain flag, bis zu ihrem unpublish von allen subscribern ein mal empfagen.</w:t>
+        <w:t xml:space="preserve">. Damit werden </w:t>
+      </w:r>
+      <w:proofErr w:type="spellStart"/>
+      <w:r>
+        <w:t>gepublishte</w:t>
+      </w:r>
+      <w:proofErr w:type="spellEnd"/>
+      <w:r>
+        <w:t xml:space="preserve"> Nachrichten, ähnlich MQTT </w:t>
+      </w:r>
+      <w:proofErr w:type="spellStart"/>
+      <w:r>
+        <w:t>publishes</w:t>
+      </w:r>
+      <w:proofErr w:type="spellEnd"/>
+      <w:r>
+        <w:t xml:space="preserve"> mit aktiver </w:t>
+      </w:r>
+      <w:proofErr w:type="spellStart"/>
+      <w:r>
+        <w:t>retain</w:t>
+      </w:r>
+      <w:proofErr w:type="spellEnd"/>
+      <w:r>
+        <w:t xml:space="preserve"> </w:t>
+      </w:r>
+      <w:proofErr w:type="spellStart"/>
+      <w:r>
+        <w:t>flag</w:t>
+      </w:r>
+      <w:proofErr w:type="spellEnd"/>
+      <w:r>
+        <w:t xml:space="preserve">, bis zu ihrem </w:t>
+      </w:r>
+      <w:proofErr w:type="spellStart"/>
+      <w:r>
+        <w:t>unpublish</w:t>
+      </w:r>
+      <w:proofErr w:type="spellEnd"/>
+      <w:r>
+        <w:t xml:space="preserve"> von allen </w:t>
+      </w:r>
+      <w:proofErr w:type="spellStart"/>
+      <w:r>
+        <w:t>subscribern</w:t>
+      </w:r>
+      <w:proofErr w:type="spellEnd"/>
+      <w:r>
+        <w:t xml:space="preserve"> </w:t>
+      </w:r>
+      <w:proofErr w:type="spellStart"/>
+      <w:r>
+        <w:t>ein mal</w:t>
+      </w:r>
+      <w:proofErr w:type="spellEnd"/>
+      <w:r>
+        <w:t xml:space="preserve"> </w:t>
+      </w:r>
+      <w:proofErr w:type="spellStart"/>
+      <w:r>
+        <w:t>empfagen</w:t>
+      </w:r>
+      <w:proofErr w:type="spellEnd"/>
+      <w:r>
+        <w:t>.</w:t>
       </w:r>
     </w:p>
     <w:p>
@@ -4017,14 +4441,59 @@
       <w:r>
         <w:t xml:space="preserve">Nach publish, wartet dieser durch </w:t>
       </w:r>
-      <w:r>
-        <w:t xml:space="preserve">sleep </w:t>
-      </w:r>
-      <w:r>
-        <w:t>bis zum aublauf der timetolive der gepublishten Nearby Nachricht</w:t>
-      </w:r>
-      <w:r>
-        <w:t xml:space="preserve"> und unpublisht diese.</w:t>
+      <w:proofErr w:type="spellStart"/>
+      <w:r>
+        <w:t>sleep</w:t>
+      </w:r>
+      <w:proofErr w:type="spellEnd"/>
+      <w:r>
+        <w:t xml:space="preserve"> </w:t>
+      </w:r>
+      <w:r>
+        <w:t xml:space="preserve">bis zum </w:t>
+      </w:r>
+      <w:proofErr w:type="spellStart"/>
+      <w:r>
+        <w:t>aublauf</w:t>
+      </w:r>
+      <w:proofErr w:type="spellEnd"/>
+      <w:r>
+        <w:t xml:space="preserve"> der </w:t>
+      </w:r>
+      <w:proofErr w:type="spellStart"/>
+      <w:r>
+        <w:t>timetolive</w:t>
+      </w:r>
+      <w:proofErr w:type="spellEnd"/>
+      <w:r>
+        <w:t xml:space="preserve"> der </w:t>
+      </w:r>
+      <w:proofErr w:type="spellStart"/>
+      <w:r>
+        <w:t>gepublishten</w:t>
+      </w:r>
+      <w:proofErr w:type="spellEnd"/>
+      <w:r>
+        <w:t xml:space="preserve"> </w:t>
+      </w:r>
+      <w:proofErr w:type="spellStart"/>
+      <w:r>
+        <w:t>Nearby</w:t>
+      </w:r>
+      <w:proofErr w:type="spellEnd"/>
+      <w:r>
+        <w:t xml:space="preserve"> Nachricht</w:t>
+      </w:r>
+      <w:r>
+        <w:t xml:space="preserve"> und </w:t>
+      </w:r>
+      <w:proofErr w:type="spellStart"/>
+      <w:r>
+        <w:t>unpublisht</w:t>
+      </w:r>
+      <w:proofErr w:type="spellEnd"/>
+      <w:r>
+        <w:t xml:space="preserve"> diese.</w:t>
       </w:r>
     </w:p>
     <w:p>
@@ -4036,15 +4505,36 @@
         </w:numPr>
       </w:pPr>
       <w:r>
-        <w:t>Sonst legt dieser sich schlafen, ein erneutes publishen wacht diesen durch ein notify auf</w:t>
+        <w:t xml:space="preserve">Sonst legt dieser sich schlafen, ein erneutes publishen wacht diesen durch ein </w:t>
+      </w:r>
+      <w:proofErr w:type="spellStart"/>
+      <w:r>
+        <w:t>notify</w:t>
+      </w:r>
+      <w:proofErr w:type="spellEnd"/>
+      <w:r>
+        <w:t xml:space="preserve"> auf</w:t>
       </w:r>
     </w:p>
     <w:p>
-      <w:r>
-        <w:t>Neafly Service</w:t>
-      </w:r>
-      <w:r>
-        <w:t xml:space="preserve">: Service Klasse, welche sowohl den selbst implementierten Neafby Service, wie auch den MQTT Service beinhaltet. </w:t>
+      <w:proofErr w:type="spellStart"/>
+      <w:r>
+        <w:t>Neafly</w:t>
+      </w:r>
+      <w:proofErr w:type="spellEnd"/>
+      <w:r>
+        <w:t xml:space="preserve"> Service</w:t>
+      </w:r>
+      <w:r>
+        <w:t xml:space="preserve">: Service Klasse, welche sowohl den selbst implementierten </w:t>
+      </w:r>
+      <w:proofErr w:type="spellStart"/>
+      <w:r>
+        <w:t>Neafby</w:t>
+      </w:r>
+      <w:proofErr w:type="spellEnd"/>
+      <w:r>
+        <w:t xml:space="preserve"> Service, wie auch den MQTT Service beinhaltet. </w:t>
       </w:r>
     </w:p>
     <w:p>
@@ -4056,24 +4546,84 @@
         </w:numPr>
       </w:pPr>
       <w:r>
-        <w:t xml:space="preserve">Integrierter Nearby Service beinhaltet: Kanalfilter, </w:t>
+        <w:t xml:space="preserve">Integrierter </w:t>
+      </w:r>
+      <w:proofErr w:type="spellStart"/>
+      <w:r>
+        <w:t>Nearby</w:t>
+      </w:r>
+      <w:proofErr w:type="spellEnd"/>
+      <w:r>
+        <w:t xml:space="preserve"> Service beinhaltet: Kanalfilter, </w:t>
       </w:r>
     </w:p>
     <w:p>
       <w:r>
-        <w:t>Message Listener</w:t>
-      </w:r>
-      <w:r>
-        <w:t>(Interface): Dient zur dependency inversion  zwischen subManager und Nearfly Service durch z.B.  onMessage</w:t>
-      </w:r>
-      <w:r>
-        <w:t>/ onStatus-Methoden</w:t>
+        <w:t xml:space="preserve">Message </w:t>
+      </w:r>
+      <w:proofErr w:type="spellStart"/>
+      <w:r>
+        <w:t>Listener</w:t>
+      </w:r>
+      <w:proofErr w:type="spellEnd"/>
+      <w:r>
+        <w:t xml:space="preserve">(Interface): Dient zur </w:t>
+      </w:r>
+      <w:proofErr w:type="spellStart"/>
+      <w:r>
+        <w:t>dependency</w:t>
+      </w:r>
+      <w:proofErr w:type="spellEnd"/>
+      <w:r>
+        <w:t xml:space="preserve"> </w:t>
+      </w:r>
+      <w:proofErr w:type="spellStart"/>
+      <w:r>
+        <w:t>inversion</w:t>
+      </w:r>
+      <w:proofErr w:type="spellEnd"/>
+      <w:r>
+        <w:t xml:space="preserve">  zwischen </w:t>
+      </w:r>
+      <w:proofErr w:type="spellStart"/>
+      <w:r>
+        <w:t>subManager</w:t>
+      </w:r>
+      <w:proofErr w:type="spellEnd"/>
+      <w:r>
+        <w:t xml:space="preserve"> und </w:t>
+      </w:r>
+      <w:proofErr w:type="spellStart"/>
+      <w:r>
+        <w:t>Nearfly</w:t>
+      </w:r>
+      <w:proofErr w:type="spellEnd"/>
+      <w:r>
+        <w:t xml:space="preserve"> Service durch z.B.  </w:t>
+      </w:r>
+      <w:proofErr w:type="spellStart"/>
+      <w:r>
+        <w:t>onMessage</w:t>
+      </w:r>
+      <w:proofErr w:type="spellEnd"/>
+      <w:r>
+        <w:t xml:space="preserve">/ </w:t>
+      </w:r>
+      <w:proofErr w:type="spellStart"/>
+      <w:r>
+        <w:t>onStatus</w:t>
+      </w:r>
+      <w:proofErr w:type="spellEnd"/>
+      <w:r>
+        <w:t>-Methoden</w:t>
       </w:r>
     </w:p>
     <w:p>
+      <w:proofErr w:type="spellStart"/>
       <w:r>
         <w:t>SubPreprocessor</w:t>
       </w:r>
+      <w:proofErr w:type="spellEnd"/>
       <w:r>
         <w:t>:</w:t>
       </w:r>
@@ -4095,6 +4645,7 @@
       <w:r>
         <w:t xml:space="preserve"> in </w:t>
       </w:r>
+      <w:proofErr w:type="spellStart"/>
       <w:r>
         <w:t>Priority</w:t>
       </w:r>
@@ -4104,6 +4655,7 @@
       <w:r>
         <w:t>Queue</w:t>
       </w:r>
+      <w:proofErr w:type="spellEnd"/>
     </w:p>
     <w:p>
       <w:pPr>
@@ -4120,7 +4672,23 @@
         <w:t xml:space="preserve"> </w:t>
       </w:r>
       <w:r>
-        <w:t xml:space="preserve">(Sequence Number), welcher </w:t>
+        <w:t>(</w:t>
+      </w:r>
+      <w:proofErr w:type="spellStart"/>
+      <w:r>
+        <w:t>Sequence</w:t>
+      </w:r>
+      <w:proofErr w:type="spellEnd"/>
+      <w:r>
+        <w:t xml:space="preserve"> </w:t>
+      </w:r>
+      <w:proofErr w:type="spellStart"/>
+      <w:r>
+        <w:t>Number</w:t>
+      </w:r>
+      <w:proofErr w:type="spellEnd"/>
+      <w:r>
+        <w:t xml:space="preserve">), welcher </w:t>
       </w:r>
     </w:p>
     <w:p>
@@ -4147,7 +4715,23 @@
         <w:t>Trifft</w:t>
       </w:r>
       <w:r>
-        <w:t xml:space="preserve"> eine not chunked oder die letzte einer chunked Nachricht ein</w:t>
+        <w:t xml:space="preserve"> eine not </w:t>
+      </w:r>
+      <w:proofErr w:type="spellStart"/>
+      <w:r>
+        <w:t>chunked</w:t>
+      </w:r>
+      <w:proofErr w:type="spellEnd"/>
+      <w:r>
+        <w:t xml:space="preserve"> oder die letzte einer </w:t>
+      </w:r>
+      <w:proofErr w:type="spellStart"/>
+      <w:r>
+        <w:t>chunked</w:t>
+      </w:r>
+      <w:proofErr w:type="spellEnd"/>
+      <w:r>
+        <w:t xml:space="preserve"> Nachricht ein</w:t>
       </w:r>
       <w:r>
         <w:t xml:space="preserve">, werden </w:t>
@@ -4156,21 +4740,63 @@
         <w:t xml:space="preserve">wenn nötig </w:t>
       </w:r>
       <w:r>
-        <w:t>deren Fragmente aus einer PriorityQueue</w:t>
-      </w:r>
+        <w:t xml:space="preserve">deren Fragmente aus einer </w:t>
+      </w:r>
+      <w:proofErr w:type="spellStart"/>
+      <w:r>
+        <w:t>PriorityQueue</w:t>
+      </w:r>
+      <w:proofErr w:type="spellEnd"/>
       <w:r>
         <w:t xml:space="preserve"> geholt</w:t>
       </w:r>
       <w:r>
-        <w:t xml:space="preserve"> und der SubCallBack Listener getrigge</w:t>
+        <w:t xml:space="preserve"> und der </w:t>
+      </w:r>
+      <w:proofErr w:type="spellStart"/>
+      <w:r>
+        <w:t>SubCallBack</w:t>
+      </w:r>
+      <w:proofErr w:type="spellEnd"/>
+      <w:r>
+        <w:t xml:space="preserve"> </w:t>
+      </w:r>
+      <w:proofErr w:type="spellStart"/>
+      <w:r>
+        <w:t>Listener</w:t>
+      </w:r>
+      <w:proofErr w:type="spellEnd"/>
+      <w:r>
+        <w:t xml:space="preserve"> getrigge</w:t>
       </w:r>
       <w:r>
         <w:t>rt.</w:t>
       </w:r>
     </w:p>
     <w:p>
-      <w:r>
-        <w:t>SubCallBack Listener: Benachrichtigt Aktivity bei eintreten neuer Nachrichten</w:t>
+      <w:proofErr w:type="spellStart"/>
+      <w:r>
+        <w:t>SubCallBack</w:t>
+      </w:r>
+      <w:proofErr w:type="spellEnd"/>
+      <w:r>
+        <w:t xml:space="preserve"> </w:t>
+      </w:r>
+      <w:proofErr w:type="spellStart"/>
+      <w:r>
+        <w:t>Listener</w:t>
+      </w:r>
+      <w:proofErr w:type="spellEnd"/>
+      <w:r>
+        <w:t xml:space="preserve">: Benachrichtigt </w:t>
+      </w:r>
+      <w:proofErr w:type="spellStart"/>
+      <w:r>
+        <w:t>Aktivity</w:t>
+      </w:r>
+      <w:proofErr w:type="spellEnd"/>
+      <w:r>
+        <w:t xml:space="preserve"> bei eintreten neuer Nachrichten</w:t>
       </w:r>
     </w:p>
     <w:p>
@@ -4180,6 +4806,7 @@
           <w:sz w:val="24"/>
         </w:rPr>
       </w:pPr>
+      <w:proofErr w:type="spellStart"/>
       <w:r>
         <w:rPr>
           <w:rStyle w:val="Kommentarzeichen"/>
@@ -4187,6 +4814,7 @@
         </w:rPr>
         <w:t>pubPreprocessor</w:t>
       </w:r>
+      <w:proofErr w:type="spellEnd"/>
       <w:r>
         <w:rPr>
           <w:rStyle w:val="Kommentarzeichen"/>
@@ -4221,13 +4849,31 @@
         </w:rPr>
         <w:t xml:space="preserve"> und legt diese in </w:t>
       </w:r>
+      <w:proofErr w:type="spellStart"/>
       <w:r>
         <w:rPr>
           <w:rStyle w:val="Kommentarzeichen"/>
           <w:sz w:val="24"/>
         </w:rPr>
-        <w:t>unbounded Priorityqueue</w:t>
-      </w:r>
+        <w:t>unbounded</w:t>
+      </w:r>
+      <w:proofErr w:type="spellEnd"/>
+      <w:r>
+        <w:rPr>
+          <w:rStyle w:val="Kommentarzeichen"/>
+          <w:sz w:val="24"/>
+        </w:rPr>
+        <w:t xml:space="preserve"> </w:t>
+      </w:r>
+      <w:proofErr w:type="spellStart"/>
+      <w:r>
+        <w:rPr>
+          <w:rStyle w:val="Kommentarzeichen"/>
+          <w:sz w:val="24"/>
+        </w:rPr>
+        <w:t>Priorityqueue</w:t>
+      </w:r>
+      <w:proofErr w:type="spellEnd"/>
       <w:r>
         <w:rPr>
           <w:rStyle w:val="Kommentarzeichen"/>
@@ -4263,12 +4909,21 @@
           <w:sz w:val="24"/>
         </w:rPr>
       </w:pPr>
+      <w:proofErr w:type="spellStart"/>
       <w:r>
         <w:rPr>
           <w:rStyle w:val="Kommentarzeichen"/>
           <w:sz w:val="24"/>
         </w:rPr>
-        <w:t>pubUnit:</w:t>
+        <w:t>pubUnit</w:t>
+      </w:r>
+      <w:proofErr w:type="spellEnd"/>
+      <w:r>
+        <w:rPr>
+          <w:rStyle w:val="Kommentarzeichen"/>
+          <w:sz w:val="24"/>
+        </w:rPr>
+        <w:t>:</w:t>
       </w:r>
     </w:p>
     <w:p>
@@ -4279,13 +4934,54 @@
           <w:numId w:val="22"/>
         </w:numPr>
       </w:pPr>
+      <w:proofErr w:type="spellStart"/>
       <w:r>
         <w:rPr>
           <w:rStyle w:val="Kommentarzeichen"/>
           <w:sz w:val="24"/>
         </w:rPr>
         <w:lastRenderedPageBreak/>
-        <w:t>Worker, welcher bei gefüllter PriorityQueue für das publishen der chunked Nachrichten zuständig ist.</w:t>
+        <w:t>Worker</w:t>
+      </w:r>
+      <w:proofErr w:type="spellEnd"/>
+      <w:r>
+        <w:rPr>
+          <w:rStyle w:val="Kommentarzeichen"/>
+          <w:sz w:val="24"/>
+        </w:rPr>
+        <w:t xml:space="preserve">, welcher bei gefüllter </w:t>
+      </w:r>
+      <w:proofErr w:type="spellStart"/>
+      <w:r>
+        <w:rPr>
+          <w:rStyle w:val="Kommentarzeichen"/>
+          <w:sz w:val="24"/>
+        </w:rPr>
+        <w:t>PriorityQueue</w:t>
+      </w:r>
+      <w:proofErr w:type="spellEnd"/>
+      <w:r>
+        <w:rPr>
+          <w:rStyle w:val="Kommentarzeichen"/>
+          <w:sz w:val="24"/>
+        </w:rPr>
+        <w:t xml:space="preserve"> für das publishen der </w:t>
+      </w:r>
+      <w:proofErr w:type="spellStart"/>
+      <w:r>
+        <w:rPr>
+          <w:rStyle w:val="Kommentarzeichen"/>
+          <w:sz w:val="24"/>
+        </w:rPr>
+        <w:t>chunked</w:t>
+      </w:r>
+      <w:proofErr w:type="spellEnd"/>
+      <w:r>
+        <w:rPr>
+          <w:rStyle w:val="Kommentarzeichen"/>
+          <w:sz w:val="24"/>
+        </w:rPr>
+        <w:t xml:space="preserve"> Nachrichten zuständig ist.</w:t>
       </w:r>
       <w:r>
         <w:rPr>
@@ -4896,9 +5592,9 @@
       <w:pPr>
         <w:pStyle w:val="Beschriftung"/>
       </w:pPr>
-      <w:bookmarkStart w:id="20" w:name="_Ref15828139"/>
-      <w:bookmarkStart w:id="21" w:name="_Toc7017097"/>
-      <w:bookmarkStart w:id="22" w:name="_Toc16786605"/>
+      <w:bookmarkStart w:id="19" w:name="_Ref15828139"/>
+      <w:bookmarkStart w:id="20" w:name="_Toc7017097"/>
+      <w:bookmarkStart w:id="21" w:name="_Toc16786605"/>
       <w:r>
         <w:rPr>
           <w:b/>
@@ -4936,18 +5632,18 @@
         </w:rPr>
         <w:fldChar w:fldCharType="end"/>
       </w:r>
+      <w:bookmarkEnd w:id="19"/>
+      <w:r>
+        <w:rPr>
+          <w:b/>
+        </w:rPr>
+        <w:t>:</w:t>
+      </w:r>
+      <w:r>
+        <w:t xml:space="preserve"> </w:t>
+      </w:r>
       <w:bookmarkEnd w:id="20"/>
-      <w:r>
-        <w:rPr>
-          <w:b/>
-        </w:rPr>
-        <w:t>:</w:t>
-      </w:r>
-      <w:r>
-        <w:t xml:space="preserve"> </w:t>
-      </w:r>
       <w:bookmarkEnd w:id="21"/>
-      <w:bookmarkEnd w:id="22"/>
       <w:r>
         <w:t>Software-Architektur</w:t>
       </w:r>
@@ -4955,8 +5651,13 @@
     <w:p/>
     <w:p/>
     <w:p>
-      <w:r>
-        <w:t>Nearfly API hat folgende Funktionen:</w:t>
+      <w:proofErr w:type="spellStart"/>
+      <w:r>
+        <w:t>Nearfly</w:t>
+      </w:r>
+      <w:proofErr w:type="spellEnd"/>
+      <w:r>
+        <w:t xml:space="preserve"> API hat folgende Funktionen:</w:t>
       </w:r>
     </w:p>
     <w:p>
@@ -4970,12 +5671,19 @@
       <w:r>
         <w:t>Connect(</w:t>
       </w:r>
+      <w:proofErr w:type="spellStart"/>
       <w:r>
         <w:t>MqttOptions</w:t>
       </w:r>
-      <w:r>
-        <w:t>, NearbyOptions</w:t>
-      </w:r>
+      <w:proofErr w:type="spellEnd"/>
+      <w:r>
+        <w:t xml:space="preserve">, </w:t>
+      </w:r>
+      <w:proofErr w:type="spellStart"/>
+      <w:r>
+        <w:t>NearbyOptions</w:t>
+      </w:r>
+      <w:proofErr w:type="spellEnd"/>
       <w:r>
         <w:t>)</w:t>
       </w:r>
@@ -4988,11 +5696,21 @@
           <w:numId w:val="22"/>
         </w:numPr>
       </w:pPr>
-      <w:r>
-        <w:t>Subscribe(</w:t>
-      </w:r>
-      <w:r>
-        <w:t xml:space="preserve">channel, </w:t>
+      <w:proofErr w:type="spellStart"/>
+      <w:r>
+        <w:t>Subscribe</w:t>
+      </w:r>
+      <w:proofErr w:type="spellEnd"/>
+      <w:r>
+        <w:t>(</w:t>
+      </w:r>
+      <w:proofErr w:type="spellStart"/>
+      <w:r>
+        <w:t>channel</w:t>
+      </w:r>
+      <w:proofErr w:type="spellEnd"/>
+      <w:r>
+        <w:t xml:space="preserve">, </w:t>
       </w:r>
       <w:r>
         <w:t>QoS</w:t>
@@ -5009,12 +5727,19 @@
           <w:numId w:val="22"/>
         </w:numPr>
       </w:pPr>
-      <w:r>
-        <w:t>Unsubscribe(</w:t>
-      </w:r>
+      <w:proofErr w:type="spellStart"/>
+      <w:r>
+        <w:t>Unsubscribe</w:t>
+      </w:r>
+      <w:proofErr w:type="spellEnd"/>
+      <w:r>
+        <w:t>(</w:t>
+      </w:r>
+      <w:proofErr w:type="spellStart"/>
       <w:r>
         <w:t>channel</w:t>
       </w:r>
+      <w:proofErr w:type="spellEnd"/>
       <w:r>
         <w:t>)</w:t>
       </w:r>
@@ -5028,23 +5753,181 @@
         </w:numPr>
       </w:pPr>
       <w:r>
-        <w:t>Publish(channel, payload, priority)</w:t>
+        <w:t>Publish(</w:t>
+      </w:r>
+      <w:proofErr w:type="spellStart"/>
+      <w:r>
+        <w:t>channel</w:t>
+      </w:r>
+      <w:proofErr w:type="spellEnd"/>
+      <w:r>
+        <w:t xml:space="preserve">, </w:t>
+      </w:r>
+      <w:proofErr w:type="spellStart"/>
+      <w:r>
+        <w:t>payload</w:t>
+      </w:r>
+      <w:proofErr w:type="spellEnd"/>
+      <w:r>
+        <w:t xml:space="preserve">, </w:t>
+      </w:r>
+      <w:proofErr w:type="spellStart"/>
+      <w:r>
+        <w:t>priority</w:t>
+      </w:r>
+      <w:proofErr w:type="spellEnd"/>
+      <w:r>
+        <w:t>)</w:t>
       </w:r>
     </w:p>
     <w:p>
       <w:pPr>
         <w:pStyle w:val="berschrift1"/>
       </w:pPr>
-      <w:bookmarkStart w:id="23" w:name="_Toc35526978"/>
+      <w:bookmarkStart w:id="22" w:name="_Toc35526978"/>
       <w:r>
         <w:lastRenderedPageBreak/>
         <w:t>Implementierung des Systems</w:t>
       </w:r>
+      <w:bookmarkEnd w:id="22"/>
+    </w:p>
+    <w:p>
+      <w:bookmarkStart w:id="23" w:name="_GoBack"/>
       <w:bookmarkEnd w:id="23"/>
     </w:p>
     <w:p>
       <w:pPr>
+        <w:rPr>
+          <w:color w:val="76923C" w:themeColor="accent3" w:themeShade="BF"/>
+        </w:rPr>
+      </w:pPr>
+      <w:r>
+        <w:rPr>
+          <w:color w:val="76923C" w:themeColor="accent3" w:themeShade="BF"/>
+        </w:rPr>
+        <w:t xml:space="preserve">ich schreibe Ihnen aufgrund der </w:t>
+      </w:r>
+      <w:proofErr w:type="spellStart"/>
+      <w:r>
+        <w:rPr>
+          <w:color w:val="76923C" w:themeColor="accent3" w:themeShade="BF"/>
+        </w:rPr>
+        <w:t>Nearby</w:t>
+      </w:r>
+      <w:proofErr w:type="spellEnd"/>
+      <w:r>
+        <w:rPr>
+          <w:color w:val="76923C" w:themeColor="accent3" w:themeShade="BF"/>
+        </w:rPr>
+        <w:t xml:space="preserve"> Connection API. Soweit habe ich eine minimalistische Beispiel-App entwickelt, welche praktisch nur zum connecten und publishen der Devices zuständig ist. Das Verbinden an sich klappt durch Discovery(D) und Advertising(A). Möglich ist hierbei, das 1 Device D und der andere A spielt oder beide A&amp;D zeitgleich. Das Verbinden von 2 nahliegenden Devices geht Flott(wenige Sekunden), da bloß 1 Verbindung benötigt wird. Der Nachrichtenaustausch danach deutlich schneller. Versucht man jetzt ein 3. Device hinzuzufügen, fängt die </w:t>
+      </w:r>
+      <w:proofErr w:type="spellStart"/>
+      <w:r>
+        <w:rPr>
+          <w:color w:val="76923C" w:themeColor="accent3" w:themeShade="BF"/>
+        </w:rPr>
+        <w:t>Nearby</w:t>
+      </w:r>
+      <w:proofErr w:type="spellEnd"/>
+      <w:r>
+        <w:rPr>
+          <w:color w:val="76923C" w:themeColor="accent3" w:themeShade="BF"/>
+        </w:rPr>
+        <w:t xml:space="preserve">-Technology an zu humpeln. Während die erste Verbindung vergleichbar dem 2 Devices Anwendungsfall recht zügig geht, kann es bei den folgenden Verbindungen je nach Glück von einer halben Minute bis zu mehreren wenigen Minuten dauern. Extrapoliert man das Verhalten, wird das z.B. bei 5 Devices (bei 10 benötigten Verbindungen) schon deutlich schwieriger. Das obere Verhalten gilt für ein Clustering-Netzwerk. Setzt man jedoch ein Device als </w:t>
+      </w:r>
+      <w:proofErr w:type="spellStart"/>
+      <w:r>
+        <w:rPr>
+          <w:color w:val="76923C" w:themeColor="accent3" w:themeShade="BF"/>
+        </w:rPr>
+        <w:t>localen</w:t>
+      </w:r>
+      <w:proofErr w:type="spellEnd"/>
+      <w:r>
+        <w:rPr>
+          <w:color w:val="76923C" w:themeColor="accent3" w:themeShade="BF"/>
+        </w:rPr>
+        <w:t xml:space="preserve"> Server(Stern-Netzwerk), braucht man </w:t>
+      </w:r>
+      <w:proofErr w:type="spellStart"/>
+      <w:r>
+        <w:rPr>
+          <w:color w:val="76923C" w:themeColor="accent3" w:themeShade="BF"/>
+        </w:rPr>
+        <w:t>nurnoch</w:t>
+      </w:r>
+      <w:proofErr w:type="spellEnd"/>
+      <w:r>
+        <w:rPr>
+          <w:color w:val="76923C" w:themeColor="accent3" w:themeShade="BF"/>
+        </w:rPr>
+        <w:t xml:space="preserve"> einen der </w:t>
+      </w:r>
+      <w:proofErr w:type="spellStart"/>
+      <w:r>
+        <w:rPr>
+          <w:color w:val="76923C" w:themeColor="accent3" w:themeShade="BF"/>
+        </w:rPr>
+        <w:t>Discovert</w:t>
+      </w:r>
+      <w:proofErr w:type="spellEnd"/>
+      <w:r>
+        <w:rPr>
+          <w:color w:val="76923C" w:themeColor="accent3" w:themeShade="BF"/>
+        </w:rPr>
+        <w:t xml:space="preserve"> und alle anderen müssen </w:t>
+      </w:r>
+      <w:proofErr w:type="spellStart"/>
+      <w:r>
+        <w:rPr>
+          <w:color w:val="76923C" w:themeColor="accent3" w:themeShade="BF"/>
+        </w:rPr>
+        <w:t>nurnoch</w:t>
+      </w:r>
+      <w:proofErr w:type="spellEnd"/>
+      <w:r>
+        <w:rPr>
+          <w:color w:val="76923C" w:themeColor="accent3" w:themeShade="BF"/>
+        </w:rPr>
+        <w:t xml:space="preserve"> publishen, geht das deutlich besser. Ich </w:t>
+      </w:r>
+      <w:proofErr w:type="spellStart"/>
+      <w:r>
+        <w:rPr>
+          <w:color w:val="76923C" w:themeColor="accent3" w:themeShade="BF"/>
+        </w:rPr>
+        <w:t>experementiere</w:t>
+      </w:r>
+      <w:proofErr w:type="spellEnd"/>
+      <w:r>
+        <w:rPr>
+          <w:color w:val="76923C" w:themeColor="accent3" w:themeShade="BF"/>
+        </w:rPr>
+        <w:t xml:space="preserve"> soweit noch mit Versionen, Einstellungen ... Mein </w:t>
+      </w:r>
+      <w:proofErr w:type="spellStart"/>
+      <w:r>
+        <w:rPr>
+          <w:color w:val="76923C" w:themeColor="accent3" w:themeShade="BF"/>
+        </w:rPr>
+        <w:t>anliegen</w:t>
+      </w:r>
+      <w:proofErr w:type="spellEnd"/>
+      <w:r>
+        <w:rPr>
+          <w:color w:val="76923C" w:themeColor="accent3" w:themeShade="BF"/>
+        </w:rPr>
+        <w:t xml:space="preserve"> ist nun folgender: Sie haben im Exposé erwähnt gehabt, das Sie keinen Smartphone als Server haben wollten, derzeitig scheint das jedoch tatsächlich dahin zu führen.</w:t>
+      </w:r>
+    </w:p>
+    <w:p>
+      <w:pPr>
         <w:pStyle w:val="berschrift1"/>
+        <w:numPr>
+          <w:ilvl w:val="0"/>
+          <w:numId w:val="0"/>
+        </w:numPr>
+        <w:ind w:left="680"/>
       </w:pPr>
       <w:r>
         <w:lastRenderedPageBreak/>
@@ -12081,6 +12964,7 @@
     <w:rsid w:val="004D7C72"/>
     <w:rsid w:val="00507FC6"/>
     <w:rsid w:val="005657E6"/>
+    <w:rsid w:val="00565D56"/>
     <w:rsid w:val="00583CDA"/>
     <w:rsid w:val="005A0F83"/>
     <w:rsid w:val="005B26E4"/>
@@ -12723,7 +13607,7 @@
   </inkml:definitions>
   <inkml:trace contextRef="#ctx0" brushRef="#br0">226 114 5221,'-2'-1'138,"0"-1"0,0 1 1,0 0-1,0-1 0,0 1 0,0 0 0,-1 0 0,1 0 1,0 1-1,0-1 0,-1 0 0,1 1 0,-1 0 1,1-1-1,0 1 0,-1 0 0,1 0-138,-49 1 3167,46 0-2966,-1 0-145,0 0 0,0 1 0,0-1-1,0 2 1,1-1 0,-1 0-1,1 1 1,-1 0 0,1 0 0,0 1-1,0 0 1,0 0-56,-1 1-6,0 0 0,1 0 0,-1 1 0,1 0 0,0 0 0,0 0-1,1 1 1,0-1 0,-1 3 6,4-7-24,0 0 0,0 0-1,1 0 1,-1 0-1,0 0 1,1 0 0,0 1-1,-1-1 1,1 0 0,0 0-1,0 0 1,0 0-1,0 0 1,0 1 0,1-1-1,0 2 25,-1-3-26,1 0-1,0 1 0,0-1 1,0 0-1,0 0 0,0 0 1,0 0-1,0 0 0,0 0 1,0 0-1,0 0 0,1 0 0,-1 0 1,0-1-1,1 1 0,-1 0 1,0-1-1,1 1 0,-1-1 1,1 0-1,-1 1 0,1-1 27,19 3-279,0 0 0,0-1-1,0-2 1,0 0-1,0-1 1,1-1 279,-15 1-103,1 0 0,-1-1 1,0 0-1,0 0 0,0 0 0,0-1 0,-1 0 0,5-2 103,-9 4-16,1-1 0,-1 1-1,0-1 1,1 0-1,-1 0 1,0 0-1,0 0 1,0 0-1,-1 0 1,1 0-1,0-1 1,-1 1 0,1-1-1,-1 1 1,0-1-1,0 0 1,0 1-1,0-1 1,-1 0-1,1 0 1,-1 1-1,1-1 1,-1-2 16,0-4-4,0 1 0,0-1 0,-1 1 0,0 0-1,-1-1 1,-1-5 4,2 12-84,0 0 0,0-1-1,0 2 1,0-1 0,0 0-1,-1 0 1,1 0 0,0 0-1,-1 1 1,1-1 0,-1 1-1,0-1 1,0 1-1,1 0 1,-1-1 0,0 1-1,0 0 1,0 0 0,0 0-1,0 1 1,-1-1 0,1 0-1,0 1 1,0-1 0,0 1-1,-1 0 1,1 0 0,0 0 84,-12 0-2750</inkml:trace>
   <inkml:trace contextRef="#ctx0" brushRef="#br0" timeOffset="1049.697">225 115 1377,'192'-40'1826,"-159"37"-1373,-33 3-446,1 0 1,-1 0-1,0 0 0,0 0 0,0 0 0,1 0 1,-1 0-1,0 0 0,0 0 0,0 0 1,1 0-1,-1 1 0,0-1 0,0 0 0,0 0 1,0 0-1,1 0 0,-1 0 0,0 0 1,0 1-1,0-1 0,0 0 0,0 0 0,0 0 1,1 0-1,-1 1 0,0-1 0,0 0 1,0 0-1,0 0 0,0 1 0,0-1 1,0 0-1,0 0 0,0 0 0,0 1 0,0-1 1,0 0-1,0 0 0,0 1-7,0 5 295,0 1 0,-1 0 0,0 0-1,0 0 1,-1-1 0,1 1 0,-1-1 0,-1 1 0,1-1-1,-1 0 1,0 0 0,-1 0 0,-3 5-295,-1 5 390,8-14-348,-1 0 0,0 0-1,0 0 1,0 0 0,0 0 0,0 0 0,0 0-1,-1-1 1,1 1 0,0 0 0,-1-1 0,-1 2-42,3-3-241,0 0-127,0 0 48,1 0 287,0-1 0,0 1-1,0-1 1,0 1 0,0-1 0,0 1 0,0-1 0,0 0 0,0 0 0,0 1 0,0-1 0,0-1 33,5-3-25,31-22-86,-16 11 71,1 1-1,0 0 1,1 2 0,2 0 40,-19 11 26,-5 2 183,-2 12 162,0-1 1,0 1-1,-1-1 1,-1 1 0,0-1-1,0 0-371,-2 7 189,3-11-212,1 0 0,0 0 0,0 0 0,1 0 1,0 4 22,0-5-89,0-5 52,1 0 0,-1-1 0,0 1 0,0-1 0,1 1 0,-1-1 0,0 1 0,1-1 0,-1 0 0,1 1 0,-1-1 0,0 1 0,1-1 0,-1 0 0,1 1 0,-1-1 0,1 0 0,-1 0 0,1 1 0,-1-1 0,1 0 0,0 0 0,-1 0 0,1 0 0,-1 1 0,1-1 0,-1 0 0,1 0 0,0 0 0,-1 0 0,1 0 0,-1-1 0,1 1-1,-1 0 1,1 0 0,0 0 37,3 0-370,25 0-1819</inkml:trace>
-  <inkml:trace contextRef="#ctx0" brushRef="#br0" timeOffset="1050.691">919 0 1794,'0'0'2728,"0"10"-1351,-2 0-1221,0 1 1,0-1 0,-1 0-1,0 0 1,-1 0-1,0 0 1,-1-1-1,-1 2-156,-1 5 56,-1 1 94,-1 0 1,0-1-1,-2 0 0,1-1 1,-2 0-1,-12 13-150,18-24-851,9-10 424,10-11 237,1 1 198,0-1 1,-2-1-1,7-12-8,-8 13 65,0 0-1,1 0 1,1 1-1,6-4-64,-16 16-7,-1 2 6,0 0 0,-1 0 1,1 0-1,0 1 1,0-1-1,1 0 1,-1 1-1,0-1 0,1 1 1,-1 0-1,0 0 1,1 0-1,-1 0 0,1 0 1,1 1 0,-4 0-21,0 147 2070,1-146-2105,1-1 0,-1 1 0,0-1 0,0 0 0,1 1 0,-1-1 0,0 0 0,1 0 0,-1 0 0,0 0 0,1 0 0,-1 0 0,0-1 0,1 1 0,-1 0 0,0-1 56,5-1 0,0-1 1,0 1-1,0-2 1,-1 1-1,1 0 1,-1-1 0,0 0-1,0 0 1,0-1-1,-1 0 1,3-2-1,-3 2 5,0 0-1,1 0 1,0 1 0,0 0 0,0 0 0,1 0 0,0 0-1,-1 1 1,1 0 0,0 0 0,0 1 0,2-1-5,-8 3 10,1 0 1,0 0 0,-1 0 0,1 0 0,-1 0-1,1 0 1,-1 0 0,1 0 0,0 1 0,-1-1-1,1 0 1,-1 0 0,1 1 0,-1-1 0,1 0-1,-1 0 1,1 1 0,-1-1 0,1 1 0,-1-1-1,0 0 1,1 1 0,-1-1 0,1 1 0,-1-1-1,0 1 1,1-1 0,-1 1 0,0-1 0,0 1-1,0-1 1,1 1 0,-1-1 0,0 1 0,0 0-1,0-1 1,0 1 0,0-1 0,0 1-1,0 0 1,0-1-11,0 34 737,-1-22-544,1 104-396,0-116 125,0 1 0,0 0 0,0 0 0,0 0 1,0-1-1,0 1 0,0 0 0,0 0 0,1-1 0,-1 1 1,0 0-1,0-1 0,1 1 0,-1 0 0,1-1 1,-1 1-1,0 0 0,1-1 0,-1 1 0,1-1 0,-1 1 1,1-1-1,0 1 0,-1-1 0,1 1 0,0-1 0,-1 1 1,1-1-1,0 0 0,-1 0 0,1 1 0,0-1 0,0 0 1,-1 0-1,1 0 0,0 0 0,0 0 0,-1 1 78,13-1-2439</inkml:trace>
+  <inkml:trace contextRef="#ctx0" brushRef="#br0" timeOffset="1050.69">919 0 1794,'0'0'2728,"0"10"-1351,-2 0-1221,0 1 1,0-1 0,-1 0-1,0 0 1,-1 0-1,0 0 1,-1-1-1,-1 2-156,-1 5 56,-1 1 94,-1 0 1,0-1-1,-2 0 0,1-1 1,-2 0-1,-12 13-150,18-24-851,9-10 424,10-11 237,1 1 198,0-1 1,-2-1-1,7-12-8,-8 13 65,0 0-1,1 0 1,1 1-1,6-4-64,-16 16-7,-1 2 6,0 0 0,-1 0 1,1 0-1,0 1 1,0-1-1,1 0 1,-1 1-1,0-1 0,1 1 1,-1 0-1,0 0 1,1 0-1,-1 0 0,1 0 1,1 1 0,-4 0-21,0 147 2070,1-146-2105,1-1 0,-1 1 0,0-1 0,0 0 0,1 1 0,-1-1 0,0 0 0,1 0 0,-1 0 0,0 0 0,1 0 0,-1 0 0,0-1 0,1 1 0,-1 0 0,0-1 56,5-1 0,0-1 1,0 1-1,0-2 1,-1 1-1,1 0 1,-1-1 0,0 0-1,0 0 1,0-1-1,-1 0 1,3-2-1,-3 2 5,0 0-1,1 0 1,0 1 0,0 0 0,0 0 0,1 0 0,0 0-1,-1 1 1,1 0 0,0 0 0,0 1 0,2-1-5,-8 3 10,1 0 1,0 0 0,-1 0 0,1 0 0,-1 0-1,1 0 1,-1 0 0,1 0 0,0 1 0,-1-1-1,1 0 1,-1 0 0,1 1 0,-1-1 0,1 0-1,-1 0 1,1 1 0,-1-1 0,1 1 0,-1-1-1,0 0 1,1 1 0,-1-1 0,1 1 0,-1-1-1,0 1 1,1-1 0,-1 1 0,0-1 0,0 1-1,0-1 1,1 1 0,-1-1 0,0 1 0,0 0-1,0-1 1,0 1 0,0-1 0,0 1-1,0 0 1,0-1-11,0 34 737,-1-22-544,1 104-396,0-116 125,0 1 0,0 0 0,0 0 0,0 0 1,0-1-1,0 1 0,0 0 0,0 0 0,1-1 0,-1 1 1,0 0-1,0-1 0,1 1 0,-1 0 0,1-1 1,-1 1-1,0 0 0,1-1 0,-1 1 0,1-1 0,-1 1 1,1-1-1,0 1 0,-1-1 0,1 1 0,0-1 0,-1 1 1,1-1-1,0 0 0,-1 0 0,1 1 0,0-1 0,0 0 1,-1 0-1,1 0 0,0 0 0,0 0 0,-1 1 78,13-1-2439</inkml:trace>
   <inkml:trace contextRef="#ctx0" brushRef="#br0" timeOffset="5123.054">1472 49 4708,'0'0'154,"0"-1"0,0 0-1,-1 1 1,1-1-1,0 0 1,0 1 0,-1-1-1,1 0 1,0 1-1,-1-1 1,1 1-1,-1-1 1,1 1 0,-1-1-1,1 1 1,-1-1-1,1 1 1,-1-1 0,0 1-1,1-1 1,-1 1-1,1 0 1,-1 0 0,0-1-1,1 1 1,-1 0-1,0 0 1,0 0-1,1 0 1,-1-1 0,0 1-1,0 0-153,-30 0 922,22 0-635,-6 0-112,4-1-1,0 1 0,-1 1 1,1 0-1,0 0 1,-1 2-175,8-2 9,1 0 1,0 0 0,0 0 0,0 0 0,0 1-1,0-1 1,0 1 0,1 0 0,-1 0 0,0 0-1,1 0 1,0 0 0,-1 1 0,1-1 0,0 1-1,0 0 1,0-1 0,1 1 0,-2 2-10,2-1-106,-1 0 0,1 0 1,0 0-1,1 1 0,-1-1 1,1 0-1,-1 1 0,2 1 106,-2-4-103,1 1-1,0-1 0,1 1 1,-1-1-1,0 1 1,1 0-1,0-1 1,-1 0-1,1 1 0,0-1 1,0 1-1,0-1 1,1 0-1,0 2 104,22 12-855,2 3 385,-24-18 484,-1 1 1,0-1 0,0 0-1,0 0 1,0 1 0,0-1-1,-1 0 1,1 1-1,0-1 1,-1 1 0,1-1-1,-1 1 1,1 0-1,-1-1 1,0 1 0,1-1-1,-1 1 1,0 0-15,-1-1 37,1 1 0,0-1-1,-1 1 1,1-1 0,-1 0 0,0 1 0,0-1-1,1 0 1,-1 1 0,0-1 0,0 0 0,0 0-1,0 0 1,0 0 0,-1 0 0,1 0 0,0 0-1,0 0 1,-1-1 0,1 1 0,0 0 0,-1-1-1,1 1 1,-2 0-37,-44 13 19,32-10-19,11-3-89,-4 2-347,0-1 0,0 0 0,-1-1 0,1 0 0,-3 0 436,9-1-2317,2 0-1745</inkml:trace>
   <inkml:trace contextRef="#ctx0" brushRef="#br0" timeOffset="5124.054">1784 60 6566,'-5'0'272,"-14"0"360,0 1 0,1 0 0,-3 2-632,14-2 75,0 1 0,1 0 1,-1 0-1,0 0 0,1 1 0,0 0 1,0 1-1,0-1 0,0 1 0,0 1-75,-1 0 78,0 0 0,1 1 0,-1 0 0,1 0 0,-2 4-78,6-7-62,0 0-1,0 0 1,0 0 0,0 1 0,1-1 0,0 1 0,0-1 0,0 1 0,0-1-1,0 1 1,0-1 0,1 1 0,0 0 0,0 0 62,0-4-17,0 0 0,0 0 0,0 0 0,0 0 0,0 1-1,0-1 1,0 0 0,0 0 0,0 0 0,0 0 0,0 0 0,0 0 0,1 1 0,-1-1 0,0 0 0,0 0 0,0 0 0,0 0 0,0 0 0,0 0 0,0 0 0,1 0-1,-1 0 1,0 0 0,0 1 0,0-1 0,0 0 0,0 0 0,0 0 0,1 0 0,-1 0 0,0 0 0,0 0 0,0 0 0,0 0 0,0 0 0,1 0 0,-1 0 0,0 0-1,0 0 1,0 0 0,0-1 0,0 1 0,1 0 0,-1 0 0,0 0 17,15 1-484,-1-1 0,1 0 0,0-1 0,-1-1 0,1-1 0,5-1 484,-15 3-69,-1 0 1,1-1-1,0 1 1,-1-1 0,1 0-1,-1-1 1,0 1 0,1-1-1,-1 0 1,0 0 0,-1 0-1,1 0 1,-1-1 0,1 0-1,-1 1 1,0-1-1,0 0 1,-1-1 0,1 1-1,-1 0 1,2-4 68,10-35 2157,-10 40-260,-3 8-1210,1 8-298,-2-4-248,-1 0 1,0 0-1,0 0 0,0 0 1,-1 0-1,-1 0 0,1 0 1,-2-1-1,1 1 0,-1-1 0,0 0 1,-1 0-1,0 0 0,0 0 1,-3 2-142,-38 49 250,-3-2 1,-2-3 0,-36 28-251,4-18-1089,80-62 1202,2-2-1034,2-1-3844,7-8 889</inkml:trace>
 </inkml:ink>
@@ -12845,7 +13729,7 @@
   </inkml:definitions>
   <inkml:trace contextRef="#ctx0" brushRef="#br0">75 90 6983,'0'-1'683,"2"-6"270,-4 4 3592,0 6-3835,1 33-118,1-14-447,2 22 213,1 0-1,8 33-357,22 87 372,-30-149-348,33 174-64,-8 1-1,-2 101 41,-16-102-565,-8-113-4139,-3-88 2735,0-1-1,0 1 0,-2-2 1970,-5-22-3342</inkml:trace>
   <inkml:trace contextRef="#ctx0" brushRef="#br0" timeOffset="1080.436">0 77 1217,'1'-1'215,"-1"0"-1,0 0 0,1 0 1,-1 0-1,1 0 1,-1 0-1,1 0 1,0 0-1,-1 0 0,1 0 1,0 1-1,0-1 1,-1 0-1,1 0 1,0 1-1,0-1 0,0 0 1,0 1-1,0-1 1,0 1-1,0-1 1,0 1-1,0 0 0,0-1-214,28-8 726,9 3 84,-1 1 0,1 2-1,12 1-809,-5 0 427,845-28 2494,-724 29-2842,510 2 71,-606 4-324,58 10 174,-53-5-77,-49-7 56,1-2-1,3-1 22,-30 13-112,-3 63 941,-8 38-829,1-12 271,-4 60-9,-35 148-262,6-127-37,19-82 15,16-59-15,2 0-1,2 0 1,2 1-1,2 17 38,0-59-32,0-1 1,0 1-1,0 0 0,0-1 0,0 1 0,0 0 0,0-1 0,0 1 0,0 0 0,-1-1 0,1 1 0,0 0 0,0-1 0,-1 1 0,1 0 0,0-1 0,-1 1 1,1 0 31,-1-1-109,0 0 1,1 0-1,-1 1 1,0-1-1,0 0 1,1 0 0,-1 0-1,0 0 1,0 0-1,1 0 1,-1 0-1,0 0 1,0 0 108,-4 0-279,4 0 192,-1 0-230,0 0 0,0 0-1,0 0 1,0 0 0,0 0 0,0 0 0,0-1-1,0 1 1,0-1 0,0 1 0,0-1 0,0 0-1,0 0 1,0 0 0,0 0 0,0 0 317,-3-8-2766</inkml:trace>
-  <inkml:trace contextRef="#ctx0" brushRef="#br0" timeOffset="1695.621">167 1546 160,'53'-3'7280,"27"-9"-4937,-12 2-1385,593-50 2488,-422 41-3225,232-16-169,3 20-56,-474 14 0,0 1-1,1 0 1,-1 0-1,0 0 0,0 0 1,0 0-1,1-1 1,-1 1-1,0 0 0,0 0 1,0 0-1,1-1 1,-1 1-1,0 0 1,0 0-1,0-1 0,0 1 1,0 0-1,0 0 1,0-1-1,1 1 0,-1 0 1,0 0-1,0-1 1,0 1-1,0 0 0,0 0 1,0-1-1,0 1 1,0 0-1,-1-1 1,1 1-1,0 0 0,0 0 1,0-1-1,0 1 1,0 0-1,0 0 0,0 0 1,-1-1-1,1 1 1,0 0-1,0 0 0,0-1 1,0 1-1,-1 0 1,1 0-1,0 0 1,0 0-1,0 0 0,-1-1 1,1 1-1,0 0 1,0 0-1,-1 0 0,1 0 1,0 0 4,-7-3-202,0 1 1,0 0 0,-1 0-1,1 1 1,0 0-1,-1 0 1,1 0 0,-6 2 201,1-2-519,-68-1-3570</inkml:trace>
+  <inkml:trace contextRef="#ctx0" brushRef="#br0" timeOffset="1695.62">167 1546 160,'53'-3'7280,"27"-9"-4937,-12 2-1385,593-50 2488,-422 41-3225,232-16-169,3 20-56,-474 14 0,0 1-1,1 0 1,-1 0-1,0 0 0,0 0 1,0 0-1,1-1 1,-1 1-1,0 0 0,0 0 1,0 0-1,1-1 1,-1 1-1,0 0 1,0 0-1,0-1 0,0 1 1,0 0-1,0 0 1,0-1-1,1 1 0,-1 0 1,0 0-1,0-1 1,0 1-1,0 0 0,0 0 1,0-1-1,0 1 1,0 0-1,-1-1 1,1 1-1,0 0 0,0 0 1,0-1-1,0 1 1,0 0-1,0 0 0,0 0 1,-1-1-1,1 1 1,0 0-1,0 0 0,0-1 1,0 1-1,-1 0 1,1 0-1,0 0 1,0 0-1,0 0 0,-1-1 1,1 1-1,0 0 1,0 0-1,-1 0 0,1 0 1,0 0 4,-7-3-202,0 1 1,0 0 0,-1 0-1,1 1 1,0 0-1,-1 0 1,1 0 0,-6 2 201,1-2-519,-68-1-3570</inkml:trace>
   <inkml:trace contextRef="#ctx0" brushRef="#br0" timeOffset="3833.044">342 465 4773,'0'-16'4157,"0"15"-2006,0 4-217,0 27-338,0 92-1211,0-117-391,1-1 0,-1 1 1,1-1-1,-1 1 0,2-1 1,-1 1-1,0-1 0,1 1 1,0-1-1,0 0 1,0 0-1,0 0 0,1 0 1,-1 0-1,1-1 0,0 1 1,0-1-1,1 1 6,1 0-17,0 0-1,0 0 1,1-1 0,-1 1-1,1-1 1,-1-1 0,1 1-1,0-1 1,0 0 0,1 0-1,-1-1 1,6 1 17,20 1-93,0-1 0,24-3 93,-13 1 4,-42 0-16,0 0 1,0 0-1,-1 0 0,1 0 0,0 0 0,-1-1 0,1 1 0,0 0 0,0 0 0,-1-1 0,1 1 1,0 0-1,-1-1 0,1 1 0,-1 0 0,1-1 0,0 1 0,-1-1 0,1 1 0,-1-1 0,1 0 0,-1 1 1,0-1-1,1 1 0,-1-1 0,1 0 0,-1 0 12,0 0-167,0 1 0,0-1 1,1 0-1,-1 1 0,0-1 0,0 0 1,0 0-1,0 1 0,-1-1 0,1 0 0,0 0 1,0 1-1,0-1 0,-1 0 0,1 1 1,0-1-1,-1 0 0,1 1 0,0-1 1,-1 0 166,-7-6-4186</inkml:trace>
   <inkml:trace contextRef="#ctx0" brushRef="#br0" timeOffset="4161.446">345 638 3619,'0'-2'609,"0"1"160,0 0 576,0-2-576,0 2-289,0-2 97,7 1 63,4-1-31,6-1-161,2-1-63,-3 0-129,-4 0-128,0 0-192,-5 0-32,-5 1-256,-2 2-898,0-1-4003</inkml:trace>
   <inkml:trace contextRef="#ctx0" brushRef="#br0" timeOffset="4497.397">270 506 5509,'0'-3'1954,"0"-1"-1185,17-3 576,2 0-288,2-1-641,3-1-191,-5 2-1,-8 2-96,-4 2-96,-2 0-64,0 2-384,4-1-65,-2 0-832,5 0-3107</inkml:trace>
@@ -13249,7 +14133,7 @@
 </file>
 
 <file path=customXml/itemProps1.xml><?xml version="1.0" encoding="utf-8"?>
-<ds:datastoreItem xmlns:ds="http://schemas.openxmlformats.org/officeDocument/2006/customXml" ds:itemID="{F8DF87E1-9B08-48F1-B312-31AC86236302}">
+<ds:datastoreItem xmlns:ds="http://schemas.openxmlformats.org/officeDocument/2006/customXml" ds:itemID="{DBBBE3D8-4E85-4343-A04E-B9DD9DD27886}">
   <ds:schemaRefs>
     <ds:schemaRef ds:uri="http://schemas.openxmlformats.org/officeDocument/2006/bibliography"/>
   </ds:schemaRefs>

</xml_diff>

<commit_message>
BA: Funktionale Anforderungen ergänzt+umformuliert
</commit_message>
<xml_diff>
--- a/Bachelorarbeit.docx
+++ b/Bachelorarbeit.docx
@@ -673,11 +673,7 @@
           </mc:Choice>
           <mc:Fallback>
             <w:pict>
-              <v:shapetype w14:anchorId="78903616" id="_x0000_t202" coordsize="21600,21600" o:spt="202" path="m,l,21600r21600,l21600,xe">
-                <v:stroke joinstyle="miter"/>
-                <v:path gradientshapeok="t" o:connecttype="rect"/>
-              </v:shapetype>
-              <v:shape id="Textfeld 9" o:spid="_x0000_s1027" type="#_x0000_t202" style="width:424.5pt;height:343.9pt;visibility:visible;mso-wrap-style:square;mso-left-percent:-10001;mso-top-percent:-10001;mso-position-horizontal:absolute;mso-position-horizontal-relative:char;mso-position-vertical:absolute;mso-position-vertical-relative:line;mso-left-percent:-10001;mso-top-percent:-10001;v-text-anchor:bottom" o:gfxdata="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" filled="f" stroked="f">
+              <v:shape w14:anchorId="78903616" id="Textfeld 9" o:spid="_x0000_s1027" type="#_x0000_t202" style="width:424.5pt;height:343.9pt;visibility:visible;mso-wrap-style:square;mso-left-percent:-10001;mso-top-percent:-10001;mso-position-horizontal:absolute;mso-position-horizontal-relative:char;mso-position-vertical:absolute;mso-position-vertical-relative:line;mso-left-percent:-10001;mso-top-percent:-10001;v-text-anchor:bottom" o:gfxdata="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" filled="f" stroked="f">
                 <o:lock v:ext="edit" aspectratio="t"/>
                 <v:textbox inset="0,0,0,0">
                   <w:txbxContent>
@@ -977,7 +973,7 @@
                                     <w:rPr>
                                       <w:noProof/>
                                     </w:rPr>
-                                    <w:t>24.03.2020</w:t>
+                                    <w:t>01.04.2020</w:t>
                                   </w:r>
                                   <w:r>
                                     <w:fldChar w:fldCharType="end"/>
@@ -1103,7 +1099,7 @@
                               <w:rPr>
                                 <w:noProof/>
                               </w:rPr>
-                              <w:t>24.03.2020</w:t>
+                              <w:t>01.04.2020</w:t>
                             </w:r>
                             <w:r>
                               <w:fldChar w:fldCharType="end"/>
@@ -1212,7 +1208,7 @@
               <w:rPr>
                 <w:noProof/>
               </w:rPr>
-              <w:t>24.03.2020</w:t>
+              <w:t>01.04.2020</w:t>
             </w:r>
             <w:r>
               <w:fldChar w:fldCharType="end"/>
@@ -1244,15 +1240,7 @@
           </w:tcPr>
           <w:p>
             <w:r>
-              <w:t xml:space="preserve">Alexis Danilo </w:t>
-            </w:r>
-            <w:proofErr w:type="spellStart"/>
-            <w:r>
-              <w:t>Morgado</w:t>
-            </w:r>
-            <w:proofErr w:type="spellEnd"/>
-            <w:r>
-              <w:t xml:space="preserve"> dos Santos</w:t>
+              <w:t>Alexis Danilo Morgado dos Santos</w:t>
             </w:r>
           </w:p>
         </w:tc>
@@ -1338,21 +1326,7 @@
         <w:rPr>
           <w:lang w:val="en-US"/>
         </w:rPr>
-        <w:t xml:space="preserve">The present work deals with the realization of a demonstrator for partial automation and thus modernization and optimization of a laboratory. For this purpose, a network will be created, which is managed by a </w:t>
-      </w:r>
-      <w:proofErr w:type="spellStart"/>
-      <w:r>
-        <w:rPr>
-          <w:lang w:val="en-US"/>
-        </w:rPr>
-        <w:t>Raspi</w:t>
-      </w:r>
-      <w:proofErr w:type="spellEnd"/>
-      <w:r>
-        <w:rPr>
-          <w:lang w:val="en-US"/>
-        </w:rPr>
-        <w:t xml:space="preserve"> router and should provide a visualization of the connected devices. Furthermore, a terminal will be implemented, which will provide an RFID registration system and speed up the ordering process by using a 2d scanner, which can be controlled via a user interface.</w:t>
+        <w:t>The present work deals with the realization of a demonstrator for partial automation and thus modernization and optimization of a laboratory. For this purpose, a network will be created, which is managed by a Raspi router and should provide a visualization of the connected devices. Furthermore, a terminal will be implemented, which will provide an RFID registration system and speed up the ordering process by using a 2d scanner, which can be controlled via a user interface.</w:t>
       </w:r>
       <w:r>
         <w:rPr>
@@ -2332,19 +2306,9 @@
           <w:numId w:val="24"/>
         </w:numPr>
       </w:pPr>
-      <w:proofErr w:type="spellStart"/>
-      <w:r>
-        <w:t>Vorallem</w:t>
-      </w:r>
-      <w:proofErr w:type="spellEnd"/>
-      <w:r>
-        <w:t xml:space="preserve"> Nachvollziehbarere SW Entwurf z.B. durch Verwendung bekannten </w:t>
-      </w:r>
-      <w:proofErr w:type="spellStart"/>
-      <w:r>
-        <w:t>Entwurfmuster</w:t>
-      </w:r>
-      <w:proofErr w:type="spellEnd"/>
+      <w:r>
+        <w:t>Vorallem Nachvollziehbarere SW Entwurf z.B. durch Verwendung bekannten Entwurfmuster</w:t>
+      </w:r>
     </w:p>
     <w:p>
       <w:pPr>
@@ -2395,15 +2359,7 @@
         <w:t>Middleware für Androi</w:t>
       </w:r>
       <w:r>
-        <w:t xml:space="preserve">d, die MQTT und </w:t>
-      </w:r>
-      <w:proofErr w:type="spellStart"/>
-      <w:r>
-        <w:t>Nearby</w:t>
-      </w:r>
-      <w:proofErr w:type="spellEnd"/>
-      <w:r>
-        <w:t xml:space="preserve"> verwendet</w:t>
+        <w:t>d, die MQTT und Nearby verwendet</w:t>
       </w:r>
       <w:r>
         <w:t>.</w:t>
@@ -2418,23 +2374,7 @@
         </w:numPr>
       </w:pPr>
       <w:r>
-        <w:t xml:space="preserve">Wie auch MQTT und </w:t>
-      </w:r>
-      <w:proofErr w:type="spellStart"/>
-      <w:r>
-        <w:t>Nearby</w:t>
-      </w:r>
-      <w:proofErr w:type="spellEnd"/>
-      <w:r>
-        <w:t xml:space="preserve"> soll das zu entwerfende System eine Publish/ </w:t>
-      </w:r>
-      <w:proofErr w:type="spellStart"/>
-      <w:r>
-        <w:t>Subscribe</w:t>
-      </w:r>
-      <w:proofErr w:type="spellEnd"/>
-      <w:r>
-        <w:t xml:space="preserve"> API anbieten.</w:t>
+        <w:t>Wie auch MQTT und Nearby soll das zu entwerfende System eine Publish/ Subscribe API anbieten.</w:t>
       </w:r>
     </w:p>
     <w:p>
@@ -2508,21 +2448,7 @@
         <w:rPr>
           <w:color w:val="A6A6A6" w:themeColor="background1" w:themeShade="A6"/>
         </w:rPr>
-        <w:t xml:space="preserve">Entsprechend der </w:t>
-      </w:r>
-      <w:proofErr w:type="spellStart"/>
-      <w:r>
-        <w:rPr>
-          <w:color w:val="A6A6A6" w:themeColor="background1" w:themeShade="A6"/>
-        </w:rPr>
-        <w:t>MoSCoW</w:t>
-      </w:r>
-      <w:proofErr w:type="spellEnd"/>
-      <w:r>
-        <w:rPr>
-          <w:color w:val="A6A6A6" w:themeColor="background1" w:themeShade="A6"/>
-        </w:rPr>
-        <w:t>-Methode werden die</w:t>
+        <w:t>Entsprechend der MoSCoW-Methode werden die</w:t>
       </w:r>
       <w:r>
         <w:rPr>
@@ -2594,35 +2520,7 @@
         <w:rPr>
           <w:color w:val="A6A6A6" w:themeColor="background1" w:themeShade="A6"/>
         </w:rPr>
-        <w:t xml:space="preserve">M – Must </w:t>
-      </w:r>
-      <w:proofErr w:type="spellStart"/>
-      <w:r>
-        <w:rPr>
-          <w:color w:val="A6A6A6" w:themeColor="background1" w:themeShade="A6"/>
-        </w:rPr>
-        <w:t>have</w:t>
-      </w:r>
-      <w:proofErr w:type="spellEnd"/>
-      <w:r>
-        <w:rPr>
-          <w:color w:val="A6A6A6" w:themeColor="background1" w:themeShade="A6"/>
-        </w:rPr>
-        <w:t xml:space="preserve">: Kernanforderungen, welche </w:t>
-      </w:r>
-      <w:proofErr w:type="spellStart"/>
-      <w:r>
-        <w:rPr>
-          <w:color w:val="A6A6A6" w:themeColor="background1" w:themeShade="A6"/>
-        </w:rPr>
-        <w:t>umgedingt</w:t>
-      </w:r>
-      <w:proofErr w:type="spellEnd"/>
-      <w:r>
-        <w:rPr>
-          <w:color w:val="A6A6A6" w:themeColor="background1" w:themeShade="A6"/>
-        </w:rPr>
-        <w:t xml:space="preserve"> umzusetzen sind</w:t>
+        <w:t>M – Must have: Kernanforderungen, welche umgedingt umzusetzen sind</w:t>
       </w:r>
     </w:p>
     <w:p>
@@ -2640,55 +2538,13 @@
         <w:rPr>
           <w:color w:val="A6A6A6" w:themeColor="background1" w:themeShade="A6"/>
         </w:rPr>
-        <w:t xml:space="preserve">S – </w:t>
-      </w:r>
-      <w:proofErr w:type="spellStart"/>
+        <w:t xml:space="preserve">S – Should have: </w:t>
+      </w:r>
       <w:r>
         <w:rPr>
           <w:color w:val="A6A6A6" w:themeColor="background1" w:themeShade="A6"/>
         </w:rPr>
-        <w:t>Should</w:t>
-      </w:r>
-      <w:proofErr w:type="spellEnd"/>
-      <w:r>
-        <w:rPr>
-          <w:color w:val="A6A6A6" w:themeColor="background1" w:themeShade="A6"/>
-        </w:rPr>
-        <w:t xml:space="preserve"> </w:t>
-      </w:r>
-      <w:proofErr w:type="spellStart"/>
-      <w:r>
-        <w:rPr>
-          <w:color w:val="A6A6A6" w:themeColor="background1" w:themeShade="A6"/>
-        </w:rPr>
-        <w:t>have</w:t>
-      </w:r>
-      <w:proofErr w:type="spellEnd"/>
-      <w:r>
-        <w:rPr>
-          <w:color w:val="A6A6A6" w:themeColor="background1" w:themeShade="A6"/>
-        </w:rPr>
-        <w:t xml:space="preserve">: </w:t>
-      </w:r>
-      <w:r>
-        <w:rPr>
-          <w:color w:val="A6A6A6" w:themeColor="background1" w:themeShade="A6"/>
-        </w:rPr>
-        <w:t>Sollten im best-</w:t>
-      </w:r>
-      <w:proofErr w:type="spellStart"/>
-      <w:r>
-        <w:rPr>
-          <w:color w:val="A6A6A6" w:themeColor="background1" w:themeShade="A6"/>
-        </w:rPr>
-        <w:t>case</w:t>
-      </w:r>
-      <w:proofErr w:type="spellEnd"/>
-      <w:r>
-        <w:rPr>
-          <w:color w:val="A6A6A6" w:themeColor="background1" w:themeShade="A6"/>
-        </w:rPr>
-        <w:t xml:space="preserve"> umgesetzt werden</w:t>
+        <w:t>Sollten im best-case umgesetzt werden</w:t>
       </w:r>
     </w:p>
     <w:p>
@@ -2706,35 +2562,7 @@
         <w:rPr>
           <w:color w:val="A6A6A6" w:themeColor="background1" w:themeShade="A6"/>
         </w:rPr>
-        <w:t xml:space="preserve">C – </w:t>
-      </w:r>
-      <w:proofErr w:type="spellStart"/>
-      <w:r>
-        <w:rPr>
-          <w:color w:val="A6A6A6" w:themeColor="background1" w:themeShade="A6"/>
-        </w:rPr>
-        <w:t>could</w:t>
-      </w:r>
-      <w:proofErr w:type="spellEnd"/>
-      <w:r>
-        <w:rPr>
-          <w:color w:val="A6A6A6" w:themeColor="background1" w:themeShade="A6"/>
-        </w:rPr>
-        <w:t xml:space="preserve"> </w:t>
-      </w:r>
-      <w:proofErr w:type="spellStart"/>
-      <w:r>
-        <w:rPr>
-          <w:color w:val="A6A6A6" w:themeColor="background1" w:themeShade="A6"/>
-        </w:rPr>
-        <w:t>have</w:t>
-      </w:r>
-      <w:proofErr w:type="spellEnd"/>
-      <w:r>
-        <w:rPr>
-          <w:color w:val="A6A6A6" w:themeColor="background1" w:themeShade="A6"/>
-        </w:rPr>
-        <w:t xml:space="preserve">: </w:t>
+        <w:t xml:space="preserve">C – could have: </w:t>
       </w:r>
       <w:r>
         <w:rPr>
@@ -2770,98 +2598,78 @@
         <w:rPr>
           <w:color w:val="A6A6A6" w:themeColor="background1" w:themeShade="A6"/>
         </w:rPr>
-        <w:t xml:space="preserve">W – </w:t>
-      </w:r>
-      <w:proofErr w:type="spellStart"/>
-      <w:r>
-        <w:rPr>
-          <w:color w:val="A6A6A6" w:themeColor="background1" w:themeShade="A6"/>
-        </w:rPr>
-        <w:t>Won’t</w:t>
-      </w:r>
-      <w:proofErr w:type="spellEnd"/>
-      <w:r>
-        <w:rPr>
-          <w:color w:val="A6A6A6" w:themeColor="background1" w:themeShade="A6"/>
-        </w:rPr>
-        <w:t xml:space="preserve"> </w:t>
-      </w:r>
-      <w:proofErr w:type="spellStart"/>
-      <w:r>
-        <w:rPr>
-          <w:color w:val="A6A6A6" w:themeColor="background1" w:themeShade="A6"/>
-        </w:rPr>
-        <w:t>have</w:t>
-      </w:r>
-      <w:proofErr w:type="spellEnd"/>
-      <w:r>
-        <w:rPr>
-          <w:color w:val="A6A6A6" w:themeColor="background1" w:themeShade="A6"/>
-        </w:rPr>
-        <w:t>: Können in Zukunft umgesetzt werden</w:t>
+        <w:t>W – Won’t have: Können in Zukunft umgesetzt werden</w:t>
       </w:r>
     </w:p>
     <w:p>
       <w:r>
-        <w:t xml:space="preserve">Da die zu entwickelnde </w:t>
-      </w:r>
-      <w:proofErr w:type="spellStart"/>
-      <w:r>
-        <w:t>Neafly</w:t>
-      </w:r>
-      <w:proofErr w:type="spellEnd"/>
-      <w:r>
-        <w:t>-</w:t>
+        <w:t>In diesem Kapitel sollen die konkreten Anforderungen an das zu entwickelnde System (An</w:t>
+      </w:r>
+      <w:r>
+        <w:t>d</w:t>
+      </w:r>
+      <w:r>
+        <w:t>roid-Bibliothek) ermittelt werden</w:t>
+      </w:r>
+      <w:r>
+        <w:t>.</w:t>
       </w:r>
       <w:r>
         <w:t xml:space="preserve"> </w:t>
       </w:r>
       <w:r>
-        <w:t xml:space="preserve">Middleware </w:t>
-      </w:r>
-      <w:r>
-        <w:t xml:space="preserve">eine Bibliothek ist, können die Anforderungen an das System, ohne dedizierte Anwendungsfälle nur schwer ermittelt werden. </w:t>
-      </w:r>
-      <w:r>
-        <w:t>Daher so</w:t>
-      </w:r>
-      <w:r>
-        <w:t>llen zunächst</w:t>
-      </w:r>
-      <w:r>
-        <w:t xml:space="preserve"> die funktionalen Anforderungen von 3 Szenarien (Beispielanwendungen) ermittelt werden</w:t>
-      </w:r>
-      <w:r>
-        <w:t xml:space="preserve">. Die funktionalen Anforderungen der Middleware können dann deduktiv ermittelt werden. Umgekehrt können die Beispielanwendungen </w:t>
-      </w:r>
-      <w:r>
-        <w:t>im späteren</w:t>
-      </w:r>
-      <w:r>
-        <w:t xml:space="preserve"> zur </w:t>
-      </w:r>
-      <w:r>
-        <w:t>Verifikation</w:t>
-      </w:r>
-      <w:r>
-        <w:t xml:space="preserve"> der </w:t>
-      </w:r>
-      <w:proofErr w:type="spellStart"/>
-      <w:r>
+        <w:t xml:space="preserve">Um die </w:t>
+      </w:r>
+      <w:r>
+        <w:t xml:space="preserve">Anforderungsanalyse </w:t>
+      </w:r>
+      <w:r>
+        <w:t xml:space="preserve">zu erleichtern sollen </w:t>
+      </w:r>
+      <w:r>
+        <w:t>hierfür</w:t>
+      </w:r>
+      <w:r>
+        <w:t xml:space="preserve"> </w:t>
+      </w:r>
+      <w:r>
+        <w:t xml:space="preserve">zunächst </w:t>
+      </w:r>
+      <w:r>
+        <w:t xml:space="preserve">die funktionalen Anforderungen </w:t>
+      </w:r>
+      <w:r>
+        <w:t xml:space="preserve">dreier </w:t>
+      </w:r>
+      <w:r>
+        <w:t>Szenarien (</w:t>
+      </w:r>
+      <w:r>
+        <w:t>Beispielanwendungen)</w:t>
+      </w:r>
+      <w:r>
+        <w:t xml:space="preserve"> </w:t>
+      </w:r>
+      <w:r>
+        <w:t>bestimmt</w:t>
+      </w:r>
+      <w:r>
+        <w:t xml:space="preserve"> werden</w:t>
+      </w:r>
+      <w:r>
+        <w:t xml:space="preserve">. </w:t>
+      </w:r>
+      <w:r>
+        <w:t xml:space="preserve">Die ermittelten Anforderungen ermöglichen eine Deduktion, aus welcher sich die konkreten Anforderungen an die </w:t>
+      </w:r>
+      <w:r>
+        <w:rPr>
+          <w:highlight w:val="yellow"/>
+        </w:rPr>
         <w:t>Nearfly</w:t>
       </w:r>
-      <w:proofErr w:type="spellEnd"/>
-      <w:r>
-        <w:t>-</w:t>
-      </w:r>
-      <w:r>
-        <w:t xml:space="preserve"> </w:t>
-      </w:r>
-      <w:r>
-        <w:t xml:space="preserve">Middleware </w:t>
-      </w:r>
-      <w:r>
-        <w:t>verwendet werden.</w:t>
+      <w:r>
+        <w:t>-Bibliothek ergeben.</w:t>
       </w:r>
     </w:p>
     <w:p>
@@ -2876,47 +2684,97 @@
         <w:t xml:space="preserve"> </w:t>
       </w:r>
       <w:r>
-        <w:t>– Chat</w:t>
-      </w:r>
-      <w:r>
-        <w:t>room</w:t>
-      </w:r>
-      <w:r>
-        <w:t xml:space="preserve"> (</w:t>
-      </w:r>
-      <w:proofErr w:type="spellStart"/>
-      <w:r>
-        <w:t>Anforderungnen</w:t>
-      </w:r>
-      <w:proofErr w:type="spellEnd"/>
-      <w:r>
-        <w:t xml:space="preserve"> nach Schema?)</w:t>
+        <w:t xml:space="preserve">– </w:t>
+      </w:r>
+      <w:r>
+        <w:t>Messenger App</w:t>
       </w:r>
     </w:p>
     <w:p>
       <w:r>
-        <w:t xml:space="preserve">Das 1. Szenario ist die Entwicklung eines </w:t>
-      </w:r>
-      <w:r>
-        <w:t xml:space="preserve">konventionellen </w:t>
+        <w:t>Das 1. Szenario ist die Entwicklung eine</w:t>
+      </w:r>
+      <w:r>
+        <w:t xml:space="preserve">r Messenger App, in welche </w:t>
+      </w:r>
+      <w:r>
+        <w:t>konventionelle</w:t>
+      </w:r>
+      <w:r>
+        <w:t xml:space="preserve"> </w:t>
       </w:r>
       <w:r>
         <w:t>C</w:t>
       </w:r>
       <w:r>
-        <w:t xml:space="preserve">hatrooms, welcher durch mehrere Benutzer betreten werden kann. </w:t>
+        <w:t>hatrooms</w:t>
+      </w:r>
+      <w:r>
+        <w:t xml:space="preserve"> erstellt werden </w:t>
+      </w:r>
+      <w:r>
+        <w:t xml:space="preserve">und </w:t>
+      </w:r>
+      <w:r>
+        <w:t xml:space="preserve">durch mehrere Benutzer betreten werden </w:t>
+      </w:r>
+      <w:r>
+        <w:t>können</w:t>
+      </w:r>
+      <w:r>
+        <w:t xml:space="preserve">. Basierend auf </w:t>
+      </w:r>
+      <w:r>
+        <w:t>klassische</w:t>
+      </w:r>
+      <w:r>
+        <w:t xml:space="preserve"> </w:t>
+      </w:r>
+      <w:r>
+        <w:t>Messenger Apps</w:t>
+      </w:r>
+      <w:r>
+        <w:t xml:space="preserve"> entstehen hierfür folgende funktionale Anforderungen.</w:t>
       </w:r>
     </w:p>
     <w:p>
-      <w:pPr>
-        <w:pStyle w:val="Listenabsatz"/>
-        <w:numPr>
-          <w:ilvl w:val="0"/>
-          <w:numId w:val="22"/>
-        </w:numPr>
-      </w:pPr>
-      <w:r>
-        <w:t xml:space="preserve">A1: </w:t>
+      <w:r>
+        <w:rPr>
+          <w:b/>
+          <w:bCs/>
+        </w:rPr>
+        <w:t>Bild-</w:t>
+      </w:r>
+      <w:r>
+        <w:rPr>
+          <w:b/>
+          <w:bCs/>
+        </w:rPr>
+        <w:t xml:space="preserve"> </w:t>
+      </w:r>
+      <w:r>
+        <w:rPr>
+          <w:b/>
+          <w:bCs/>
+        </w:rPr>
+        <w:t>und Text</w:t>
+      </w:r>
+      <w:r>
+        <w:rPr>
+          <w:b/>
+          <w:bCs/>
+        </w:rPr>
+        <w:t xml:space="preserve"> senden</w:t>
+      </w:r>
+      <w:r>
+        <w:rPr>
+          <w:b/>
+          <w:bCs/>
+        </w:rPr>
+        <w:t>:</w:t>
+      </w:r>
+      <w:r>
+        <w:t xml:space="preserve"> </w:t>
       </w:r>
       <w:r>
         <w:t xml:space="preserve">Das System muss dem Nutzer die Möglichkeit geben, Text- und Bildnachrichten zu versenden, welche von allen anderen Benutzern </w:t>
@@ -2926,18 +2784,22 @@
       </w:r>
     </w:p>
     <w:p>
-      <w:pPr>
-        <w:pStyle w:val="Listenabsatz"/>
-        <w:numPr>
-          <w:ilvl w:val="0"/>
-          <w:numId w:val="22"/>
-        </w:numPr>
-      </w:pPr>
-      <w:r>
-        <w:t>A2</w:t>
-      </w:r>
-      <w:r>
-        <w:t xml:space="preserve">: </w:t>
+      <w:r>
+        <w:rPr>
+          <w:b/>
+          <w:bCs/>
+        </w:rPr>
+        <w:t>Chatroom erstellen</w:t>
+      </w:r>
+      <w:r>
+        <w:rPr>
+          <w:b/>
+          <w:bCs/>
+        </w:rPr>
+        <w:t>:</w:t>
+      </w:r>
+      <w:r>
+        <w:t xml:space="preserve"> </w:t>
       </w:r>
       <w:r>
         <w:t xml:space="preserve">Ein </w:t>
@@ -2950,97 +2812,86 @@
       </w:r>
     </w:p>
     <w:p>
-      <w:pPr>
-        <w:pStyle w:val="Listenabsatz"/>
-        <w:numPr>
-          <w:ilvl w:val="0"/>
-          <w:numId w:val="22"/>
-        </w:numPr>
-      </w:pPr>
-      <w:r>
-        <w:t>A3: Ein Nutzer kann einen erstellten Chatroom beitreten.</w:t>
+      <w:r>
+        <w:rPr>
+          <w:b/>
+          <w:bCs/>
+        </w:rPr>
+        <w:t>Chatroom beitreten</w:t>
+      </w:r>
+      <w:r>
+        <w:rPr>
+          <w:b/>
+          <w:bCs/>
+        </w:rPr>
+        <w:t>:</w:t>
+      </w:r>
+      <w:r>
+        <w:t xml:space="preserve"> Ein Nutzer kann einen erstellten Chatroom beitreten.</w:t>
       </w:r>
     </w:p>
     <w:p>
-      <w:pPr>
-        <w:pStyle w:val="Listenabsatz"/>
-        <w:numPr>
-          <w:ilvl w:val="0"/>
-          <w:numId w:val="22"/>
-        </w:numPr>
-      </w:pPr>
-      <w:r>
-        <w:t>A3: Versendet ein Nutzer zeitgleich Text- und Bildnachrichten, darf das senden der Bildnachrichten</w:t>
-      </w:r>
-      <w:r>
-        <w:t>, die Textnachricht nicht behindern.</w:t>
+      <w:r>
+        <w:rPr>
+          <w:b/>
+          <w:bCs/>
+        </w:rPr>
+        <w:t>Echte Parallelität</w:t>
+      </w:r>
+      <w:r>
+        <w:t xml:space="preserve">: Werden Bild- und Textnachrichten </w:t>
+      </w:r>
+      <w:r>
+        <w:t xml:space="preserve">beinah </w:t>
+      </w:r>
+      <w:r>
+        <w:t>parallel versendet,</w:t>
+      </w:r>
+      <w:r>
+        <w:t xml:space="preserve"> muss die kleinere beider Nachrichten schneller </w:t>
+      </w:r>
+      <w:r>
+        <w:t>ankommen</w:t>
+      </w:r>
+      <w:r>
+        <w:t>, auch wenn diese nach der größeren gesendet worden ist.</w:t>
       </w:r>
     </w:p>
     <w:p>
-      <w:pPr>
-        <w:pStyle w:val="Listenabsatz"/>
-        <w:numPr>
-          <w:ilvl w:val="0"/>
-          <w:numId w:val="22"/>
-        </w:numPr>
-      </w:pPr>
-      <w:r>
-        <w:t xml:space="preserve">A3: Das </w:t>
-      </w:r>
-      <w:r>
-        <w:t>Senden</w:t>
-      </w:r>
-      <w:r>
-        <w:t xml:space="preserve"> von Text- und Bildnachrichten, soll innerhalb eines </w:t>
-      </w:r>
-      <w:r>
-        <w:t>Netzwerkes innerhalb</w:t>
-      </w:r>
-      <w:r>
-        <w:t xml:space="preserve"> gleicher </w:t>
-      </w:r>
-      <w:r>
-        <w:t>Nachrichten</w:t>
-      </w:r>
-      <w:r>
-        <w:t xml:space="preserve">typen </w:t>
-      </w:r>
-      <w:r>
-        <w:t xml:space="preserve">immer gleich </w:t>
-      </w:r>
-      <w:r>
-        <w:t xml:space="preserve">lang </w:t>
-      </w:r>
-      <w:r>
-        <w:t xml:space="preserve">dauern. Dabei soll es keine Rolle spielen, ob </w:t>
-      </w:r>
-      <w:r>
-        <w:t xml:space="preserve">Text und Bildnachrichten </w:t>
+      <w:r>
+        <w:rPr>
+          <w:b/>
+          <w:bCs/>
+        </w:rPr>
+        <w:t>Differenzierbarkeit:</w:t>
+      </w:r>
+      <w:r>
+        <w:t xml:space="preserve"> </w:t>
+      </w:r>
+      <w:r>
+        <w:t xml:space="preserve">Jedem Nutzer </w:t>
+      </w:r>
+      <w:r>
+        <w:t>müssen</w:t>
+      </w:r>
+      <w:r>
+        <w:t xml:space="preserve"> </w:t>
+      </w:r>
+      <w:r>
+        <w:t>ein Name</w:t>
+      </w:r>
+      <w:r>
+        <w:t xml:space="preserve"> und eine Farbe zugewiesen </w:t>
+      </w:r>
+      <w:r>
+        <w:t>werden</w:t>
+      </w:r>
+      <w:r>
+        <w:t>.</w:t>
       </w:r>
     </w:p>
     <w:p>
       <w:pPr>
-        <w:pStyle w:val="Listenabsatz"/>
-        <w:numPr>
-          <w:ilvl w:val="0"/>
-          <w:numId w:val="22"/>
-        </w:numPr>
-      </w:pPr>
-      <w:r>
-        <w:t>A4</w:t>
-      </w:r>
-      <w:r>
-        <w:t xml:space="preserve">: Werden Bild- und Textnachrichten parallel versendet, darf das senden der Bildnachricht, die </w:t>
-      </w:r>
-      <w:r>
-        <w:t xml:space="preserve">Paketlaufzeit </w:t>
-      </w:r>
-      <w:r>
-        <w:t>der Textnachricht nur schwach beeinträchtigen.</w:t>
-      </w:r>
-    </w:p>
-    <w:p>
-      <w:pPr>
         <w:pStyle w:val="berschrift2"/>
       </w:pPr>
       <w:r>
@@ -3056,13 +2907,8 @@
       <w:r>
         <w:t xml:space="preserve"> </w:t>
       </w:r>
-      <w:proofErr w:type="spellStart"/>
-      <w:r>
-        <w:t>Shared</w:t>
-      </w:r>
-      <w:proofErr w:type="spellEnd"/>
-      <w:r>
-        <w:t xml:space="preserve"> Touchpoint Canvas</w:t>
+      <w:r>
+        <w:t>Shared Touchpoint Canvas</w:t>
       </w:r>
     </w:p>
     <w:p>
@@ -3114,101 +2960,266 @@
         <w:t>Abdruc</w:t>
       </w:r>
       <w:r>
-        <w:t>k, welcher nach Ablauf einer gewissen Zeit verblasst</w:t>
-      </w:r>
-      <w:r>
-        <w:t>.</w:t>
+        <w:t>k</w:t>
+      </w:r>
+      <w:r>
+        <w:t xml:space="preserve"> (Touchpoint)</w:t>
+      </w:r>
+      <w:r>
+        <w:t>, welcher nach Ablauf einer gewissen Zeit</w:t>
+      </w:r>
+      <w:r>
+        <w:t xml:space="preserve"> verschwindet</w:t>
+      </w:r>
+      <w:r>
+        <w:t xml:space="preserve">. </w:t>
+      </w:r>
+      <w:r>
+        <w:t xml:space="preserve">Die Umsetzung </w:t>
+      </w:r>
+      <w:r>
+        <w:t>der fundamentalen Funktionen</w:t>
+      </w:r>
+      <w:r>
+        <w:t xml:space="preserve"> </w:t>
+      </w:r>
+      <w:r>
+        <w:t>inkludiert folgende Anforderungen</w:t>
+      </w:r>
+      <w:r>
+        <w:t>:</w:t>
       </w:r>
     </w:p>
     <w:p>
       <w:pPr>
-        <w:pStyle w:val="Listenabsatz"/>
-        <w:numPr>
-          <w:ilvl w:val="0"/>
-          <w:numId w:val="22"/>
-        </w:numPr>
         <w:tabs>
           <w:tab w:val="left" w:pos="2535"/>
         </w:tabs>
       </w:pPr>
       <w:r>
-        <w:t>A</w:t>
-      </w:r>
-      <w:r>
-        <w:t>1: Wird die Leinwand berührt, muss die Berührung erfasst werden und den anderen Benutzern mitgeteilt werden.</w:t>
+        <w:rPr>
+          <w:b/>
+          <w:bCs/>
+        </w:rPr>
+        <w:t xml:space="preserve">Touchpoints </w:t>
+      </w:r>
+      <w:r>
+        <w:rPr>
+          <w:b/>
+          <w:bCs/>
+        </w:rPr>
+        <w:t>B</w:t>
+      </w:r>
+      <w:r>
+        <w:rPr>
+          <w:b/>
+          <w:bCs/>
+        </w:rPr>
+        <w:t>roadcasting</w:t>
+      </w:r>
+      <w:r>
+        <w:rPr>
+          <w:b/>
+          <w:bCs/>
+        </w:rPr>
+        <w:t xml:space="preserve">: </w:t>
+      </w:r>
+      <w:r>
+        <w:t>Falls</w:t>
+      </w:r>
+      <w:r>
+        <w:t xml:space="preserve"> die Leinwand berührt</w:t>
+      </w:r>
+      <w:r>
+        <w:t xml:space="preserve"> wird</w:t>
+      </w:r>
+      <w:r>
+        <w:t xml:space="preserve">, muss </w:t>
+      </w:r>
+      <w:r>
+        <w:t xml:space="preserve">das System </w:t>
+      </w:r>
+      <w:r>
+        <w:t xml:space="preserve">die Berührung </w:t>
+      </w:r>
+      <w:r>
+        <w:t xml:space="preserve">erfassen </w:t>
+      </w:r>
+      <w:r>
+        <w:t>und diese den anderen Benutzern mitteilen</w:t>
+      </w:r>
+      <w:r>
+        <w:t>.</w:t>
       </w:r>
     </w:p>
     <w:p>
       <w:pPr>
-        <w:pStyle w:val="Listenabsatz"/>
-        <w:numPr>
-          <w:ilvl w:val="0"/>
-          <w:numId w:val="22"/>
-        </w:numPr>
         <w:tabs>
           <w:tab w:val="left" w:pos="2535"/>
         </w:tabs>
       </w:pPr>
       <w:r>
-        <w:t>A2: Das System muss jedem Benutzer eine einzigartige Farbe zuweisen</w:t>
+        <w:rPr>
+          <w:b/>
+          <w:bCs/>
+        </w:rPr>
+        <w:t>Shared Canvas</w:t>
+      </w:r>
+      <w:r>
+        <w:t xml:space="preserve">: </w:t>
+      </w:r>
+      <w:r>
+        <w:t>Falls</w:t>
+      </w:r>
+      <w:r>
+        <w:t xml:space="preserve"> ein Berührungspunkt empfangen</w:t>
+      </w:r>
+      <w:r>
+        <w:t xml:space="preserve"> wird</w:t>
+      </w:r>
+      <w:r>
+        <w:t xml:space="preserve">, muss das System diesen mit der dem </w:t>
+      </w:r>
+      <w:r>
+        <w:t xml:space="preserve">Benutzer </w:t>
+      </w:r>
+      <w:r>
+        <w:t>zugewiesenen</w:t>
+      </w:r>
+      <w:r>
+        <w:t xml:space="preserve"> </w:t>
+      </w:r>
+      <w:r>
+        <w:t>Farben an die entsprechende Position zeichnen.</w:t>
       </w:r>
     </w:p>
     <w:p>
       <w:pPr>
-        <w:pStyle w:val="Listenabsatz"/>
-        <w:numPr>
-          <w:ilvl w:val="0"/>
-          <w:numId w:val="22"/>
-        </w:numPr>
         <w:tabs>
           <w:tab w:val="left" w:pos="2535"/>
         </w:tabs>
       </w:pPr>
       <w:r>
-        <w:t xml:space="preserve">A3: Das System muss die kolorierten Abdrücke nach einer festgelegten Zeit verblassen lassen. </w:t>
+        <w:rPr>
+          <w:b/>
+          <w:bCs/>
+        </w:rPr>
+        <w:t>Differenzierbarkeit</w:t>
+      </w:r>
+      <w:r>
+        <w:rPr>
+          <w:b/>
+          <w:bCs/>
+        </w:rPr>
+        <w:t>:</w:t>
+      </w:r>
+      <w:r>
+        <w:t xml:space="preserve"> </w:t>
+      </w:r>
+      <w:r>
+        <w:t>Falls</w:t>
+      </w:r>
+      <w:r>
+        <w:t xml:space="preserve"> die Anwendung gestartet</w:t>
+      </w:r>
+      <w:r>
+        <w:t xml:space="preserve"> wird</w:t>
+      </w:r>
+      <w:r>
+        <w:t>, muss das System dem Benutzer eine Farbe zuweisen.</w:t>
       </w:r>
     </w:p>
     <w:p>
       <w:pPr>
-        <w:pStyle w:val="Listenabsatz"/>
-        <w:numPr>
-          <w:ilvl w:val="0"/>
-          <w:numId w:val="22"/>
-        </w:numPr>
         <w:tabs>
           <w:tab w:val="left" w:pos="2535"/>
         </w:tabs>
       </w:pPr>
       <w:r>
-        <w:t xml:space="preserve">A4: Das System </w:t>
-      </w:r>
-      <w:r>
-        <w:t>muss den Raumbeitritt eines neuen Benutzers ankündigen</w:t>
-      </w:r>
-      <w:r>
-        <w:t>.</w:t>
+        <w:rPr>
+          <w:b/>
+          <w:bCs/>
+        </w:rPr>
+        <w:t>Auto</w:t>
+      </w:r>
+      <w:r>
+        <w:rPr>
+          <w:b/>
+          <w:bCs/>
+        </w:rPr>
+        <w:t>-Clean</w:t>
+      </w:r>
+      <w:r>
+        <w:rPr>
+          <w:b/>
+          <w:bCs/>
+        </w:rPr>
+        <w:t>:</w:t>
+      </w:r>
+      <w:r>
+        <w:t xml:space="preserve"> </w:t>
+      </w:r>
+      <w:r>
+        <w:t>Nach einer festgelegten Zeit, muss d</w:t>
+      </w:r>
+      <w:r>
+        <w:t xml:space="preserve">as System die kolorierten </w:t>
+      </w:r>
+      <w:r>
+        <w:t>Touchpoints</w:t>
+      </w:r>
+      <w:r>
+        <w:t xml:space="preserve"> </w:t>
+      </w:r>
+      <w:r>
+        <w:t>aus der Leinwand</w:t>
+      </w:r>
+      <w:r>
+        <w:t xml:space="preserve"> entfernen</w:t>
+      </w:r>
+      <w:r>
+        <w:t xml:space="preserve">. </w:t>
       </w:r>
     </w:p>
     <w:p>
       <w:pPr>
+        <w:tabs>
+          <w:tab w:val="left" w:pos="2535"/>
+        </w:tabs>
+      </w:pPr>
+      <w:r>
+        <w:rPr>
+          <w:b/>
+          <w:bCs/>
+        </w:rPr>
+        <w:t>Join-Benachrichtigung</w:t>
+      </w:r>
+      <w:r>
+        <w:rPr>
+          <w:b/>
+          <w:bCs/>
+        </w:rPr>
+        <w:t>:</w:t>
+      </w:r>
+      <w:r>
+        <w:t xml:space="preserve"> Falls ein Benutzer die Anwendung startet,</w:t>
+      </w:r>
+      <w:r>
+        <w:t xml:space="preserve"> muss das System</w:t>
+      </w:r>
+      <w:r>
+        <w:t xml:space="preserve"> </w:t>
+      </w:r>
+      <w:r>
+        <w:t>alle aktiven Benutzer derselben Anwendung benachrichtigen.</w:t>
+      </w:r>
+    </w:p>
+    <w:p>
+      <w:pPr>
         <w:pStyle w:val="berschrift2"/>
       </w:pPr>
       <w:r>
-        <w:t>Szenario 3</w:t>
-      </w:r>
-      <w:r>
-        <w:t xml:space="preserve"> – </w:t>
-      </w:r>
-      <w:proofErr w:type="spellStart"/>
-      <w:r>
-        <w:t>Bouncing</w:t>
-      </w:r>
-      <w:proofErr w:type="spellEnd"/>
-      <w:r>
-        <w:t xml:space="preserve"> </w:t>
-      </w:r>
-      <w:r>
-        <w:t>Ball</w:t>
+        <w:t>Szenario 3 – Bouncing Ball</w:t>
       </w:r>
     </w:p>
     <w:p>
@@ -3218,25 +3229,7 @@
         </w:tabs>
       </w:pPr>
       <w:r>
-        <w:t xml:space="preserve">Das 3. Szenario umfasst das Entwickeln einer App, welche eine </w:t>
-      </w:r>
-      <w:r>
-        <w:t>Kugel beinhaltet,</w:t>
-      </w:r>
-      <w:r>
-        <w:t xml:space="preserve"> die durch schwenken des Android Gerätes balanciert wird. Jeder Benutzer balanciert </w:t>
-      </w:r>
-      <w:r>
-        <w:t>dieselbe</w:t>
-      </w:r>
-      <w:r>
-        <w:t xml:space="preserve"> Kugel zeitgleich, sodass das Verhalten der Kugel, die Summe der Aktionen aller Spieler </w:t>
-      </w:r>
-      <w:r>
-        <w:t>ist</w:t>
-      </w:r>
-      <w:r>
-        <w:t>.</w:t>
+        <w:t>Das 3. Szenario umfasst das Entwickeln einer App, welche eine Kugel beinhaltet, die durch schwenken des Android Gerätes balanciert wird. Jeder Benutzer balanciert dieselbe Kugel zeitgleich, sodass das Verhalten der Kugel, die Summe der Aktionen aller Spieler ist.</w:t>
       </w:r>
     </w:p>
     <w:p>
@@ -3251,28 +3244,7 @@
         </w:tabs>
       </w:pPr>
       <w:r>
-        <w:t>A1</w:t>
-      </w:r>
-      <w:r>
-        <w:t xml:space="preserve">: Das System muss die </w:t>
-      </w:r>
-      <w:r>
-        <w:t xml:space="preserve">kontinuierlich die </w:t>
-      </w:r>
-      <w:r>
-        <w:t>Neigungsdaten</w:t>
-      </w:r>
-      <w:r>
-        <w:t xml:space="preserve"> </w:t>
-      </w:r>
-      <w:r>
-        <w:t xml:space="preserve">aller Spieler </w:t>
-      </w:r>
-      <w:r>
-        <w:t xml:space="preserve">erfassen und </w:t>
-      </w:r>
-      <w:r>
-        <w:t>an alle Spieler senden.</w:t>
+        <w:t>A1: Das System muss die kontinuierlich die Neigungsdaten aller Spieler erfassen und an alle Spieler senden.</w:t>
       </w:r>
     </w:p>
     <w:p>
@@ -3287,31 +3259,7 @@
         </w:tabs>
       </w:pPr>
       <w:r>
-        <w:t xml:space="preserve">A2: </w:t>
-      </w:r>
-      <w:r>
-        <w:t xml:space="preserve">Nach dem </w:t>
-      </w:r>
-      <w:r>
-        <w:t xml:space="preserve">Erhalt </w:t>
-      </w:r>
-      <w:r>
-        <w:t xml:space="preserve">der </w:t>
-      </w:r>
-      <w:r>
-        <w:t>Neigungsdaten</w:t>
-      </w:r>
-      <w:r>
-        <w:t xml:space="preserve"> aller Spieler</w:t>
-      </w:r>
-      <w:r>
-        <w:t xml:space="preserve">, muss das System ein resultierendes </w:t>
-      </w:r>
-      <w:r>
-        <w:t>Verhalten für</w:t>
-      </w:r>
-      <w:r>
-        <w:t xml:space="preserve"> die Kugel berechnen.</w:t>
+        <w:t>A2: Nach dem Erhalt der Neigungsdaten aller Spieler, muss das System ein resultierendes Verhalten für die Kugel berechnen.</w:t>
       </w:r>
     </w:p>
     <w:p>
@@ -3326,13 +3274,7 @@
         </w:tabs>
       </w:pPr>
       <w:r>
-        <w:t xml:space="preserve">A3: Das System muss jedem Spieler die Möglichkeit geben, das Spiel synchron </w:t>
-      </w:r>
-      <w:r>
-        <w:t xml:space="preserve">(als Team) </w:t>
-      </w:r>
-      <w:r>
-        <w:t>zu starten.</w:t>
+        <w:t>A3: Das System muss jedem Spieler die Möglichkeit geben, das Spiel synchron (als Team) zu starten.</w:t>
       </w:r>
     </w:p>
     <w:p>
@@ -3347,10 +3289,7 @@
         </w:tabs>
       </w:pPr>
       <w:r>
-        <w:t>A4</w:t>
-      </w:r>
-      <w:r>
-        <w:t>: Das System muss jedem Spieler die Möglichkeit geben, das Spiel zum Anfang einer Runde beizutreten.</w:t>
+        <w:t>A4: Das System muss jedem Spieler die Möglichkeit geben, das Spiel zum Anfang einer Runde beizutreten.</w:t>
       </w:r>
     </w:p>
     <w:p>
@@ -3358,193 +3297,561 @@
         <w:pStyle w:val="berschrift2"/>
       </w:pPr>
       <w:r>
+        <w:lastRenderedPageBreak/>
         <w:t>Funktionale Anforderungen</w:t>
       </w:r>
+      <w:bookmarkStart w:id="12" w:name="_Ref17765864"/>
+      <w:bookmarkStart w:id="13" w:name="_Ref17765857"/>
       <w:bookmarkEnd w:id="11"/>
     </w:p>
     <w:p>
-      <w:pPr>
-        <w:pStyle w:val="Tabellenberschrift"/>
-      </w:pPr>
-      <w:bookmarkStart w:id="12" w:name="_Ref17765864"/>
-      <w:bookmarkStart w:id="13" w:name="_Ref17765857"/>
-      <w:r>
-        <w:t xml:space="preserve">Die Ermittelten </w:t>
-      </w:r>
-      <w:proofErr w:type="spellStart"/>
-      <w:r>
-        <w:t>Anfoderungen</w:t>
-      </w:r>
-      <w:proofErr w:type="spellEnd"/>
-      <w:r>
-        <w:t xml:space="preserve"> können nun, </w:t>
-      </w:r>
-      <w:proofErr w:type="spellStart"/>
-      <w:r>
-        <w:t>daz</w:t>
-      </w:r>
-      <w:proofErr w:type="spellEnd"/>
+      <w:r>
+        <w:t xml:space="preserve">Bei Betrachtung der ermittelten Anforderungen lassen sich korrelierende Anforderungen erkennen. So ist etwa das Betreten eines Raumes, d.h. die konkrete Trennung von Datenströmen innerhalb </w:t>
+      </w:r>
+      <w:r>
+        <w:t>derselben</w:t>
+      </w:r>
+      <w:r>
+        <w:t xml:space="preserve"> Anwendung in allen drei Szenarien enthalten</w:t>
+      </w:r>
+      <w:r>
+        <w:t>.</w:t>
+      </w:r>
+      <w:r>
+        <w:t xml:space="preserve"> Weiterhin konnten folgende funktionale Anforderungen identifiziert werden</w:t>
+      </w:r>
+      <w:r>
+        <w:t>:</w:t>
+      </w:r>
+      <w:r>
+        <w:t xml:space="preserve"> </w:t>
+      </w:r>
     </w:p>
     <w:p>
-      <w:pPr>
-        <w:pStyle w:val="Tabellenberschrift"/>
-      </w:pPr>
-      <w:r>
-        <w:t xml:space="preserve">Tabelle </w:t>
-      </w:r>
-      <w:r>
-        <w:rPr>
-          <w:noProof/>
-        </w:rPr>
-        <w:fldChar w:fldCharType="begin"/>
-      </w:r>
-      <w:r>
-        <w:rPr>
-          <w:noProof/>
-        </w:rPr>
-        <w:instrText xml:space="preserve"> SEQ Tabelle \* ARABIC </w:instrText>
-      </w:r>
-      <w:r>
-        <w:rPr>
-          <w:noProof/>
-        </w:rPr>
-        <w:fldChar w:fldCharType="separate"/>
-      </w:r>
-      <w:r>
-        <w:rPr>
-          <w:noProof/>
-        </w:rPr>
-        <w:t>1</w:t>
-      </w:r>
-      <w:r>
-        <w:rPr>
-          <w:noProof/>
-        </w:rPr>
-        <w:fldChar w:fldCharType="end"/>
-      </w:r>
-      <w:bookmarkEnd w:id="12"/>
-      <w:r>
+      <w:r>
+        <w:rPr>
+          <w:b/>
+          <w:bCs/>
+        </w:rPr>
+        <w:t xml:space="preserve">Channelbased </w:t>
+      </w:r>
+      <w:r>
+        <w:rPr>
+          <w:b/>
+          <w:bCs/>
+        </w:rPr>
+        <w:t>Broadcasting:</w:t>
+      </w:r>
+      <w:r>
+        <w:t xml:space="preserve"> </w:t>
+      </w:r>
+      <w:r>
+        <w:t xml:space="preserve">Zu sendende </w:t>
+      </w:r>
+      <w:r>
+        <w:t>Nachrichte</w:t>
+      </w:r>
+      <w:r>
+        <w:t>n müssen</w:t>
+      </w:r>
+      <w:r>
+        <w:t xml:space="preserve"> einem Empfangskanal zugewiesen werden.</w:t>
+      </w:r>
+    </w:p>
+    <w:bookmarkEnd w:id="12"/>
+    <w:bookmarkEnd w:id="13"/>
+    <w:p>
+      <w:r>
+        <w:rPr>
+          <w:b/>
+          <w:bCs/>
+        </w:rPr>
+        <w:t>Kontextualität</w:t>
+      </w:r>
+      <w:r>
+        <w:rPr>
+          <w:b/>
+          <w:bCs/>
+        </w:rPr>
+        <w:t>:</w:t>
+      </w:r>
+      <w:r>
+        <w:t xml:space="preserve"> </w:t>
+      </w:r>
+      <w:r>
+        <w:t xml:space="preserve">Nachrichten sind nur im Kontext </w:t>
+      </w:r>
+      <w:r>
+        <w:t>derselben</w:t>
+      </w:r>
+      <w:r>
+        <w:t xml:space="preserve"> Anwendung sichtbar</w:t>
+      </w:r>
+    </w:p>
+    <w:p>
+      <w:r>
+        <w:rPr>
+          <w:b/>
+          <w:bCs/>
+        </w:rPr>
+        <w:t>channelbased</w:t>
+      </w:r>
+      <w:r>
+        <w:rPr>
+          <w:b/>
+          <w:bCs/>
+        </w:rPr>
+        <w:t xml:space="preserve"> </w:t>
+      </w:r>
+      <w:r>
+        <w:rPr>
+          <w:b/>
+          <w:bCs/>
+        </w:rPr>
+        <w:t>listening</w:t>
+      </w:r>
+      <w:r>
+        <w:rPr>
+          <w:b/>
+          <w:bCs/>
+        </w:rPr>
+        <w:t>:</w:t>
+      </w:r>
+      <w:r>
+        <w:t xml:space="preserve"> </w:t>
+      </w:r>
+      <w:r>
+        <w:t xml:space="preserve">Das System kann auf </w:t>
+      </w:r>
+      <w:r>
+        <w:t xml:space="preserve">eingehende </w:t>
+      </w:r>
+      <w:r>
+        <w:t>Nachrichten</w:t>
+      </w:r>
+      <w:r>
+        <w:t xml:space="preserve"> unterschiedlicher Kanäle </w:t>
+      </w:r>
+      <w:r>
+        <w:t>verschieden reagieren.</w:t>
+      </w:r>
+    </w:p>
+    <w:p>
+      <w:r>
+        <w:rPr>
+          <w:b/>
+          <w:bCs/>
+        </w:rPr>
+        <w:t>Traceability</w:t>
+      </w:r>
+      <w:r>
+        <w:rPr>
+          <w:b/>
+          <w:bCs/>
+        </w:rPr>
         <w:t xml:space="preserve">: </w:t>
       </w:r>
-      <w:bookmarkEnd w:id="13"/>
-      <w:r>
-        <w:t>Anforderungsliste</w:t>
+      <w:r>
+        <w:t>Der Sender einer Nachricht muss identifiziert werden können</w:t>
       </w:r>
     </w:p>
-    <w:tbl>
-      <w:tblPr>
-        <w:tblStyle w:val="Tabellenraster"/>
-        <w:tblW w:w="0" w:type="auto"/>
-        <w:tblLook w:val="04A0" w:firstRow="1" w:lastRow="0" w:firstColumn="1" w:lastColumn="0" w:noHBand="0" w:noVBand="1"/>
-      </w:tblPr>
-      <w:tblGrid>
-        <w:gridCol w:w="1129"/>
-        <w:gridCol w:w="1560"/>
-        <w:gridCol w:w="1842"/>
-        <w:gridCol w:w="3962"/>
-      </w:tblGrid>
-      <w:tr>
-        <w:tc>
-          <w:tcPr>
-            <w:tcW w:w="1129" w:type="dxa"/>
-          </w:tcPr>
-          <w:p>
-            <w:r>
-              <w:t>Nummer</w:t>
-            </w:r>
-          </w:p>
-        </w:tc>
-        <w:tc>
-          <w:tcPr>
-            <w:tcW w:w="1560" w:type="dxa"/>
-          </w:tcPr>
-          <w:p>
-            <w:r>
-              <w:t>Priorität</w:t>
-            </w:r>
-          </w:p>
-        </w:tc>
-        <w:tc>
-          <w:tcPr>
-            <w:tcW w:w="1842" w:type="dxa"/>
-          </w:tcPr>
-          <w:p>
-            <w:r>
-              <w:t>Name</w:t>
-            </w:r>
-          </w:p>
-        </w:tc>
-        <w:tc>
-          <w:tcPr>
-            <w:tcW w:w="3962" w:type="dxa"/>
-          </w:tcPr>
-          <w:p>
-            <w:r>
-              <w:t>Beschreibung</w:t>
-            </w:r>
-          </w:p>
-        </w:tc>
-      </w:tr>
-      <w:tr>
-        <w:tc>
-          <w:tcPr>
-            <w:tcW w:w="1129" w:type="dxa"/>
-          </w:tcPr>
-          <w:p>
-            <w:r>
-              <w:t>DR010</w:t>
-            </w:r>
-          </w:p>
-        </w:tc>
-        <w:tc>
-          <w:tcPr>
-            <w:tcW w:w="1560" w:type="dxa"/>
-          </w:tcPr>
-          <w:p>
-            <w:pPr>
-              <w:rPr>
-                <w:sz w:val="22"/>
-                <w:szCs w:val="18"/>
-              </w:rPr>
-            </w:pPr>
-            <w:r>
-              <w:t xml:space="preserve">Must </w:t>
-            </w:r>
-            <w:proofErr w:type="spellStart"/>
-            <w:r>
-              <w:t>have</w:t>
-            </w:r>
-            <w:proofErr w:type="spellEnd"/>
-          </w:p>
-        </w:tc>
-        <w:tc>
-          <w:tcPr>
-            <w:tcW w:w="1842" w:type="dxa"/>
-          </w:tcPr>
-          <w:p>
-            <w:proofErr w:type="spellStart"/>
-            <w:r>
-              <w:t>Flawless</w:t>
-            </w:r>
-            <w:proofErr w:type="spellEnd"/>
-            <w:r>
-              <w:t xml:space="preserve"> Switch</w:t>
-            </w:r>
-          </w:p>
-        </w:tc>
-        <w:tc>
-          <w:tcPr>
-            <w:tcW w:w="3962" w:type="dxa"/>
-          </w:tcPr>
-          <w:p>
-            <w:r>
-              <w:t>Wechselt…</w:t>
-            </w:r>
-          </w:p>
-        </w:tc>
-      </w:tr>
-    </w:tbl>
+    <w:p>
+      <w:r>
+        <w:rPr>
+          <w:b/>
+          <w:bCs/>
+        </w:rPr>
+        <w:t>Priorisierte Textnachricht:</w:t>
+      </w:r>
+      <w:r>
+        <w:t xml:space="preserve"> </w:t>
+      </w:r>
+      <w:r>
+        <w:t xml:space="preserve">Werden 2 Nachrichten unterschiedlicher Größe </w:t>
+      </w:r>
+      <w:r>
+        <w:t>versandt</w:t>
+      </w:r>
+      <w:r>
+        <w:t xml:space="preserve">, kommt die kleinere beider Nachrichten </w:t>
+      </w:r>
+      <w:r>
+        <w:t>erster an.</w:t>
+      </w:r>
+    </w:p>
     <w:p/>
+    <w:p>
+      <w:r>
+        <w:t xml:space="preserve">Zudem lassen sich aus den </w:t>
+      </w:r>
+      <w:r>
+        <w:t>bestehenden</w:t>
+      </w:r>
+      <w:r>
+        <w:t xml:space="preserve"> Anforderungen folgende </w:t>
+      </w:r>
+      <w:r>
+        <w:t xml:space="preserve">weitere </w:t>
+      </w:r>
+      <w:r>
+        <w:t xml:space="preserve">Bibliotheksnähere </w:t>
+      </w:r>
+      <w:r>
+        <w:t>Anforderungen e</w:t>
+      </w:r>
+      <w:r>
+        <w:t>xtrapoliere</w:t>
+      </w:r>
+      <w:r>
+        <w:t>:</w:t>
+      </w:r>
+    </w:p>
+    <w:p>
+      <w:r>
+        <w:rPr>
+          <w:b/>
+          <w:bCs/>
+        </w:rPr>
+        <w:t>Flawless Switch</w:t>
+      </w:r>
+      <w:r>
+        <w:rPr>
+          <w:b/>
+          <w:bCs/>
+        </w:rPr>
+        <w:t>:</w:t>
+      </w:r>
+      <w:r>
+        <w:t xml:space="preserve"> Wechselt das System die unterliegende Technologie während des Betriebes, soll dies möglichst reibungslos funktionieren.</w:t>
+      </w:r>
+    </w:p>
+    <w:p>
+      <w:r>
+        <w:rPr>
+          <w:b/>
+          <w:bCs/>
+        </w:rPr>
+        <w:t>Autoverbinndungsaufbau:</w:t>
+      </w:r>
+      <w:r>
+        <w:t xml:space="preserve"> Scheitert die Verbindung muss das System in einen kontrollierten Zustand wechseln, in welchem die Verbindung wiederaufgebaut wird</w:t>
+      </w:r>
+      <w:r>
+        <w:t xml:space="preserve">, dabei soll eingestellt werden können ob </w:t>
+      </w:r>
+      <w:r>
+        <w:t xml:space="preserve">nicht </w:t>
+      </w:r>
+      <w:r>
+        <w:t xml:space="preserve">versandte (pending) Nachrichten </w:t>
+      </w:r>
+      <w:r>
+        <w:t>zwischengespeichert</w:t>
+      </w:r>
+      <w:r>
+        <w:t xml:space="preserve"> oder verworfen werden sollen.</w:t>
+      </w:r>
+    </w:p>
+    <w:p>
+      <w:r>
+        <w:rPr>
+          <w:b/>
+          <w:bCs/>
+        </w:rPr>
+        <w:t>Debug-Tool</w:t>
+      </w:r>
+      <w:r>
+        <w:rPr>
+          <w:b/>
+          <w:bCs/>
+        </w:rPr>
+        <w:t>:</w:t>
+      </w:r>
+      <w:r>
+        <w:t xml:space="preserve"> Das System soll dem Entwickler die Möglichkeit geben, die höchste auftretenden Round-Trip Time während des Betriebes zu messen.</w:t>
+      </w:r>
+    </w:p>
+    <w:p>
+      <w:pPr>
+        <w:pStyle w:val="berschrift2"/>
+      </w:pPr>
+      <w:r>
+        <w:t>Nichfunktionale Anforderungen</w:t>
+      </w:r>
+    </w:p>
+    <w:p>
+      <w:r>
+        <w:rPr>
+          <w:b/>
+          <w:bCs/>
+        </w:rPr>
+        <w:t>Parallelität:</w:t>
+      </w:r>
+      <w:r>
+        <w:t xml:space="preserve"> Das Empfangen, wie auch das</w:t>
+      </w:r>
+      <w:r>
+        <w:t xml:space="preserve"> Senden </w:t>
+      </w:r>
+      <w:r>
+        <w:t>muss parallel geschehen</w:t>
+      </w:r>
+      <w:r>
+        <w:t>.</w:t>
+      </w:r>
+    </w:p>
+    <w:p>
+      <w:r>
+        <w:rPr>
+          <w:b/>
+          <w:bCs/>
+        </w:rPr>
+        <w:t>Zielumgebung</w:t>
+      </w:r>
+      <w:r>
+        <w:t xml:space="preserve">: Das System muss eine Kompatibilität zu allen Android </w:t>
+      </w:r>
+      <w:r>
+        <w:t>Betriebssystemen</w:t>
+      </w:r>
+      <w:r>
+        <w:t xml:space="preserve"> der API 24</w:t>
+      </w:r>
+      <w:r>
+        <w:t xml:space="preserve"> (Android 7.0)</w:t>
+      </w:r>
+      <w:r>
+        <w:t xml:space="preserve"> oder höher aufweisen.</w:t>
+      </w:r>
+    </w:p>
+    <w:p>
+      <w:r>
+        <w:rPr>
+          <w:b/>
+          <w:bCs/>
+        </w:rPr>
+        <w:t>Leichte Benutzbarkeit:</w:t>
+      </w:r>
+      <w:r>
+        <w:t xml:space="preserve"> Die API soll möglichst minimalistisch gehalten werden</w:t>
+      </w:r>
+      <w:r>
+        <w:t xml:space="preserve"> und damit möglichst Einstiegsfreundlich für die Entwickler sein.</w:t>
+      </w:r>
+    </w:p>
+    <w:p>
+      <w:r>
+        <w:rPr>
+          <w:b/>
+          <w:bCs/>
+        </w:rPr>
+        <w:lastRenderedPageBreak/>
+        <w:t>Konsistenz</w:t>
+      </w:r>
+      <w:r>
+        <w:rPr>
+          <w:b/>
+          <w:bCs/>
+        </w:rPr>
+        <w:t>:</w:t>
+      </w:r>
+      <w:r>
+        <w:t xml:space="preserve"> Unabhängig der </w:t>
+      </w:r>
+      <w:r>
+        <w:t>verwendeten</w:t>
+      </w:r>
+      <w:r>
+        <w:t xml:space="preserve"> Technologie</w:t>
+      </w:r>
+      <w:r>
+        <w:t xml:space="preserve"> </w:t>
+      </w:r>
+      <w:r>
+        <w:t xml:space="preserve">(Nearby/ MQTT), soll sich das System </w:t>
+      </w:r>
+      <w:r>
+        <w:t>möglichst ähnlich verhalten</w:t>
+      </w:r>
+      <w:r>
+        <w:t>.</w:t>
+      </w:r>
+      <w:bookmarkStart w:id="14" w:name="_GoBack"/>
+      <w:bookmarkEnd w:id="14"/>
+    </w:p>
+    <w:p>
+      <w:pPr>
+        <w:pStyle w:val="berschrift2"/>
+      </w:pPr>
+      <w:r>
+        <w:t>Akteuere</w:t>
+      </w:r>
+    </w:p>
+    <w:p>
+      <w:r>
+        <w:t>Aus der Anforderungsanalyse lassen sich ingesamt 2 Akteure identifizieren. Hau</w:t>
+      </w:r>
+    </w:p>
+    <w:p/>
+    <w:p>
+      <w:pPr>
+        <w:pStyle w:val="berschrift1"/>
+      </w:pPr>
+      <w:bookmarkStart w:id="15" w:name="_Toc35526969"/>
+      <w:bookmarkStart w:id="16" w:name="_Toc35526977"/>
+      <w:r>
+        <w:lastRenderedPageBreak/>
+        <w:t>Grundlagen</w:t>
+      </w:r>
+      <w:bookmarkEnd w:id="15"/>
+    </w:p>
+    <w:p/>
+    <w:p>
+      <w:pPr>
+        <w:pStyle w:val="berschrift2"/>
+        <w:ind w:left="1071" w:hanging="1071"/>
+      </w:pPr>
+      <w:bookmarkStart w:id="17" w:name="_Toc35526970"/>
+      <w:r>
+        <w:t>JAR vs. AAR</w:t>
+      </w:r>
+      <w:bookmarkEnd w:id="17"/>
+    </w:p>
+    <w:p>
+      <w:pPr>
+        <w:pStyle w:val="berschrift2"/>
+        <w:ind w:left="1071" w:hanging="1071"/>
+      </w:pPr>
+      <w:bookmarkStart w:id="18" w:name="_Toc35526971"/>
+      <w:r>
+        <w:t>Nearby</w:t>
+      </w:r>
+      <w:bookmarkEnd w:id="18"/>
+    </w:p>
+    <w:p>
+      <w:pPr>
+        <w:pStyle w:val="berschrift2"/>
+        <w:ind w:left="1071" w:hanging="1071"/>
+      </w:pPr>
+      <w:bookmarkStart w:id="19" w:name="_Toc35526972"/>
+      <w:r>
+        <w:t>MQTT</w:t>
+      </w:r>
+      <w:bookmarkEnd w:id="19"/>
+    </w:p>
+    <w:p>
+      <w:pPr>
+        <w:pStyle w:val="berschrift1"/>
+      </w:pPr>
+      <w:r>
+        <w:lastRenderedPageBreak/>
+        <w:t>Software-Design</w:t>
+      </w:r>
+      <w:bookmarkEnd w:id="16"/>
+    </w:p>
+    <w:p>
+      <w:pPr>
+        <w:pStyle w:val="berschrift2"/>
+        <w:numPr>
+          <w:ilvl w:val="0"/>
+          <w:numId w:val="0"/>
+        </w:numPr>
+      </w:pPr>
+    </w:p>
+    <w:p>
+      <w:r>
+        <w:t>Im folgenden wird Design veranschaulicht:</w:t>
+      </w:r>
+    </w:p>
+    <w:p>
+      <w:r>
+        <w:t xml:space="preserve">ExtMessage: Erweiterte Nachricht, welche </w:t>
+      </w:r>
+      <w:r>
+        <w:t xml:space="preserve">hilft </w:t>
+      </w:r>
+      <w:r>
+        <w:t>Nearby-Messsages an MQTT-Messages assimilieren.</w:t>
+      </w:r>
+      <w:r>
+        <w:t xml:space="preserve"> Beinhaltet </w:t>
+      </w:r>
+      <w:r>
+        <w:t xml:space="preserve">bisher: </w:t>
+      </w:r>
+      <w:r>
+        <w:t>Topic, Payload</w:t>
+      </w:r>
+      <w:r>
+        <w:t xml:space="preserve">… zukünftig wahrscheinlich noch </w:t>
+      </w:r>
+      <w:r>
+        <w:t>sequence number</w:t>
+      </w:r>
+      <w:r>
+        <w:t xml:space="preserve">, </w:t>
+      </w:r>
+      <w:r>
+        <w:t>G</w:t>
+      </w:r>
+      <w:r>
+        <w:t xml:space="preserve">esamtanzahl der </w:t>
+      </w:r>
+      <w:r>
+        <w:t>Chunks</w:t>
+      </w:r>
+      <w:r>
+        <w:t xml:space="preserve"> pro Paket</w:t>
+      </w:r>
+      <w:r>
+        <w:t xml:space="preserve">, </w:t>
+      </w:r>
+      <w:r>
+        <w:t xml:space="preserve">Priorität, sendLatest </w:t>
+      </w:r>
+      <w:r>
+        <w:t xml:space="preserve">+ evtl. </w:t>
+      </w:r>
+      <w:r>
+        <w:t>timestamp</w:t>
+      </w:r>
+    </w:p>
+    <w:p>
+      <w:r>
+        <w:rPr>
+          <w:b/>
+          <w:bCs/>
+        </w:rPr>
+        <w:t>Nearby Unpublisher:</w:t>
+      </w:r>
+      <w:r>
+        <w:t xml:space="preserve"> Wird gebraucht, da Nearby im gegensatz zu</w:t>
+      </w:r>
+      <w:r>
+        <w:t>m</w:t>
+      </w:r>
+      <w:r>
+        <w:t xml:space="preserve"> MQTT</w:t>
+      </w:r>
+      <w:r>
+        <w:t xml:space="preserve"> Protokoll</w:t>
+      </w:r>
+      <w:r>
+        <w:t xml:space="preserve"> </w:t>
+      </w:r>
+      <w:r>
+        <w:t xml:space="preserve">Nachrichten </w:t>
+      </w:r>
+      <w:r>
+        <w:t xml:space="preserve">„persistent“ </w:t>
+      </w:r>
+      <w:r>
+        <w:t>publisht</w:t>
+      </w:r>
+      <w:r>
+        <w:t>. Damit werden gepublishte Nachrichten, ähnlich MQTT publishes mit aktiver retain flag, bis zu ihrem unpublish von allen subscribern ein mal empfagen.</w:t>
+      </w:r>
+    </w:p>
     <w:p>
       <w:pPr>
         <w:pStyle w:val="Listenabsatz"/>
@@ -3552,34 +3859,18 @@
           <w:ilvl w:val="0"/>
           <w:numId w:val="22"/>
         </w:numPr>
-        <w:rPr>
-          <w:color w:val="BFBFBF" w:themeColor="background1" w:themeShade="BF"/>
-        </w:rPr>
-      </w:pPr>
-      <w:r>
-        <w:rPr>
-          <w:color w:val="BFBFBF" w:themeColor="background1" w:themeShade="BF"/>
-        </w:rPr>
-        <w:lastRenderedPageBreak/>
-        <w:t xml:space="preserve">M1: Nachrichten </w:t>
-      </w:r>
-      <w:r>
-        <w:rPr>
-          <w:color w:val="BFBFBF" w:themeColor="background1" w:themeShade="BF"/>
-        </w:rPr>
-        <w:t>müssen</w:t>
-      </w:r>
-      <w:r>
-        <w:rPr>
-          <w:color w:val="BFBFBF" w:themeColor="background1" w:themeShade="BF"/>
-        </w:rPr>
-        <w:t xml:space="preserve"> nichtblockierend auf Kanäle gesendet werden</w:t>
-      </w:r>
-      <w:r>
-        <w:rPr>
-          <w:color w:val="BFBFBF" w:themeColor="background1" w:themeShade="BF"/>
-        </w:rPr>
-        <w:t>.</w:t>
+      </w:pPr>
+      <w:r>
+        <w:t xml:space="preserve">Nach publish, wartet dieser durch </w:t>
+      </w:r>
+      <w:r>
+        <w:t xml:space="preserve">sleep </w:t>
+      </w:r>
+      <w:r>
+        <w:t>bis zum aublauf der timetolive der gepublishten Nearby Nachricht</w:t>
+      </w:r>
+      <w:r>
+        <w:t xml:space="preserve"> und unpublisht diese.</w:t>
       </w:r>
     </w:p>
     <w:p>
@@ -3591,13 +3882,15 @@
         </w:numPr>
       </w:pPr>
       <w:r>
-        <w:t xml:space="preserve">M2: </w:t>
-      </w:r>
-      <w:r>
-        <w:t xml:space="preserve">Chunks </w:t>
-      </w:r>
-      <w:r>
-        <w:t>müssen priorisiert versendet werden.</w:t>
+        <w:t>Sonst legt dieser sich schlafen, ein erneutes publishen wacht diesen durch ein notify auf</w:t>
+      </w:r>
+    </w:p>
+    <w:p>
+      <w:r>
+        <w:t>Neafly Service</w:t>
+      </w:r>
+      <w:r>
+        <w:t xml:space="preserve">: Service Klasse, welche sowohl den selbst implementierten Neafby Service, wie auch den MQTT Service beinhaltet. </w:t>
       </w:r>
     </w:p>
     <w:p>
@@ -3607,71 +3900,28 @@
           <w:ilvl w:val="0"/>
           <w:numId w:val="22"/>
         </w:numPr>
-        <w:rPr>
-          <w:color w:val="BFBFBF" w:themeColor="background1" w:themeShade="BF"/>
-        </w:rPr>
-      </w:pPr>
-      <w:r>
-        <w:rPr>
-          <w:color w:val="BFBFBF" w:themeColor="background1" w:themeShade="BF"/>
-        </w:rPr>
-        <w:t>M3</w:t>
-      </w:r>
-      <w:r>
-        <w:rPr>
-          <w:color w:val="BFBFBF" w:themeColor="background1" w:themeShade="BF"/>
-        </w:rPr>
-        <w:t xml:space="preserve">: Der </w:t>
-      </w:r>
-      <w:r>
-        <w:rPr>
-          <w:color w:val="BFBFBF" w:themeColor="background1" w:themeShade="BF"/>
-        </w:rPr>
-        <w:t xml:space="preserve">Abonnent </w:t>
-      </w:r>
-      <w:r>
-        <w:rPr>
-          <w:color w:val="BFBFBF" w:themeColor="background1" w:themeShade="BF"/>
-        </w:rPr>
-        <w:t xml:space="preserve">muss die </w:t>
-      </w:r>
-      <w:r>
-        <w:rPr>
-          <w:color w:val="BFBFBF" w:themeColor="background1" w:themeShade="BF"/>
-        </w:rPr>
-        <w:t>M</w:t>
-      </w:r>
-      <w:r>
-        <w:rPr>
-          <w:color w:val="BFBFBF" w:themeColor="background1" w:themeShade="BF"/>
-        </w:rPr>
-        <w:t xml:space="preserve">öglichkeit haben alle Kanäle durch ein </w:t>
-      </w:r>
-      <w:proofErr w:type="spellStart"/>
-      <w:r>
-        <w:rPr>
-          <w:color w:val="BFBFBF" w:themeColor="background1" w:themeShade="BF"/>
-        </w:rPr>
-        <w:t>wildcard</w:t>
-      </w:r>
-      <w:proofErr w:type="spellEnd"/>
-      <w:r>
-        <w:rPr>
-          <w:color w:val="BFBFBF" w:themeColor="background1" w:themeShade="BF"/>
-        </w:rPr>
-        <w:t xml:space="preserve">-Symbol zu </w:t>
-      </w:r>
-      <w:r>
-        <w:rPr>
-          <w:color w:val="BFBFBF" w:themeColor="background1" w:themeShade="BF"/>
-        </w:rPr>
-        <w:t>abonnieren</w:t>
-      </w:r>
-      <w:r>
-        <w:rPr>
-          <w:color w:val="BFBFBF" w:themeColor="background1" w:themeShade="BF"/>
-        </w:rPr>
-        <w:t>.</w:t>
+      </w:pPr>
+      <w:r>
+        <w:t xml:space="preserve">Integrierter Nearby Service beinhaltet: Kanalfilter, </w:t>
+      </w:r>
+    </w:p>
+    <w:p>
+      <w:r>
+        <w:t>Message Listener</w:t>
+      </w:r>
+      <w:r>
+        <w:t>(Interface): Dient zur dependency inversion  zwischen subManager und Nearfly Service durch z.B.  onMessage</w:t>
+      </w:r>
+      <w:r>
+        <w:t>/ onStatus-Methoden</w:t>
+      </w:r>
+    </w:p>
+    <w:p>
+      <w:r>
+        <w:t>SubPreprocessor</w:t>
+      </w:r>
+      <w:r>
+        <w:t>:</w:t>
       </w:r>
     </w:p>
     <w:p>
@@ -3683,43 +3933,22 @@
         </w:numPr>
       </w:pPr>
       <w:r>
-        <w:t>M</w:t>
-      </w:r>
-      <w:r>
-        <w:t>4</w:t>
-      </w:r>
-      <w:r>
-        <w:t xml:space="preserve">: Kanäle können </w:t>
-      </w:r>
-      <w:r>
-        <w:t>abonniert</w:t>
-      </w:r>
-      <w:r>
-        <w:t xml:space="preserve"> werden, </w:t>
-      </w:r>
-      <w:r>
-        <w:t xml:space="preserve">sodass </w:t>
-      </w:r>
-      <w:r>
-        <w:t xml:space="preserve">alle </w:t>
-      </w:r>
-      <w:r>
-        <w:t xml:space="preserve">auf </w:t>
-      </w:r>
-      <w:r>
-        <w:t xml:space="preserve">einem </w:t>
-      </w:r>
-      <w:r>
-        <w:t xml:space="preserve">Kanal </w:t>
-      </w:r>
-      <w:r>
-        <w:t xml:space="preserve">gesendete Nachrichten alle </w:t>
-      </w:r>
-      <w:r>
-        <w:t>Abonnenten</w:t>
-      </w:r>
-      <w:r>
-        <w:t xml:space="preserve"> erreichen.</w:t>
+        <w:t xml:space="preserve">Speichert erhaltene Datenpakete nach </w:t>
+      </w:r>
+      <w:r>
+        <w:t>Eintreffen</w:t>
+      </w:r>
+      <w:r>
+        <w:t xml:space="preserve"> in </w:t>
+      </w:r>
+      <w:r>
+        <w:t>Priority</w:t>
+      </w:r>
+      <w:r>
+        <w:t>Blocking</w:t>
+      </w:r>
+      <w:r>
+        <w:t>Queue</w:t>
       </w:r>
     </w:p>
     <w:p>
@@ -3731,16 +3960,13 @@
         </w:numPr>
       </w:pPr>
       <w:r>
-        <w:t>M5</w:t>
-      </w:r>
-      <w:r>
-        <w:t>: Große Nachrichten müssen vor dem senden in Chunks zerlegt werden</w:t>
-      </w:r>
-      <w:r>
-        <w:t>.</w:t>
+        <w:t>Hat einen Counter</w:t>
       </w:r>
       <w:r>
         <w:t xml:space="preserve"> </w:t>
+      </w:r>
+      <w:r>
+        <w:t xml:space="preserve">(Sequence Number), welcher </w:t>
       </w:r>
     </w:p>
     <w:p>
@@ -3752,7 +3978,7 @@
         </w:numPr>
       </w:pPr>
       <w:r>
-        <w:t>M6: Große Nachrichten dürfen kleinere Nachrichten nicht behindern.</w:t>
+        <w:t>Zuständig erhaltene Chunks zusammenzufügen</w:t>
       </w:r>
     </w:p>
     <w:p>
@@ -3764,7 +3990,55 @@
         </w:numPr>
       </w:pPr>
       <w:r>
-        <w:t>M6: Werden Nachrichten von unterschiedlichen Apps aus gesendet, sollen sich diese nicht stören.</w:t>
+        <w:t>Trifft</w:t>
+      </w:r>
+      <w:r>
+        <w:t xml:space="preserve"> eine not chunked oder die letzte einer chunked Nachricht ein</w:t>
+      </w:r>
+      <w:r>
+        <w:t xml:space="preserve">, werden </w:t>
+      </w:r>
+      <w:r>
+        <w:t xml:space="preserve">wenn nötig </w:t>
+      </w:r>
+      <w:r>
+        <w:t>deren Fragmente aus einer PriorityQueue</w:t>
+      </w:r>
+      <w:r>
+        <w:t xml:space="preserve"> geholt</w:t>
+      </w:r>
+      <w:r>
+        <w:t xml:space="preserve"> und der SubCallBack Listener getrigge</w:t>
+      </w:r>
+      <w:r>
+        <w:t>rt.</w:t>
+      </w:r>
+    </w:p>
+    <w:p>
+      <w:r>
+        <w:t>SubCallBack Listener: Benachrichtigt Aktivity bei eintreten neuer Nachrichten</w:t>
+      </w:r>
+    </w:p>
+    <w:p>
+      <w:pPr>
+        <w:rPr>
+          <w:rStyle w:val="Kommentarzeichen"/>
+          <w:sz w:val="24"/>
+        </w:rPr>
+      </w:pPr>
+      <w:r>
+        <w:rPr>
+          <w:rStyle w:val="Kommentarzeichen"/>
+          <w:sz w:val="24"/>
+        </w:rPr>
+        <w:t>pubPreprocessor</w:t>
+      </w:r>
+      <w:r>
+        <w:rPr>
+          <w:rStyle w:val="Kommentarzeichen"/>
+          <w:sz w:val="24"/>
+        </w:rPr>
+        <w:t xml:space="preserve">: </w:t>
       </w:r>
     </w:p>
     <w:p>
@@ -3775,80 +4049,37 @@
           <w:numId w:val="22"/>
         </w:numPr>
         <w:rPr>
-          <w:color w:val="BFBFBF" w:themeColor="background1" w:themeShade="BF"/>
-        </w:rPr>
-      </w:pPr>
-      <w:r>
-        <w:rPr>
-          <w:color w:val="BFBFBF" w:themeColor="background1" w:themeShade="BF"/>
-        </w:rPr>
-        <w:t xml:space="preserve">M7: </w:t>
-      </w:r>
-      <w:r>
-        <w:rPr>
-          <w:color w:val="BFBFBF" w:themeColor="background1" w:themeShade="BF"/>
-        </w:rPr>
-        <w:t xml:space="preserve">Zwei QoS </w:t>
-      </w:r>
-      <w:r>
-        <w:rPr>
-          <w:color w:val="BFBFBF" w:themeColor="background1" w:themeShade="BF"/>
-        </w:rPr>
-        <w:t>S</w:t>
-      </w:r>
-      <w:r>
-        <w:rPr>
-          <w:color w:val="BFBFBF" w:themeColor="background1" w:themeShade="BF"/>
-        </w:rPr>
-        <w:t>tufen einstellbar, QoS=0</w:t>
-      </w:r>
-      <w:r>
-        <w:rPr>
-          <w:color w:val="BFBFBF" w:themeColor="background1" w:themeShade="BF"/>
-        </w:rPr>
-        <w:t xml:space="preserve"> </w:t>
-      </w:r>
-      <w:r>
-        <w:rPr>
-          <w:color w:val="BFBFBF" w:themeColor="background1" w:themeShade="BF"/>
-        </w:rPr>
-        <w:t xml:space="preserve">soll bei einem Verbindungsabbruch mit </w:t>
-      </w:r>
-      <w:r>
-        <w:rPr>
-          <w:color w:val="BFBFBF" w:themeColor="background1" w:themeShade="BF"/>
-        </w:rPr>
-        <w:t>Ausnahme</w:t>
-      </w:r>
-      <w:r>
-        <w:rPr>
-          <w:color w:val="BFBFBF" w:themeColor="background1" w:themeShade="BF"/>
-        </w:rPr>
-        <w:t xml:space="preserve"> der letzten zusendenden Nachrichten alle </w:t>
-      </w:r>
-      <w:r>
-        <w:rPr>
-          <w:color w:val="BFBFBF" w:themeColor="background1" w:themeShade="BF"/>
-        </w:rPr>
-        <w:t>gepufferten Nachrichten verwerfen (</w:t>
-      </w:r>
-      <w:r>
-        <w:rPr>
-          <w:color w:val="BFBFBF" w:themeColor="background1" w:themeShade="BF"/>
-        </w:rPr>
-        <w:t>Echtzeitfähigkeit</w:t>
-      </w:r>
-      <w:r>
-        <w:rPr>
-          <w:color w:val="BFBFBF" w:themeColor="background1" w:themeShade="BF"/>
-        </w:rPr>
-        <w:t>).</w:t>
-      </w:r>
-      <w:r>
-        <w:rPr>
-          <w:color w:val="BFBFBF" w:themeColor="background1" w:themeShade="BF"/>
-        </w:rPr>
-        <w:t xml:space="preserve"> -&gt; zu tief</w:t>
+          <w:rStyle w:val="Kommentarzeichen"/>
+          <w:sz w:val="24"/>
+        </w:rPr>
+      </w:pPr>
+      <w:r>
+        <w:rPr>
+          <w:rStyle w:val="Kommentarzeichen"/>
+          <w:sz w:val="24"/>
+        </w:rPr>
+        <w:t>Zerlegt Nachrichten in Chunks</w:t>
+      </w:r>
+      <w:r>
+        <w:rPr>
+          <w:rStyle w:val="Kommentarzeichen"/>
+          <w:sz w:val="24"/>
+        </w:rPr>
+        <w:t xml:space="preserve"> und legt diese in </w:t>
+      </w:r>
+      <w:r>
+        <w:rPr>
+          <w:rStyle w:val="Kommentarzeichen"/>
+          <w:sz w:val="24"/>
+        </w:rPr>
+        <w:t>unbounded Priorityqueue</w:t>
+      </w:r>
+      <w:r>
+        <w:rPr>
+          <w:rStyle w:val="Kommentarzeichen"/>
+          <w:sz w:val="24"/>
+        </w:rPr>
+        <w:t xml:space="preserve"> rein</w:t>
       </w:r>
     </w:p>
     <w:p>
@@ -3858,35 +4089,32 @@
           <w:ilvl w:val="0"/>
           <w:numId w:val="22"/>
         </w:numPr>
-      </w:pPr>
-      <w:r>
-        <w:t>M8</w:t>
-      </w:r>
-      <w:r>
-        <w:t xml:space="preserve">: </w:t>
-      </w:r>
-      <w:r>
-        <w:t>(</w:t>
-      </w:r>
-      <w:proofErr w:type="spellStart"/>
-      <w:r>
-        <w:t>Flawless</w:t>
-      </w:r>
-      <w:proofErr w:type="spellEnd"/>
-      <w:r>
-        <w:t xml:space="preserve"> Switch</w:t>
-      </w:r>
-      <w:r>
-        <w:t>)</w:t>
-      </w:r>
-      <w:r>
-        <w:t xml:space="preserve"> </w:t>
-      </w:r>
-      <w:r>
-        <w:t>Wechselt das System die unterliegende Technologie während des Betriebes</w:t>
-      </w:r>
-      <w:r>
-        <w:t>, soll dies möglichst reibungslos funktionieren.</w:t>
+        <w:rPr>
+          <w:rStyle w:val="Kommentarzeichen"/>
+          <w:sz w:val="24"/>
+        </w:rPr>
+      </w:pPr>
+      <w:r>
+        <w:rPr>
+          <w:rStyle w:val="Kommentarzeichen"/>
+          <w:sz w:val="24"/>
+        </w:rPr>
+        <w:t>Kann evtl. Threadpool für das publishen von Nachrichten verwenden</w:t>
+      </w:r>
+    </w:p>
+    <w:p>
+      <w:pPr>
+        <w:rPr>
+          <w:rStyle w:val="Kommentarzeichen"/>
+          <w:sz w:val="24"/>
+        </w:rPr>
+      </w:pPr>
+      <w:r>
+        <w:rPr>
+          <w:rStyle w:val="Kommentarzeichen"/>
+          <w:sz w:val="24"/>
+        </w:rPr>
+        <w:t>pubUnit:</w:t>
       </w:r>
     </w:p>
     <w:p>
@@ -3898,1090 +4126,12 @@
         </w:numPr>
       </w:pPr>
       <w:r>
-        <w:t>M9: Während dem Verbindungsaufbau sollten keine Daten verloren gehen.</w:t>
-      </w:r>
-    </w:p>
-    <w:p>
-      <w:pPr>
-        <w:pStyle w:val="Listenabsatz"/>
-        <w:numPr>
-          <w:ilvl w:val="0"/>
-          <w:numId w:val="22"/>
-        </w:numPr>
-      </w:pPr>
-      <w:r>
-        <w:t xml:space="preserve">S1: </w:t>
-      </w:r>
-      <w:r>
-        <w:t>Autoverbinndungsaufbau: Scheitert die Verbindung muss das System in einen kontrollierten Zustand wechseln, in welchem die Verbindung wiederaufgebaut wird</w:t>
-      </w:r>
-      <w:r>
-        <w:t>.</w:t>
-      </w:r>
-    </w:p>
-    <w:p>
-      <w:pPr>
-        <w:pStyle w:val="Listenabsatz"/>
-        <w:numPr>
-          <w:ilvl w:val="0"/>
-          <w:numId w:val="22"/>
-        </w:numPr>
-      </w:pPr>
-      <w:r>
-        <w:t>C1</w:t>
-      </w:r>
-      <w:r>
-        <w:t xml:space="preserve">: Das System soll dem Entwickler die Möglichkeit geben, die </w:t>
-      </w:r>
-      <w:r>
-        <w:t>höchste</w:t>
-      </w:r>
-      <w:r>
-        <w:t xml:space="preserve"> </w:t>
-      </w:r>
-      <w:r>
-        <w:t xml:space="preserve">auftretenden </w:t>
-      </w:r>
-      <w:r>
-        <w:t>Roun</w:t>
-      </w:r>
-      <w:r>
-        <w:t>d</w:t>
-      </w:r>
-      <w:r>
-        <w:t xml:space="preserve">-Trip Time </w:t>
-      </w:r>
-      <w:r>
-        <w:t>während des Betriebes zu messen.</w:t>
-      </w:r>
-    </w:p>
-    <w:p>
-      <w:pPr>
-        <w:pStyle w:val="berschrift2"/>
-      </w:pPr>
-      <w:proofErr w:type="spellStart"/>
-      <w:r>
-        <w:t>Nichfunktionale</w:t>
-      </w:r>
-      <w:proofErr w:type="spellEnd"/>
-      <w:r>
-        <w:t xml:space="preserve"> Anforderungen</w:t>
-      </w:r>
-    </w:p>
-    <w:p>
-      <w:pPr>
-        <w:pStyle w:val="Listenabsatz"/>
-        <w:numPr>
-          <w:ilvl w:val="0"/>
-          <w:numId w:val="22"/>
-        </w:numPr>
-      </w:pPr>
-      <w:r>
-        <w:rPr>
-          <w:b/>
-          <w:bCs/>
-        </w:rPr>
-        <w:t>Parallelität:</w:t>
-      </w:r>
-      <w:r>
-        <w:t xml:space="preserve"> Das Empfangen, wie auch das</w:t>
-      </w:r>
-      <w:r>
-        <w:t xml:space="preserve"> Senden </w:t>
-      </w:r>
-      <w:r>
-        <w:t>muss parallel geschehen</w:t>
-      </w:r>
-      <w:r>
-        <w:t>.</w:t>
-      </w:r>
-    </w:p>
-    <w:p>
-      <w:pPr>
-        <w:pStyle w:val="Listenabsatz"/>
-        <w:numPr>
-          <w:ilvl w:val="0"/>
-          <w:numId w:val="22"/>
-        </w:numPr>
-      </w:pPr>
-      <w:r>
-        <w:rPr>
-          <w:b/>
-          <w:bCs/>
-        </w:rPr>
-        <w:t>Zielumgebung</w:t>
-      </w:r>
-      <w:r>
-        <w:t xml:space="preserve">: Das System muss eine Kompatibilität zu allen Android </w:t>
-      </w:r>
-      <w:r>
-        <w:t>Betriebssystemen</w:t>
-      </w:r>
-      <w:r>
-        <w:t xml:space="preserve"> der API 24 oder höher aufweisen.</w:t>
-      </w:r>
-    </w:p>
-    <w:p>
-      <w:pPr>
-        <w:pStyle w:val="Listenabsatz"/>
-        <w:numPr>
-          <w:ilvl w:val="0"/>
-          <w:numId w:val="22"/>
-        </w:numPr>
-      </w:pPr>
-      <w:r>
-        <w:rPr>
-          <w:b/>
-          <w:bCs/>
-        </w:rPr>
-        <w:t>Leichte Benutzbarkeit:</w:t>
-      </w:r>
-      <w:r>
-        <w:t xml:space="preserve"> Die API soll möglichst minimalistisch gehalten werden</w:t>
-      </w:r>
-      <w:r>
-        <w:t>.</w:t>
-      </w:r>
-    </w:p>
-    <w:p>
-      <w:pPr>
-        <w:pStyle w:val="Listenabsatz"/>
-        <w:numPr>
-          <w:ilvl w:val="0"/>
-          <w:numId w:val="22"/>
-        </w:numPr>
-        <w:rPr>
-          <w:color w:val="BFBFBF" w:themeColor="background1" w:themeShade="BF"/>
-        </w:rPr>
-      </w:pPr>
-      <w:r>
-        <w:rPr>
-          <w:b/>
-          <w:bCs/>
-          <w:color w:val="BFBFBF" w:themeColor="background1" w:themeShade="BF"/>
-        </w:rPr>
-        <w:t>Hohe Zuverlässigkeit:</w:t>
-      </w:r>
-      <w:r>
-        <w:rPr>
-          <w:color w:val="BFBFBF" w:themeColor="background1" w:themeShade="BF"/>
-        </w:rPr>
-        <w:t xml:space="preserve"> Die Versandten Nachrichten sollten mit einer hohen </w:t>
-      </w:r>
-      <w:r>
-        <w:rPr>
-          <w:color w:val="BFBFBF" w:themeColor="background1" w:themeShade="BF"/>
-        </w:rPr>
-        <w:t>Wahrscheinlichkeit (</w:t>
-      </w:r>
-      <w:r>
-        <w:rPr>
-          <w:color w:val="BFBFBF" w:themeColor="background1" w:themeShade="BF"/>
-        </w:rPr>
-        <w:t>&gt;90%) nicht verloren gehen.</w:t>
-      </w:r>
-    </w:p>
-    <w:p>
-      <w:pPr>
-        <w:pStyle w:val="Listenabsatz"/>
-        <w:numPr>
-          <w:ilvl w:val="0"/>
-          <w:numId w:val="22"/>
-        </w:numPr>
-      </w:pPr>
-      <w:r>
-        <w:rPr>
-          <w:b/>
-          <w:bCs/>
-        </w:rPr>
-        <w:t>Konsistenz</w:t>
-      </w:r>
-      <w:r>
-        <w:rPr>
-          <w:b/>
-          <w:bCs/>
-        </w:rPr>
-        <w:t>:</w:t>
-      </w:r>
-      <w:r>
-        <w:t xml:space="preserve"> Unabhängig der </w:t>
-      </w:r>
-      <w:r>
-        <w:t>verwendeten</w:t>
-      </w:r>
-      <w:r>
-        <w:t xml:space="preserve"> Technologie</w:t>
-      </w:r>
-      <w:r>
-        <w:t xml:space="preserve"> </w:t>
-      </w:r>
-      <w:r>
-        <w:t>(</w:t>
-      </w:r>
-      <w:proofErr w:type="spellStart"/>
-      <w:r>
-        <w:t>Nearby</w:t>
-      </w:r>
-      <w:proofErr w:type="spellEnd"/>
-      <w:r>
-        <w:t xml:space="preserve">/ MQTT), soll sich das System </w:t>
-      </w:r>
-      <w:r>
-        <w:t>möglichst ähnlich verhalten</w:t>
-      </w:r>
-      <w:r>
-        <w:t>.</w:t>
-      </w:r>
-    </w:p>
-    <w:p/>
-    <w:p>
-      <w:pPr>
-        <w:pStyle w:val="berschrift1"/>
-      </w:pPr>
-      <w:bookmarkStart w:id="14" w:name="_Toc35526969"/>
-      <w:bookmarkStart w:id="15" w:name="_Toc35526977"/>
-      <w:r>
-        <w:lastRenderedPageBreak/>
-        <w:t>Grundlagen</w:t>
-      </w:r>
-      <w:bookmarkEnd w:id="14"/>
-    </w:p>
-    <w:p/>
-    <w:p>
-      <w:pPr>
-        <w:pStyle w:val="berschrift2"/>
-        <w:ind w:left="1071" w:hanging="1071"/>
-      </w:pPr>
-      <w:bookmarkStart w:id="16" w:name="_Toc35526970"/>
-      <w:r>
-        <w:t>JAR vs. AAR</w:t>
-      </w:r>
-      <w:bookmarkEnd w:id="16"/>
-    </w:p>
-    <w:p>
-      <w:pPr>
-        <w:pStyle w:val="berschrift2"/>
-        <w:ind w:left="1071" w:hanging="1071"/>
-      </w:pPr>
-      <w:bookmarkStart w:id="17" w:name="_Toc35526971"/>
-      <w:proofErr w:type="spellStart"/>
-      <w:r>
-        <w:t>Nearby</w:t>
-      </w:r>
-      <w:bookmarkEnd w:id="17"/>
-      <w:proofErr w:type="spellEnd"/>
-    </w:p>
-    <w:p>
-      <w:pPr>
-        <w:pStyle w:val="berschrift2"/>
-        <w:ind w:left="1071" w:hanging="1071"/>
-      </w:pPr>
-      <w:bookmarkStart w:id="18" w:name="_Toc35526972"/>
-      <w:r>
-        <w:t>MQTT</w:t>
-      </w:r>
-      <w:bookmarkEnd w:id="18"/>
-    </w:p>
-    <w:p>
-      <w:pPr>
-        <w:pStyle w:val="berschrift1"/>
-      </w:pPr>
-      <w:r>
-        <w:lastRenderedPageBreak/>
-        <w:t>Software-Design</w:t>
-      </w:r>
-      <w:bookmarkEnd w:id="15"/>
-    </w:p>
-    <w:p>
-      <w:pPr>
-        <w:pStyle w:val="berschrift2"/>
-        <w:numPr>
-          <w:ilvl w:val="0"/>
-          <w:numId w:val="0"/>
-        </w:numPr>
-      </w:pPr>
-    </w:p>
-    <w:p>
-      <w:r>
-        <w:t>Im folgenden wird Design veranschaulicht:</w:t>
-      </w:r>
-    </w:p>
-    <w:p>
-      <w:proofErr w:type="spellStart"/>
-      <w:r>
-        <w:t>ExtMessage</w:t>
-      </w:r>
-      <w:proofErr w:type="spellEnd"/>
-      <w:r>
-        <w:t xml:space="preserve">: Erweiterte Nachricht, welche </w:t>
-      </w:r>
-      <w:r>
-        <w:t xml:space="preserve">hilft </w:t>
-      </w:r>
-      <w:proofErr w:type="spellStart"/>
-      <w:r>
-        <w:t>Nearby-Messsages</w:t>
-      </w:r>
-      <w:proofErr w:type="spellEnd"/>
-      <w:r>
-        <w:t xml:space="preserve"> an MQTT-Messages assimilieren.</w:t>
-      </w:r>
-      <w:r>
-        <w:t xml:space="preserve"> Beinhaltet </w:t>
-      </w:r>
-      <w:r>
-        <w:t xml:space="preserve">bisher: </w:t>
-      </w:r>
-      <w:r>
-        <w:t>Topic, Payload</w:t>
-      </w:r>
-      <w:r>
-        <w:t xml:space="preserve">… zukünftig wahrscheinlich noch </w:t>
-      </w:r>
-      <w:proofErr w:type="spellStart"/>
-      <w:r>
-        <w:t>sequence</w:t>
-      </w:r>
-      <w:proofErr w:type="spellEnd"/>
-      <w:r>
-        <w:t xml:space="preserve"> </w:t>
-      </w:r>
-      <w:proofErr w:type="spellStart"/>
-      <w:r>
-        <w:t>number</w:t>
-      </w:r>
-      <w:proofErr w:type="spellEnd"/>
-      <w:r>
-        <w:t xml:space="preserve">, </w:t>
-      </w:r>
-      <w:r>
-        <w:t>G</w:t>
-      </w:r>
-      <w:r>
-        <w:t xml:space="preserve">esamtanzahl der </w:t>
-      </w:r>
-      <w:r>
-        <w:t>Chunks</w:t>
-      </w:r>
-      <w:r>
-        <w:t xml:space="preserve"> pro Paket</w:t>
-      </w:r>
-      <w:r>
-        <w:t xml:space="preserve">, </w:t>
-      </w:r>
-      <w:r>
-        <w:t xml:space="preserve">Priorität, </w:t>
-      </w:r>
-      <w:proofErr w:type="spellStart"/>
-      <w:r>
-        <w:t>sendLatest</w:t>
-      </w:r>
-      <w:proofErr w:type="spellEnd"/>
-      <w:r>
-        <w:t xml:space="preserve"> </w:t>
-      </w:r>
-      <w:r>
-        <w:t xml:space="preserve">+ evtl. </w:t>
-      </w:r>
-      <w:proofErr w:type="spellStart"/>
-      <w:r>
-        <w:t>timestamp</w:t>
-      </w:r>
-      <w:proofErr w:type="spellEnd"/>
-    </w:p>
-    <w:p>
-      <w:proofErr w:type="spellStart"/>
-      <w:r>
-        <w:rPr>
-          <w:b/>
-          <w:bCs/>
-        </w:rPr>
-        <w:t>Nearby</w:t>
-      </w:r>
-      <w:proofErr w:type="spellEnd"/>
-      <w:r>
-        <w:rPr>
-          <w:b/>
-          <w:bCs/>
-        </w:rPr>
-        <w:t xml:space="preserve"> </w:t>
-      </w:r>
-      <w:proofErr w:type="spellStart"/>
-      <w:r>
-        <w:rPr>
-          <w:b/>
-          <w:bCs/>
-        </w:rPr>
-        <w:t>Unpublisher</w:t>
-      </w:r>
-      <w:proofErr w:type="spellEnd"/>
-      <w:r>
-        <w:rPr>
-          <w:b/>
-          <w:bCs/>
-        </w:rPr>
-        <w:t>:</w:t>
-      </w:r>
-      <w:r>
-        <w:t xml:space="preserve"> Wird gebraucht, da </w:t>
-      </w:r>
-      <w:proofErr w:type="spellStart"/>
-      <w:r>
-        <w:t>Nearby</w:t>
-      </w:r>
-      <w:proofErr w:type="spellEnd"/>
-      <w:r>
-        <w:t xml:space="preserve"> im </w:t>
-      </w:r>
-      <w:proofErr w:type="spellStart"/>
-      <w:r>
-        <w:t>gegensatz</w:t>
-      </w:r>
-      <w:proofErr w:type="spellEnd"/>
-      <w:r>
-        <w:t xml:space="preserve"> zu</w:t>
-      </w:r>
-      <w:r>
-        <w:t>m</w:t>
-      </w:r>
-      <w:r>
-        <w:t xml:space="preserve"> MQTT</w:t>
-      </w:r>
-      <w:r>
-        <w:t xml:space="preserve"> Protokoll</w:t>
-      </w:r>
-      <w:r>
-        <w:t xml:space="preserve"> </w:t>
-      </w:r>
-      <w:r>
-        <w:t xml:space="preserve">Nachrichten </w:t>
-      </w:r>
-      <w:r>
-        <w:t xml:space="preserve">„persistent“ </w:t>
-      </w:r>
-      <w:r>
-        <w:t>publisht</w:t>
-      </w:r>
-      <w:r>
-        <w:t xml:space="preserve">. Damit werden </w:t>
-      </w:r>
-      <w:proofErr w:type="spellStart"/>
-      <w:r>
-        <w:t>gepublishte</w:t>
-      </w:r>
-      <w:proofErr w:type="spellEnd"/>
-      <w:r>
-        <w:t xml:space="preserve"> Nachrichten, ähnlich MQTT </w:t>
-      </w:r>
-      <w:proofErr w:type="spellStart"/>
-      <w:r>
-        <w:t>publishes</w:t>
-      </w:r>
-      <w:proofErr w:type="spellEnd"/>
-      <w:r>
-        <w:t xml:space="preserve"> mit aktiver </w:t>
-      </w:r>
-      <w:proofErr w:type="spellStart"/>
-      <w:r>
-        <w:t>retain</w:t>
-      </w:r>
-      <w:proofErr w:type="spellEnd"/>
-      <w:r>
-        <w:t xml:space="preserve"> </w:t>
-      </w:r>
-      <w:proofErr w:type="spellStart"/>
-      <w:r>
-        <w:t>flag</w:t>
-      </w:r>
-      <w:proofErr w:type="spellEnd"/>
-      <w:r>
-        <w:t xml:space="preserve">, bis zu ihrem </w:t>
-      </w:r>
-      <w:proofErr w:type="spellStart"/>
-      <w:r>
-        <w:t>unpublish</w:t>
-      </w:r>
-      <w:proofErr w:type="spellEnd"/>
-      <w:r>
-        <w:t xml:space="preserve"> von allen </w:t>
-      </w:r>
-      <w:proofErr w:type="spellStart"/>
-      <w:r>
-        <w:t>subscribern</w:t>
-      </w:r>
-      <w:proofErr w:type="spellEnd"/>
-      <w:r>
-        <w:t xml:space="preserve"> </w:t>
-      </w:r>
-      <w:proofErr w:type="spellStart"/>
-      <w:r>
-        <w:t>ein mal</w:t>
-      </w:r>
-      <w:proofErr w:type="spellEnd"/>
-      <w:r>
-        <w:t xml:space="preserve"> </w:t>
-      </w:r>
-      <w:proofErr w:type="spellStart"/>
-      <w:r>
-        <w:t>empfagen</w:t>
-      </w:r>
-      <w:proofErr w:type="spellEnd"/>
-      <w:r>
-        <w:t>.</w:t>
-      </w:r>
-    </w:p>
-    <w:p>
-      <w:pPr>
-        <w:pStyle w:val="Listenabsatz"/>
-        <w:numPr>
-          <w:ilvl w:val="0"/>
-          <w:numId w:val="22"/>
-        </w:numPr>
-      </w:pPr>
-      <w:r>
-        <w:t xml:space="preserve">Nach publish, wartet dieser durch </w:t>
-      </w:r>
-      <w:proofErr w:type="spellStart"/>
-      <w:r>
-        <w:t>sleep</w:t>
-      </w:r>
-      <w:proofErr w:type="spellEnd"/>
-      <w:r>
-        <w:t xml:space="preserve"> </w:t>
-      </w:r>
-      <w:r>
-        <w:t xml:space="preserve">bis zum </w:t>
-      </w:r>
-      <w:proofErr w:type="spellStart"/>
-      <w:r>
-        <w:t>aublauf</w:t>
-      </w:r>
-      <w:proofErr w:type="spellEnd"/>
-      <w:r>
-        <w:t xml:space="preserve"> der </w:t>
-      </w:r>
-      <w:proofErr w:type="spellStart"/>
-      <w:r>
-        <w:t>timetolive</w:t>
-      </w:r>
-      <w:proofErr w:type="spellEnd"/>
-      <w:r>
-        <w:t xml:space="preserve"> der </w:t>
-      </w:r>
-      <w:proofErr w:type="spellStart"/>
-      <w:r>
-        <w:t>gepublishten</w:t>
-      </w:r>
-      <w:proofErr w:type="spellEnd"/>
-      <w:r>
-        <w:t xml:space="preserve"> </w:t>
-      </w:r>
-      <w:proofErr w:type="spellStart"/>
-      <w:r>
-        <w:t>Nearby</w:t>
-      </w:r>
-      <w:proofErr w:type="spellEnd"/>
-      <w:r>
-        <w:t xml:space="preserve"> Nachricht</w:t>
-      </w:r>
-      <w:r>
-        <w:t xml:space="preserve"> und </w:t>
-      </w:r>
-      <w:proofErr w:type="spellStart"/>
-      <w:r>
-        <w:t>unpublisht</w:t>
-      </w:r>
-      <w:proofErr w:type="spellEnd"/>
-      <w:r>
-        <w:t xml:space="preserve"> diese.</w:t>
-      </w:r>
-    </w:p>
-    <w:p>
-      <w:pPr>
-        <w:pStyle w:val="Listenabsatz"/>
-        <w:numPr>
-          <w:ilvl w:val="0"/>
-          <w:numId w:val="22"/>
-        </w:numPr>
-      </w:pPr>
-      <w:r>
-        <w:t xml:space="preserve">Sonst legt dieser sich schlafen, ein erneutes publishen wacht diesen durch ein </w:t>
-      </w:r>
-      <w:proofErr w:type="spellStart"/>
-      <w:r>
-        <w:t>notify</w:t>
-      </w:r>
-      <w:proofErr w:type="spellEnd"/>
-      <w:r>
-        <w:t xml:space="preserve"> auf</w:t>
-      </w:r>
-    </w:p>
-    <w:p>
-      <w:proofErr w:type="spellStart"/>
-      <w:r>
-        <w:t>Neafly</w:t>
-      </w:r>
-      <w:proofErr w:type="spellEnd"/>
-      <w:r>
-        <w:t xml:space="preserve"> Service</w:t>
-      </w:r>
-      <w:r>
-        <w:t xml:space="preserve">: Service Klasse, welche sowohl den selbst implementierten </w:t>
-      </w:r>
-      <w:proofErr w:type="spellStart"/>
-      <w:r>
-        <w:t>Neafby</w:t>
-      </w:r>
-      <w:proofErr w:type="spellEnd"/>
-      <w:r>
-        <w:t xml:space="preserve"> Service, wie auch den MQTT Service beinhaltet. </w:t>
-      </w:r>
-    </w:p>
-    <w:p>
-      <w:pPr>
-        <w:pStyle w:val="Listenabsatz"/>
-        <w:numPr>
-          <w:ilvl w:val="0"/>
-          <w:numId w:val="22"/>
-        </w:numPr>
-      </w:pPr>
-      <w:r>
-        <w:t xml:space="preserve">Integrierter </w:t>
-      </w:r>
-      <w:proofErr w:type="spellStart"/>
-      <w:r>
-        <w:t>Nearby</w:t>
-      </w:r>
-      <w:proofErr w:type="spellEnd"/>
-      <w:r>
-        <w:t xml:space="preserve"> Service beinhaltet: Kanalfilter, </w:t>
-      </w:r>
-    </w:p>
-    <w:p>
-      <w:r>
-        <w:t xml:space="preserve">Message </w:t>
-      </w:r>
-      <w:proofErr w:type="spellStart"/>
-      <w:r>
-        <w:t>Listener</w:t>
-      </w:r>
-      <w:proofErr w:type="spellEnd"/>
-      <w:r>
-        <w:t xml:space="preserve">(Interface): Dient zur </w:t>
-      </w:r>
-      <w:proofErr w:type="spellStart"/>
-      <w:r>
-        <w:t>dependency</w:t>
-      </w:r>
-      <w:proofErr w:type="spellEnd"/>
-      <w:r>
-        <w:t xml:space="preserve"> </w:t>
-      </w:r>
-      <w:proofErr w:type="spellStart"/>
-      <w:r>
-        <w:t>inversion</w:t>
-      </w:r>
-      <w:proofErr w:type="spellEnd"/>
-      <w:r>
-        <w:t xml:space="preserve">  zwischen </w:t>
-      </w:r>
-      <w:proofErr w:type="spellStart"/>
-      <w:r>
-        <w:t>subManager</w:t>
-      </w:r>
-      <w:proofErr w:type="spellEnd"/>
-      <w:r>
-        <w:t xml:space="preserve"> und </w:t>
-      </w:r>
-      <w:proofErr w:type="spellStart"/>
-      <w:r>
-        <w:t>Nearfly</w:t>
-      </w:r>
-      <w:proofErr w:type="spellEnd"/>
-      <w:r>
-        <w:t xml:space="preserve"> Service durch z.B.  </w:t>
-      </w:r>
-      <w:proofErr w:type="spellStart"/>
-      <w:r>
-        <w:t>onMessage</w:t>
-      </w:r>
-      <w:proofErr w:type="spellEnd"/>
-      <w:r>
-        <w:t xml:space="preserve">/ </w:t>
-      </w:r>
-      <w:proofErr w:type="spellStart"/>
-      <w:r>
-        <w:t>onStatus</w:t>
-      </w:r>
-      <w:proofErr w:type="spellEnd"/>
-      <w:r>
-        <w:t>-Methoden</w:t>
-      </w:r>
-    </w:p>
-    <w:p>
-      <w:proofErr w:type="spellStart"/>
-      <w:r>
-        <w:t>SubPreprocessor</w:t>
-      </w:r>
-      <w:proofErr w:type="spellEnd"/>
-      <w:r>
-        <w:t>:</w:t>
-      </w:r>
-    </w:p>
-    <w:p>
-      <w:pPr>
-        <w:pStyle w:val="Listenabsatz"/>
-        <w:numPr>
-          <w:ilvl w:val="0"/>
-          <w:numId w:val="22"/>
-        </w:numPr>
-      </w:pPr>
-      <w:r>
-        <w:t xml:space="preserve">Speichert erhaltene Datenpakete nach </w:t>
-      </w:r>
-      <w:r>
-        <w:t>Eintreffen</w:t>
-      </w:r>
-      <w:r>
-        <w:t xml:space="preserve"> in </w:t>
-      </w:r>
-      <w:proofErr w:type="spellStart"/>
-      <w:r>
-        <w:t>Priority</w:t>
-      </w:r>
-      <w:r>
-        <w:t>Blocking</w:t>
-      </w:r>
-      <w:r>
-        <w:t>Queue</w:t>
-      </w:r>
-      <w:proofErr w:type="spellEnd"/>
-    </w:p>
-    <w:p>
-      <w:pPr>
-        <w:pStyle w:val="Listenabsatz"/>
-        <w:numPr>
-          <w:ilvl w:val="0"/>
-          <w:numId w:val="22"/>
-        </w:numPr>
-      </w:pPr>
-      <w:r>
-        <w:t>Hat einen Counter</w:t>
-      </w:r>
-      <w:r>
-        <w:t xml:space="preserve"> </w:t>
-      </w:r>
-      <w:r>
-        <w:t>(</w:t>
-      </w:r>
-      <w:proofErr w:type="spellStart"/>
-      <w:r>
-        <w:t>Sequence</w:t>
-      </w:r>
-      <w:proofErr w:type="spellEnd"/>
-      <w:r>
-        <w:t xml:space="preserve"> </w:t>
-      </w:r>
-      <w:proofErr w:type="spellStart"/>
-      <w:r>
-        <w:t>Number</w:t>
-      </w:r>
-      <w:proofErr w:type="spellEnd"/>
-      <w:r>
-        <w:t xml:space="preserve">), welcher </w:t>
-      </w:r>
-    </w:p>
-    <w:p>
-      <w:pPr>
-        <w:pStyle w:val="Listenabsatz"/>
-        <w:numPr>
-          <w:ilvl w:val="0"/>
-          <w:numId w:val="22"/>
-        </w:numPr>
-      </w:pPr>
-      <w:r>
-        <w:t>Zuständig erhaltene Chunks zusammenzufügen</w:t>
-      </w:r>
-    </w:p>
-    <w:p>
-      <w:pPr>
-        <w:pStyle w:val="Listenabsatz"/>
-        <w:numPr>
-          <w:ilvl w:val="0"/>
-          <w:numId w:val="22"/>
-        </w:numPr>
-      </w:pPr>
-      <w:r>
-        <w:t>Trifft</w:t>
-      </w:r>
-      <w:r>
-        <w:t xml:space="preserve"> eine not </w:t>
-      </w:r>
-      <w:proofErr w:type="spellStart"/>
-      <w:r>
-        <w:t>chunked</w:t>
-      </w:r>
-      <w:proofErr w:type="spellEnd"/>
-      <w:r>
-        <w:t xml:space="preserve"> oder die letzte einer </w:t>
-      </w:r>
-      <w:proofErr w:type="spellStart"/>
-      <w:r>
-        <w:t>chunked</w:t>
-      </w:r>
-      <w:proofErr w:type="spellEnd"/>
-      <w:r>
-        <w:t xml:space="preserve"> Nachricht ein</w:t>
-      </w:r>
-      <w:r>
-        <w:t xml:space="preserve">, werden </w:t>
-      </w:r>
-      <w:r>
-        <w:t xml:space="preserve">wenn nötig </w:t>
-      </w:r>
-      <w:r>
-        <w:t xml:space="preserve">deren Fragmente aus einer </w:t>
-      </w:r>
-      <w:proofErr w:type="spellStart"/>
-      <w:r>
-        <w:t>PriorityQueue</w:t>
-      </w:r>
-      <w:proofErr w:type="spellEnd"/>
-      <w:r>
-        <w:t xml:space="preserve"> geholt</w:t>
-      </w:r>
-      <w:r>
-        <w:t xml:space="preserve"> und der </w:t>
-      </w:r>
-      <w:proofErr w:type="spellStart"/>
-      <w:r>
-        <w:t>SubCallBack</w:t>
-      </w:r>
-      <w:proofErr w:type="spellEnd"/>
-      <w:r>
-        <w:t xml:space="preserve"> </w:t>
-      </w:r>
-      <w:proofErr w:type="spellStart"/>
-      <w:r>
-        <w:t>Listener</w:t>
-      </w:r>
-      <w:proofErr w:type="spellEnd"/>
-      <w:r>
-        <w:t xml:space="preserve"> getrigge</w:t>
-      </w:r>
-      <w:r>
-        <w:t>rt.</w:t>
-      </w:r>
-    </w:p>
-    <w:p>
-      <w:proofErr w:type="spellStart"/>
-      <w:r>
-        <w:t>SubCallBack</w:t>
-      </w:r>
-      <w:proofErr w:type="spellEnd"/>
-      <w:r>
-        <w:t xml:space="preserve"> </w:t>
-      </w:r>
-      <w:proofErr w:type="spellStart"/>
-      <w:r>
-        <w:t>Listener</w:t>
-      </w:r>
-      <w:proofErr w:type="spellEnd"/>
-      <w:r>
-        <w:t xml:space="preserve">: Benachrichtigt </w:t>
-      </w:r>
-      <w:proofErr w:type="spellStart"/>
-      <w:r>
-        <w:t>Aktivity</w:t>
-      </w:r>
-      <w:proofErr w:type="spellEnd"/>
-      <w:r>
-        <w:t xml:space="preserve"> bei eintreten neuer Nachrichten</w:t>
-      </w:r>
-    </w:p>
-    <w:p>
-      <w:pPr>
         <w:rPr>
           <w:rStyle w:val="Kommentarzeichen"/>
           <w:sz w:val="24"/>
         </w:rPr>
-      </w:pPr>
-      <w:proofErr w:type="spellStart"/>
-      <w:r>
-        <w:rPr>
-          <w:rStyle w:val="Kommentarzeichen"/>
-          <w:sz w:val="24"/>
-        </w:rPr>
-        <w:t>pubPreprocessor</w:t>
-      </w:r>
-      <w:proofErr w:type="spellEnd"/>
-      <w:r>
-        <w:rPr>
-          <w:rStyle w:val="Kommentarzeichen"/>
-          <w:sz w:val="24"/>
-        </w:rPr>
-        <w:t xml:space="preserve">: </w:t>
-      </w:r>
-    </w:p>
-    <w:p>
-      <w:pPr>
-        <w:pStyle w:val="Listenabsatz"/>
-        <w:numPr>
-          <w:ilvl w:val="0"/>
-          <w:numId w:val="22"/>
-        </w:numPr>
-        <w:rPr>
-          <w:rStyle w:val="Kommentarzeichen"/>
-          <w:sz w:val="24"/>
-        </w:rPr>
-      </w:pPr>
-      <w:r>
-        <w:rPr>
-          <w:rStyle w:val="Kommentarzeichen"/>
-          <w:sz w:val="24"/>
-        </w:rPr>
-        <w:t>Zerlegt Nachrichten in Chunks</w:t>
-      </w:r>
-      <w:r>
-        <w:rPr>
-          <w:rStyle w:val="Kommentarzeichen"/>
-          <w:sz w:val="24"/>
-        </w:rPr>
-        <w:t xml:space="preserve"> und legt diese in </w:t>
-      </w:r>
-      <w:proofErr w:type="spellStart"/>
-      <w:r>
-        <w:rPr>
-          <w:rStyle w:val="Kommentarzeichen"/>
-          <w:sz w:val="24"/>
-        </w:rPr>
-        <w:t>unbounded</w:t>
-      </w:r>
-      <w:proofErr w:type="spellEnd"/>
-      <w:r>
-        <w:rPr>
-          <w:rStyle w:val="Kommentarzeichen"/>
-          <w:sz w:val="24"/>
-        </w:rPr>
-        <w:t xml:space="preserve"> </w:t>
-      </w:r>
-      <w:proofErr w:type="spellStart"/>
-      <w:r>
-        <w:rPr>
-          <w:rStyle w:val="Kommentarzeichen"/>
-          <w:sz w:val="24"/>
-        </w:rPr>
-        <w:t>Priorityqueue</w:t>
-      </w:r>
-      <w:proofErr w:type="spellEnd"/>
-      <w:r>
-        <w:rPr>
-          <w:rStyle w:val="Kommentarzeichen"/>
-          <w:sz w:val="24"/>
-        </w:rPr>
-        <w:t xml:space="preserve"> rein</w:t>
-      </w:r>
-    </w:p>
-    <w:p>
-      <w:pPr>
-        <w:pStyle w:val="Listenabsatz"/>
-        <w:numPr>
-          <w:ilvl w:val="0"/>
-          <w:numId w:val="22"/>
-        </w:numPr>
-        <w:rPr>
-          <w:rStyle w:val="Kommentarzeichen"/>
-          <w:sz w:val="24"/>
-        </w:rPr>
-      </w:pPr>
-      <w:r>
-        <w:rPr>
-          <w:rStyle w:val="Kommentarzeichen"/>
-          <w:sz w:val="24"/>
-        </w:rPr>
-        <w:t>Kann evtl. Threadpool für das publishen von Nachrichten verwenden</w:t>
-      </w:r>
-    </w:p>
-    <w:p>
-      <w:pPr>
-        <w:rPr>
-          <w:rStyle w:val="Kommentarzeichen"/>
-          <w:sz w:val="24"/>
-        </w:rPr>
-      </w:pPr>
-      <w:proofErr w:type="spellStart"/>
-      <w:r>
-        <w:rPr>
-          <w:rStyle w:val="Kommentarzeichen"/>
-          <w:sz w:val="24"/>
-        </w:rPr>
-        <w:t>pubUnit</w:t>
-      </w:r>
-      <w:proofErr w:type="spellEnd"/>
-      <w:r>
-        <w:rPr>
-          <w:rStyle w:val="Kommentarzeichen"/>
-          <w:sz w:val="24"/>
-        </w:rPr>
-        <w:t>:</w:t>
-      </w:r>
-    </w:p>
-    <w:p>
-      <w:pPr>
-        <w:pStyle w:val="Listenabsatz"/>
-        <w:numPr>
-          <w:ilvl w:val="0"/>
-          <w:numId w:val="22"/>
-        </w:numPr>
-      </w:pPr>
-      <w:proofErr w:type="spellStart"/>
-      <w:r>
-        <w:rPr>
-          <w:rStyle w:val="Kommentarzeichen"/>
-          <w:sz w:val="24"/>
-        </w:rPr>
         <w:lastRenderedPageBreak/>
-        <w:t>Worker</w:t>
-      </w:r>
-      <w:proofErr w:type="spellEnd"/>
-      <w:r>
-        <w:rPr>
-          <w:rStyle w:val="Kommentarzeichen"/>
-          <w:sz w:val="24"/>
-        </w:rPr>
-        <w:t xml:space="preserve">, welcher bei gefüllter </w:t>
-      </w:r>
-      <w:proofErr w:type="spellStart"/>
-      <w:r>
-        <w:rPr>
-          <w:rStyle w:val="Kommentarzeichen"/>
-          <w:sz w:val="24"/>
-        </w:rPr>
-        <w:t>PriorityQueue</w:t>
-      </w:r>
-      <w:proofErr w:type="spellEnd"/>
-      <w:r>
-        <w:rPr>
-          <w:rStyle w:val="Kommentarzeichen"/>
-          <w:sz w:val="24"/>
-        </w:rPr>
-        <w:t xml:space="preserve"> für das publishen der </w:t>
-      </w:r>
-      <w:proofErr w:type="spellStart"/>
-      <w:r>
-        <w:rPr>
-          <w:rStyle w:val="Kommentarzeichen"/>
-          <w:sz w:val="24"/>
-        </w:rPr>
-        <w:t>chunked</w:t>
-      </w:r>
-      <w:proofErr w:type="spellEnd"/>
-      <w:r>
-        <w:rPr>
-          <w:rStyle w:val="Kommentarzeichen"/>
-          <w:sz w:val="24"/>
-        </w:rPr>
-        <w:t xml:space="preserve"> Nachrichten zuständig ist.</w:t>
+        <w:t>Worker, welcher bei gefüllter PriorityQueue für das publishen der chunked Nachrichten zuständig ist.</w:t>
       </w:r>
       <w:r>
         <w:rPr>
@@ -5592,9 +4742,9 @@
       <w:pPr>
         <w:pStyle w:val="Beschriftung"/>
       </w:pPr>
-      <w:bookmarkStart w:id="19" w:name="_Ref15828139"/>
-      <w:bookmarkStart w:id="20" w:name="_Toc7017097"/>
-      <w:bookmarkStart w:id="21" w:name="_Toc16786605"/>
+      <w:bookmarkStart w:id="20" w:name="_Ref15828139"/>
+      <w:bookmarkStart w:id="21" w:name="_Toc7017097"/>
+      <w:bookmarkStart w:id="22" w:name="_Toc16786605"/>
       <w:r>
         <w:rPr>
           <w:b/>
@@ -5632,7 +4782,7 @@
         </w:rPr>
         <w:fldChar w:fldCharType="end"/>
       </w:r>
-      <w:bookmarkEnd w:id="19"/>
+      <w:bookmarkEnd w:id="20"/>
       <w:r>
         <w:rPr>
           <w:b/>
@@ -5642,8 +4792,8 @@
       <w:r>
         <w:t xml:space="preserve"> </w:t>
       </w:r>
-      <w:bookmarkEnd w:id="20"/>
       <w:bookmarkEnd w:id="21"/>
+      <w:bookmarkEnd w:id="22"/>
       <w:r>
         <w:t>Software-Architektur</w:t>
       </w:r>
@@ -5651,13 +4801,8 @@
     <w:p/>
     <w:p/>
     <w:p>
-      <w:proofErr w:type="spellStart"/>
-      <w:r>
-        <w:t>Nearfly</w:t>
-      </w:r>
-      <w:proofErr w:type="spellEnd"/>
-      <w:r>
-        <w:t xml:space="preserve"> API hat folgende Funktionen:</w:t>
+      <w:r>
+        <w:t>Nearfly API hat folgende Funktionen:</w:t>
       </w:r>
     </w:p>
     <w:p>
@@ -5671,19 +4816,12 @@
       <w:r>
         <w:t>Connect(</w:t>
       </w:r>
-      <w:proofErr w:type="spellStart"/>
       <w:r>
         <w:t>MqttOptions</w:t>
       </w:r>
-      <w:proofErr w:type="spellEnd"/>
-      <w:r>
-        <w:t xml:space="preserve">, </w:t>
-      </w:r>
-      <w:proofErr w:type="spellStart"/>
-      <w:r>
-        <w:t>NearbyOptions</w:t>
-      </w:r>
-      <w:proofErr w:type="spellEnd"/>
+      <w:r>
+        <w:t>, NearbyOptions</w:t>
+      </w:r>
       <w:r>
         <w:t>)</w:t>
       </w:r>
@@ -5696,21 +4834,11 @@
           <w:numId w:val="22"/>
         </w:numPr>
       </w:pPr>
-      <w:proofErr w:type="spellStart"/>
-      <w:r>
-        <w:t>Subscribe</w:t>
-      </w:r>
-      <w:proofErr w:type="spellEnd"/>
-      <w:r>
-        <w:t>(</w:t>
-      </w:r>
-      <w:proofErr w:type="spellStart"/>
-      <w:r>
-        <w:t>channel</w:t>
-      </w:r>
-      <w:proofErr w:type="spellEnd"/>
-      <w:r>
-        <w:t xml:space="preserve">, </w:t>
+      <w:r>
+        <w:t>Subscribe(</w:t>
+      </w:r>
+      <w:r>
+        <w:t xml:space="preserve">channel, </w:t>
       </w:r>
       <w:r>
         <w:t>QoS</w:t>
@@ -5727,19 +4855,12 @@
           <w:numId w:val="22"/>
         </w:numPr>
       </w:pPr>
-      <w:proofErr w:type="spellStart"/>
-      <w:r>
-        <w:t>Unsubscribe</w:t>
-      </w:r>
-      <w:proofErr w:type="spellEnd"/>
-      <w:r>
-        <w:t>(</w:t>
-      </w:r>
-      <w:proofErr w:type="spellStart"/>
+      <w:r>
+        <w:t>Unsubscribe(</w:t>
+      </w:r>
       <w:r>
         <w:t>channel</w:t>
       </w:r>
-      <w:proofErr w:type="spellEnd"/>
       <w:r>
         <w:t>)</w:t>
       </w:r>
@@ -5753,48 +4874,21 @@
         </w:numPr>
       </w:pPr>
       <w:r>
-        <w:t>Publish(</w:t>
-      </w:r>
-      <w:proofErr w:type="spellStart"/>
-      <w:r>
-        <w:t>channel</w:t>
-      </w:r>
-      <w:proofErr w:type="spellEnd"/>
-      <w:r>
-        <w:t xml:space="preserve">, </w:t>
-      </w:r>
-      <w:proofErr w:type="spellStart"/>
-      <w:r>
-        <w:t>payload</w:t>
-      </w:r>
-      <w:proofErr w:type="spellEnd"/>
-      <w:r>
-        <w:t xml:space="preserve">, </w:t>
-      </w:r>
-      <w:proofErr w:type="spellStart"/>
-      <w:r>
-        <w:t>priority</w:t>
-      </w:r>
-      <w:proofErr w:type="spellEnd"/>
-      <w:r>
-        <w:t>)</w:t>
+        <w:t>Publish(channel, payload, priority)</w:t>
       </w:r>
     </w:p>
     <w:p>
       <w:pPr>
         <w:pStyle w:val="berschrift1"/>
       </w:pPr>
-      <w:bookmarkStart w:id="22" w:name="_Toc35526978"/>
+      <w:bookmarkStart w:id="23" w:name="_Toc35526978"/>
       <w:r>
         <w:lastRenderedPageBreak/>
         <w:t>Implementierung des Systems</w:t>
       </w:r>
-      <w:bookmarkEnd w:id="22"/>
-    </w:p>
-    <w:p>
-      <w:bookmarkStart w:id="23" w:name="_GoBack"/>
       <w:bookmarkEnd w:id="23"/>
     </w:p>
+    <w:p/>
     <w:p>
       <w:pPr>
         <w:rPr>
@@ -5805,119 +4899,7 @@
         <w:rPr>
           <w:color w:val="76923C" w:themeColor="accent3" w:themeShade="BF"/>
         </w:rPr>
-        <w:t xml:space="preserve">ich schreibe Ihnen aufgrund der </w:t>
-      </w:r>
-      <w:proofErr w:type="spellStart"/>
-      <w:r>
-        <w:rPr>
-          <w:color w:val="76923C" w:themeColor="accent3" w:themeShade="BF"/>
-        </w:rPr>
-        <w:t>Nearby</w:t>
-      </w:r>
-      <w:proofErr w:type="spellEnd"/>
-      <w:r>
-        <w:rPr>
-          <w:color w:val="76923C" w:themeColor="accent3" w:themeShade="BF"/>
-        </w:rPr>
-        <w:t xml:space="preserve"> Connection API. Soweit habe ich eine minimalistische Beispiel-App entwickelt, welche praktisch nur zum connecten und publishen der Devices zuständig ist. Das Verbinden an sich klappt durch Discovery(D) und Advertising(A). Möglich ist hierbei, das 1 Device D und der andere A spielt oder beide A&amp;D zeitgleich. Das Verbinden von 2 nahliegenden Devices geht Flott(wenige Sekunden), da bloß 1 Verbindung benötigt wird. Der Nachrichtenaustausch danach deutlich schneller. Versucht man jetzt ein 3. Device hinzuzufügen, fängt die </w:t>
-      </w:r>
-      <w:proofErr w:type="spellStart"/>
-      <w:r>
-        <w:rPr>
-          <w:color w:val="76923C" w:themeColor="accent3" w:themeShade="BF"/>
-        </w:rPr>
-        <w:t>Nearby</w:t>
-      </w:r>
-      <w:proofErr w:type="spellEnd"/>
-      <w:r>
-        <w:rPr>
-          <w:color w:val="76923C" w:themeColor="accent3" w:themeShade="BF"/>
-        </w:rPr>
-        <w:t xml:space="preserve">-Technology an zu humpeln. Während die erste Verbindung vergleichbar dem 2 Devices Anwendungsfall recht zügig geht, kann es bei den folgenden Verbindungen je nach Glück von einer halben Minute bis zu mehreren wenigen Minuten dauern. Extrapoliert man das Verhalten, wird das z.B. bei 5 Devices (bei 10 benötigten Verbindungen) schon deutlich schwieriger. Das obere Verhalten gilt für ein Clustering-Netzwerk. Setzt man jedoch ein Device als </w:t>
-      </w:r>
-      <w:proofErr w:type="spellStart"/>
-      <w:r>
-        <w:rPr>
-          <w:color w:val="76923C" w:themeColor="accent3" w:themeShade="BF"/>
-        </w:rPr>
-        <w:t>localen</w:t>
-      </w:r>
-      <w:proofErr w:type="spellEnd"/>
-      <w:r>
-        <w:rPr>
-          <w:color w:val="76923C" w:themeColor="accent3" w:themeShade="BF"/>
-        </w:rPr>
-        <w:t xml:space="preserve"> Server(Stern-Netzwerk), braucht man </w:t>
-      </w:r>
-      <w:proofErr w:type="spellStart"/>
-      <w:r>
-        <w:rPr>
-          <w:color w:val="76923C" w:themeColor="accent3" w:themeShade="BF"/>
-        </w:rPr>
-        <w:t>nurnoch</w:t>
-      </w:r>
-      <w:proofErr w:type="spellEnd"/>
-      <w:r>
-        <w:rPr>
-          <w:color w:val="76923C" w:themeColor="accent3" w:themeShade="BF"/>
-        </w:rPr>
-        <w:t xml:space="preserve"> einen der </w:t>
-      </w:r>
-      <w:proofErr w:type="spellStart"/>
-      <w:r>
-        <w:rPr>
-          <w:color w:val="76923C" w:themeColor="accent3" w:themeShade="BF"/>
-        </w:rPr>
-        <w:t>Discovert</w:t>
-      </w:r>
-      <w:proofErr w:type="spellEnd"/>
-      <w:r>
-        <w:rPr>
-          <w:color w:val="76923C" w:themeColor="accent3" w:themeShade="BF"/>
-        </w:rPr>
-        <w:t xml:space="preserve"> und alle anderen müssen </w:t>
-      </w:r>
-      <w:proofErr w:type="spellStart"/>
-      <w:r>
-        <w:rPr>
-          <w:color w:val="76923C" w:themeColor="accent3" w:themeShade="BF"/>
-        </w:rPr>
-        <w:t>nurnoch</w:t>
-      </w:r>
-      <w:proofErr w:type="spellEnd"/>
-      <w:r>
-        <w:rPr>
-          <w:color w:val="76923C" w:themeColor="accent3" w:themeShade="BF"/>
-        </w:rPr>
-        <w:t xml:space="preserve"> publishen, geht das deutlich besser. Ich </w:t>
-      </w:r>
-      <w:proofErr w:type="spellStart"/>
-      <w:r>
-        <w:rPr>
-          <w:color w:val="76923C" w:themeColor="accent3" w:themeShade="BF"/>
-        </w:rPr>
-        <w:t>experementiere</w:t>
-      </w:r>
-      <w:proofErr w:type="spellEnd"/>
-      <w:r>
-        <w:rPr>
-          <w:color w:val="76923C" w:themeColor="accent3" w:themeShade="BF"/>
-        </w:rPr>
-        <w:t xml:space="preserve"> soweit noch mit Versionen, Einstellungen ... Mein </w:t>
-      </w:r>
-      <w:proofErr w:type="spellStart"/>
-      <w:r>
-        <w:rPr>
-          <w:color w:val="76923C" w:themeColor="accent3" w:themeShade="BF"/>
-        </w:rPr>
-        <w:t>anliegen</w:t>
-      </w:r>
-      <w:proofErr w:type="spellEnd"/>
-      <w:r>
-        <w:rPr>
-          <w:color w:val="76923C" w:themeColor="accent3" w:themeShade="BF"/>
-        </w:rPr>
-        <w:t xml:space="preserve"> ist nun folgender: Sie haben im Exposé erwähnt gehabt, das Sie keinen Smartphone als Server haben wollten, derzeitig scheint das jedoch tatsächlich dahin zu führen.</w:t>
+        <w:t>ich schreibe Ihnen aufgrund der Nearby Connection API. Soweit habe ich eine minimalistische Beispiel-App entwickelt, welche praktisch nur zum connecten und publishen der Devices zuständig ist. Das Verbinden an sich klappt durch Discovery(D) und Advertising(A). Möglich ist hierbei, das 1 Device D und der andere A spielt oder beide A&amp;D zeitgleich. Das Verbinden von 2 nahliegenden Devices geht Flott(wenige Sekunden), da bloß 1 Verbindung benötigt wird. Der Nachrichtenaustausch danach deutlich schneller. Versucht man jetzt ein 3. Device hinzuzufügen, fängt die Nearby-Technology an zu humpeln. Während die erste Verbindung vergleichbar dem 2 Devices Anwendungsfall recht zügig geht, kann es bei den folgenden Verbindungen je nach Glück von einer halben Minute bis zu mehreren wenigen Minuten dauern. Extrapoliert man das Verhalten, wird das z.B. bei 5 Devices (bei 10 benötigten Verbindungen) schon deutlich schwieriger. Das obere Verhalten gilt für ein Clustering-Netzwerk. Setzt man jedoch ein Device als localen Server(Stern-Netzwerk), braucht man nurnoch einen der Discovert und alle anderen müssen nurnoch publishen, geht das deutlich besser. Ich experementiere soweit noch mit Versionen, Einstellungen ... Mein anliegen ist nun folgender: Sie haben im Exposé erwähnt gehabt, das Sie keinen Smartphone als Server haben wollten, derzeitig scheint das jedoch tatsächlich dahin zu führen.</w:t>
       </w:r>
     </w:p>
     <w:p>
@@ -12955,6 +11937,7 @@
     <w:rsid w:val="00217B2D"/>
     <w:rsid w:val="00224ECB"/>
     <w:rsid w:val="00282C83"/>
+    <w:rsid w:val="003021D3"/>
     <w:rsid w:val="003103FF"/>
     <w:rsid w:val="00340EC9"/>
     <w:rsid w:val="0035508D"/>
@@ -13607,7 +12590,7 @@
   </inkml:definitions>
   <inkml:trace contextRef="#ctx0" brushRef="#br0">226 114 5221,'-2'-1'138,"0"-1"0,0 1 1,0 0-1,0-1 0,0 1 0,0 0 0,-1 0 0,1 0 1,0 1-1,0-1 0,-1 0 0,1 1 0,-1 0 1,1-1-1,0 1 0,-1 0 0,1 0-138,-49 1 3167,46 0-2966,-1 0-145,0 0 0,0 1 0,0-1-1,0 2 1,1-1 0,-1 0-1,1 1 1,-1 0 0,1 0 0,0 1-1,0 0 1,0 0-56,-1 1-6,0 0 0,1 0 0,-1 1 0,1 0 0,0 0 0,0 0-1,1 1 1,0-1 0,-1 3 6,4-7-24,0 0 0,0 0-1,1 0 1,-1 0-1,0 0 1,1 0 0,0 1-1,-1-1 1,1 0 0,0 0-1,0 0 1,0 0-1,0 0 1,0 1 0,1-1-1,0 2 25,-1-3-26,1 0-1,0 1 0,0-1 1,0 0-1,0 0 0,0 0 1,0 0-1,0 0 0,0 0 1,0 0-1,0 0 0,1 0 0,-1 0 1,0-1-1,1 1 0,-1 0 1,0-1-1,1 1 0,-1-1 1,1 0-1,-1 1 0,1-1 27,19 3-279,0 0 0,0-1-1,0-2 1,0 0-1,0-1 1,1-1 279,-15 1-103,1 0 0,-1-1 1,0 0-1,0 0 0,0 0 0,0-1 0,-1 0 0,5-2 103,-9 4-16,1-1 0,-1 1-1,0-1 1,1 0-1,-1 0 1,0 0-1,0 0 1,0 0-1,-1 0 1,1 0-1,0-1 1,-1 1 0,1-1-1,-1 1 1,0-1-1,0 0 1,0 1-1,0-1 1,-1 0-1,1 0 1,-1 1-1,1-1 1,-1-2 16,0-4-4,0 1 0,0-1 0,-1 1 0,0 0-1,-1-1 1,-1-5 4,2 12-84,0 0 0,0-1-1,0 2 1,0-1 0,0 0-1,-1 0 1,1 0 0,0 0-1,-1 1 1,1-1 0,-1 1-1,0-1 1,0 1-1,1 0 1,-1-1 0,0 1-1,0 0 1,0 0 0,0 0-1,0 1 1,-1-1 0,1 0-1,0 1 1,0-1 0,0 1-1,-1 0 1,1 0 0,0 0 84,-12 0-2750</inkml:trace>
   <inkml:trace contextRef="#ctx0" brushRef="#br0" timeOffset="1049.697">225 115 1377,'192'-40'1826,"-159"37"-1373,-33 3-446,1 0 1,-1 0-1,0 0 0,0 0 0,0 0 0,1 0 1,-1 0-1,0 0 0,0 0 0,0 0 1,1 0-1,-1 1 0,0-1 0,0 0 0,0 0 1,0 0-1,1 0 0,-1 0 0,0 0 1,0 1-1,0-1 0,0 0 0,0 0 0,0 0 1,1 0-1,-1 1 0,0-1 0,0 0 1,0 0-1,0 0 0,0 1 0,0-1 1,0 0-1,0 0 0,0 0 0,0 1 0,0-1 1,0 0-1,0 0 0,0 1-7,0 5 295,0 1 0,-1 0 0,0 0-1,0 0 1,-1-1 0,1 1 0,-1-1 0,-1 1 0,1-1-1,-1 0 1,0 0 0,-1 0 0,-3 5-295,-1 5 390,8-14-348,-1 0 0,0 0-1,0 0 1,0 0 0,0 0 0,0 0 0,0 0-1,-1-1 1,1 1 0,0 0 0,-1-1 0,-1 2-42,3-3-241,0 0-127,0 0 48,1 0 287,0-1 0,0 1-1,0-1 1,0 1 0,0-1 0,0 1 0,0-1 0,0 0 0,0 0 0,0 1 0,0-1 0,0-1 33,5-3-25,31-22-86,-16 11 71,1 1-1,0 0 1,1 2 0,2 0 40,-19 11 26,-5 2 183,-2 12 162,0-1 1,0 1-1,-1-1 1,-1 1 0,0-1-1,0 0-371,-2 7 189,3-11-212,1 0 0,0 0 0,0 0 0,1 0 1,0 4 22,0-5-89,0-5 52,1 0 0,-1-1 0,0 1 0,0-1 0,1 1 0,-1-1 0,0 1 0,1-1 0,-1 0 0,1 1 0,-1-1 0,0 1 0,1-1 0,-1 0 0,1 1 0,-1-1 0,1 0 0,-1 0 0,1 1 0,-1-1 0,1 0 0,0 0 0,-1 0 0,1 0 0,-1 1 0,1-1 0,-1 0 0,1 0 0,0 0 0,-1 0 0,1 0 0,-1-1 0,1 1-1,-1 0 1,1 0 0,0 0 37,3 0-370,25 0-1819</inkml:trace>
-  <inkml:trace contextRef="#ctx0" brushRef="#br0" timeOffset="1050.69">919 0 1794,'0'0'2728,"0"10"-1351,-2 0-1221,0 1 1,0-1 0,-1 0-1,0 0 1,-1 0-1,0 0 1,-1-1-1,-1 2-156,-1 5 56,-1 1 94,-1 0 1,0-1-1,-2 0 0,1-1 1,-2 0-1,-12 13-150,18-24-851,9-10 424,10-11 237,1 1 198,0-1 1,-2-1-1,7-12-8,-8 13 65,0 0-1,1 0 1,1 1-1,6-4-64,-16 16-7,-1 2 6,0 0 0,-1 0 1,1 0-1,0 1 1,0-1-1,1 0 1,-1 1-1,0-1 0,1 1 1,-1 0-1,0 0 1,1 0-1,-1 0 0,1 0 1,1 1 0,-4 0-21,0 147 2070,1-146-2105,1-1 0,-1 1 0,0-1 0,0 0 0,1 1 0,-1-1 0,0 0 0,1 0 0,-1 0 0,0 0 0,1 0 0,-1 0 0,0-1 0,1 1 0,-1 0 0,0-1 56,5-1 0,0-1 1,0 1-1,0-2 1,-1 1-1,1 0 1,-1-1 0,0 0-1,0 0 1,0-1-1,-1 0 1,3-2-1,-3 2 5,0 0-1,1 0 1,0 1 0,0 0 0,0 0 0,1 0 0,0 0-1,-1 1 1,1 0 0,0 0 0,0 1 0,2-1-5,-8 3 10,1 0 1,0 0 0,-1 0 0,1 0 0,-1 0-1,1 0 1,-1 0 0,1 0 0,0 1 0,-1-1-1,1 0 1,-1 0 0,1 1 0,-1-1 0,1 0-1,-1 0 1,1 1 0,-1-1 0,1 1 0,-1-1-1,0 0 1,1 1 0,-1-1 0,1 1 0,-1-1-1,0 1 1,1-1 0,-1 1 0,0-1 0,0 1-1,0-1 1,1 1 0,-1-1 0,0 1 0,0 0-1,0-1 1,0 1 0,0-1 0,0 1-1,0 0 1,0-1-11,0 34 737,-1-22-544,1 104-396,0-116 125,0 1 0,0 0 0,0 0 0,0 0 1,0-1-1,0 1 0,0 0 0,0 0 0,1-1 0,-1 1 1,0 0-1,0-1 0,1 1 0,-1 0 0,1-1 1,-1 1-1,0 0 0,1-1 0,-1 1 0,1-1 0,-1 1 1,1-1-1,0 1 0,-1-1 0,1 1 0,0-1 0,-1 1 1,1-1-1,0 0 0,-1 0 0,1 1 0,0-1 0,0 0 1,-1 0-1,1 0 0,0 0 0,0 0 0,-1 1 78,13-1-2439</inkml:trace>
+  <inkml:trace contextRef="#ctx0" brushRef="#br0" timeOffset="1050.689">919 0 1794,'0'0'2728,"0"10"-1351,-2 0-1221,0 1 1,0-1 0,-1 0-1,0 0 1,-1 0-1,0 0 1,-1-1-1,-1 2-156,-1 5 56,-1 1 94,-1 0 1,0-1-1,-2 0 0,1-1 1,-2 0-1,-12 13-150,18-24-851,9-10 424,10-11 237,1 1 198,0-1 1,-2-1-1,7-12-8,-8 13 65,0 0-1,1 0 1,1 1-1,6-4-64,-16 16-7,-1 2 6,0 0 0,-1 0 1,1 0-1,0 1 1,0-1-1,1 0 1,-1 1-1,0-1 0,1 1 1,-1 0-1,0 0 1,1 0-1,-1 0 0,1 0 1,1 1 0,-4 0-21,0 147 2070,1-146-2105,1-1 0,-1 1 0,0-1 0,0 0 0,1 1 0,-1-1 0,0 0 0,1 0 0,-1 0 0,0 0 0,1 0 0,-1 0 0,0-1 0,1 1 0,-1 0 0,0-1 56,5-1 0,0-1 1,0 1-1,0-2 1,-1 1-1,1 0 1,-1-1 0,0 0-1,0 0 1,0-1-1,-1 0 1,3-2-1,-3 2 5,0 0-1,1 0 1,0 1 0,0 0 0,0 0 0,1 0 0,0 0-1,-1 1 1,1 0 0,0 0 0,0 1 0,2-1-5,-8 3 10,1 0 1,0 0 0,-1 0 0,1 0 0,-1 0-1,1 0 1,-1 0 0,1 0 0,0 1 0,-1-1-1,1 0 1,-1 0 0,1 1 0,-1-1 0,1 0-1,-1 0 1,1 1 0,-1-1 0,1 1 0,-1-1-1,0 0 1,1 1 0,-1-1 0,1 1 0,-1-1-1,0 1 1,1-1 0,-1 1 0,0-1 0,0 1-1,0-1 1,1 1 0,-1-1 0,0 1 0,0 0-1,0-1 1,0 1 0,0-1 0,0 1-1,0 0 1,0-1-11,0 34 737,-1-22-544,1 104-396,0-116 125,0 1 0,0 0 0,0 0 0,0 0 1,0-1-1,0 1 0,0 0 0,0 0 0,1-1 0,-1 1 1,0 0-1,0-1 0,1 1 0,-1 0 0,1-1 1,-1 1-1,0 0 0,1-1 0,-1 1 0,1-1 0,-1 1 1,1-1-1,0 1 0,-1-1 0,1 1 0,0-1 0,-1 1 1,1-1-1,0 0 0,-1 0 0,1 1 0,0-1 0,0 0 1,-1 0-1,1 0 0,0 0 0,0 0 0,-1 1 78,13-1-2439</inkml:trace>
   <inkml:trace contextRef="#ctx0" brushRef="#br0" timeOffset="5123.054">1472 49 4708,'0'0'154,"0"-1"0,0 0-1,-1 1 1,1-1-1,0 0 1,0 1 0,-1-1-1,1 0 1,0 1-1,-1-1 1,1 1-1,-1-1 1,1 1 0,-1-1-1,1 1 1,-1-1-1,1 1 1,-1-1 0,0 1-1,1-1 1,-1 1-1,1 0 1,-1 0 0,0-1-1,1 1 1,-1 0-1,0 0 1,0 0-1,1 0 1,-1-1 0,0 1-1,0 0-153,-30 0 922,22 0-635,-6 0-112,4-1-1,0 1 0,-1 1 1,1 0-1,0 0 1,-1 2-175,8-2 9,1 0 1,0 0 0,0 0 0,0 0 0,0 1-1,0-1 1,0 1 0,1 0 0,-1 0 0,0 0-1,1 0 1,0 0 0,-1 1 0,1-1 0,0 1-1,0 0 1,0-1 0,1 1 0,-2 2-10,2-1-106,-1 0 0,1 0 1,0 0-1,1 1 0,-1-1 1,1 0-1,-1 1 0,2 1 106,-2-4-103,1 1-1,0-1 0,1 1 1,-1-1-1,0 1 1,1 0-1,0-1 1,-1 0-1,1 1 0,0-1 1,0 1-1,0-1 1,1 0-1,0 2 104,22 12-855,2 3 385,-24-18 484,-1 1 1,0-1 0,0 0-1,0 0 1,0 1 0,0-1-1,-1 0 1,1 1-1,0-1 1,-1 1 0,1-1-1,-1 1 1,1 0-1,-1-1 1,0 1 0,1-1-1,-1 1 1,0 0-15,-1-1 37,1 1 0,0-1-1,-1 1 1,1-1 0,-1 0 0,0 1 0,0-1-1,1 0 1,-1 1 0,0-1 0,0 0 0,0 0-1,0 0 1,0 0 0,-1 0 0,1 0 0,0 0-1,0 0 1,-1-1 0,1 1 0,0 0 0,-1-1-1,1 1 1,-2 0-37,-44 13 19,32-10-19,11-3-89,-4 2-347,0-1 0,0 0 0,-1-1 0,1 0 0,-3 0 436,9-1-2317,2 0-1745</inkml:trace>
   <inkml:trace contextRef="#ctx0" brushRef="#br0" timeOffset="5124.054">1784 60 6566,'-5'0'272,"-14"0"360,0 1 0,1 0 0,-3 2-632,14-2 75,0 1 0,1 0 1,-1 0-1,0 0 0,1 1 0,0 0 1,0 1-1,0-1 0,0 1 0,0 1-75,-1 0 78,0 0 0,1 1 0,-1 0 0,1 0 0,-2 4-78,6-7-62,0 0-1,0 0 1,0 0 0,0 1 0,1-1 0,0 1 0,0-1 0,0 1 0,0-1-1,0 1 1,0-1 0,1 1 0,0 0 0,0 0 62,0-4-17,0 0 0,0 0 0,0 0 0,0 0 0,0 1-1,0-1 1,0 0 0,0 0 0,0 0 0,0 0 0,0 0 0,0 0 0,1 1 0,-1-1 0,0 0 0,0 0 0,0 0 0,0 0 0,0 0 0,0 0 0,0 0 0,1 0-1,-1 0 1,0 0 0,0 1 0,0-1 0,0 0 0,0 0 0,0 0 0,1 0 0,-1 0 0,0 0 0,0 0 0,0 0 0,0 0 0,0 0 0,1 0 0,-1 0 0,0 0-1,0 0 1,0 0 0,0-1 0,0 1 0,1 0 0,-1 0 0,0 0 17,15 1-484,-1-1 0,1 0 0,0-1 0,-1-1 0,1-1 0,5-1 484,-15 3-69,-1 0 1,1-1-1,0 1 1,-1-1 0,1 0-1,-1-1 1,0 1 0,1-1-1,-1 0 1,0 0 0,-1 0-1,1 0 1,-1-1 0,1 0-1,-1 1 1,0-1-1,0 0 1,-1-1 0,1 1-1,-1 0 1,2-4 68,10-35 2157,-10 40-260,-3 8-1210,1 8-298,-2-4-248,-1 0 1,0 0-1,0 0 0,0 0 1,-1 0-1,-1 0 0,1 0 1,-2-1-1,1 1 0,-1-1 0,0 0 1,-1 0-1,0 0 0,0 0 1,-3 2-142,-38 49 250,-3-2 1,-2-3 0,-36 28-251,4-18-1089,80-62 1202,2-2-1034,2-1-3844,7-8 889</inkml:trace>
 </inkml:ink>
@@ -14133,7 +13116,7 @@
 </file>
 
 <file path=customXml/itemProps1.xml><?xml version="1.0" encoding="utf-8"?>
-<ds:datastoreItem xmlns:ds="http://schemas.openxmlformats.org/officeDocument/2006/customXml" ds:itemID="{DBBBE3D8-4E85-4343-A04E-B9DD9DD27886}">
+<ds:datastoreItem xmlns:ds="http://schemas.openxmlformats.org/officeDocument/2006/customXml" ds:itemID="{76F52648-DE95-4719-886C-D81CDF1657A0}">
   <ds:schemaRefs>
     <ds:schemaRef ds:uri="http://schemas.openxmlformats.org/officeDocument/2006/bibliography"/>
   </ds:schemaRefs>

</xml_diff>